<commit_message>
updated after test of giuanluca
git-svn-id: https://joinup.ec.europa.eu/svn/cipaedelivery/trunk@1887 564210f0-7af0-437e-9e94-ac8d0acde024
</commit_message>
<xml_diff>
--- a/distribution/src/main/doc/Quick start guide.docx
+++ b/distribution/src/main/doc/Quick start guide.docx
@@ -325,14 +325,27 @@
             <w:pPr>
               <w:pStyle w:val="FITTable"/>
             </w:pPr>
-            <w:fldSimple w:instr=" &quot;Author&quot; \* MERGEFORMAT ">
-              <w:r>
-                <w:rPr>
-                  <w:noProof/>
-                </w:rPr>
-                <w:t>Yoeri Smets</w:t>
-              </w:r>
-            </w:fldSimple>
+            <w:r>
+              <w:fldChar w:fldCharType="begin"/>
+            </w:r>
+            <w:r>
+              <w:instrText xml:space="preserve"> "Author" \* MERGEFORMAT </w:instrText>
+            </w:r>
+            <w:r>
+              <w:fldChar w:fldCharType="separate"/>
+            </w:r>
+            <w:r>
+              <w:rPr>
+                <w:noProof/>
+              </w:rPr>
+              <w:t>Yoeri Smets</w:t>
+            </w:r>
+            <w:r>
+              <w:rPr>
+                <w:noProof/>
+              </w:rPr>
+              <w:fldChar w:fldCharType="end"/>
+            </w:r>
           </w:p>
         </w:tc>
       </w:tr>
@@ -1660,7 +1673,7 @@
         </w:numPr>
       </w:pPr>
       <w:r>
-        <w:t xml:space="preserve">MYSQL or Oracle database server </w:t>
+        <w:t xml:space="preserve">MYSQL database server </w:t>
       </w:r>
       <w:r>
         <w:t xml:space="preserve">if you will use </w:t>
@@ -1674,31 +1687,10 @@
         <w:t xml:space="preserve"> access point on the sending party</w:t>
       </w:r>
       <w:r>
-        <w:t>, configured on the standard port 3306 (If not we refer to the</w:t>
-      </w:r>
-      <w:r>
-        <w:t xml:space="preserve"> complete installation guide)</w:t>
-      </w:r>
-      <w:r>
-        <w:t>.</w:t>
-      </w:r>
-      <w:r>
-        <w:t xml:space="preserve"> </w:t>
-      </w:r>
-    </w:p>
-    <w:p>
-      <w:pPr>
-        <w:pStyle w:val="ListParagraph"/>
-        <w:numPr>
-          <w:ilvl w:val="0"/>
-          <w:numId w:val="37"/>
-        </w:numPr>
-      </w:pPr>
-      <w:r>
-        <w:t xml:space="preserve">If you are using Oracle database server, the Oracle JBC </w:t>
-      </w:r>
-      <w:r>
-        <w:t>driver (</w:t>
+        <w:t xml:space="preserve">, configured on the standard port 3306 </w:t>
+      </w:r>
+      <w:r>
+        <w:t xml:space="preserve"> (</w:t>
       </w:r>
       <w:r>
         <w:fldChar w:fldCharType="begin"/>
@@ -1707,7 +1699,7 @@
         <w:instrText xml:space="preserve"> HYPERLINK "</w:instrText>
       </w:r>
       <w:r>
-        <w:instrText>http://www.oracle.com/technetwork/database/features/jdbc/index-091264.html</w:instrText>
+        <w:instrText>http://dev.mysql.com/downloads/windows/installer/5.6.html</w:instrText>
       </w:r>
       <w:r>
         <w:instrText xml:space="preserve">" </w:instrText>
@@ -1719,7 +1711,7 @@
         <w:rPr>
           <w:rStyle w:val="Hyperlink"/>
         </w:rPr>
-        <w:t>http://www.oracle.com/technetwork/database/features/jdbc/index-091264.html</w:t>
+        <w:t>http://dev.mysql.com/downloads/windows/installer/5.6.html</w:t>
       </w:r>
       <w:r>
         <w:fldChar w:fldCharType="end"/>
@@ -1731,6 +1723,38 @@
     <w:p>
       <w:r>
         <w:t>Please install the above software on your host machine, for further information and installation details we gently forward you to the websites of the manufacturers.</w:t>
+      </w:r>
+    </w:p>
+    <w:p>
+      <w:pPr>
+        <w:pStyle w:val="Heading2"/>
+      </w:pPr>
+      <w:r>
+        <w:t>JCE Unlimited Strength policy files</w:t>
+      </w:r>
+    </w:p>
+    <w:p>
+      <w:pPr>
+        <w:pStyle w:val="Text2"/>
+      </w:pPr>
+      <w:r>
+        <w:t xml:space="preserve">Copy the jar-files form the </w:t>
+      </w:r>
+      <w:proofErr w:type="spellStart"/>
+      <w:r>
+        <w:t>extacted</w:t>
+      </w:r>
+      <w:proofErr w:type="spellEnd"/>
+      <w:r>
+        <w:t xml:space="preserve"> zip to &lt;Your </w:t>
+      </w:r>
+      <w:proofErr w:type="spellStart"/>
+      <w:r>
+        <w:t>ava_HOME</w:t>
+      </w:r>
+      <w:proofErr w:type="spellEnd"/>
+      <w:r>
+        <w:t>&gt;\</w:t>
       </w:r>
     </w:p>
     <w:p>
@@ -1899,6 +1923,9 @@
       <w:proofErr w:type="spellEnd"/>
       <w:r>
         <w:t xml:space="preserve"> installation path.</w:t>
+      </w:r>
+      <w:r>
+        <w:t xml:space="preserve"> (</w:t>
       </w:r>
     </w:p>
     <w:p>
@@ -1916,13 +1943,37 @@
         </w:rPr>
       </w:pPr>
       <w:r>
-        <w:t>Execute the following commands on the command prompt</w:t>
+        <w:t>Execute the following</w:t>
+      </w:r>
+      <w:r>
+        <w:t xml:space="preserve"> commands on the command prompt</w:t>
+      </w:r>
+      <w:r>
+        <w:br/>
+        <w:t xml:space="preserve">Navigate to this </w:t>
       </w:r>
       <w:proofErr w:type="gramStart"/>
       <w:r>
-        <w:t>:</w:t>
+        <w:t xml:space="preserve">directory </w:t>
+      </w:r>
+      <w:r>
+        <w:t xml:space="preserve"> </w:t>
+      </w:r>
+      <w:r>
+        <w:t>&lt;</w:t>
       </w:r>
       <w:proofErr w:type="gramEnd"/>
+      <w:r>
+        <w:t>e-delivery installation Path&gt;\</w:t>
+      </w:r>
+      <w:proofErr w:type="spellStart"/>
+      <w:r>
+        <w:t>sql</w:t>
+      </w:r>
+      <w:proofErr w:type="spellEnd"/>
+      <w:r>
+        <w:t>-scripts</w:t>
+      </w:r>
       <w:r>
         <w:br/>
       </w:r>
@@ -1968,32 +2019,13 @@
     <w:p>
       <w:pPr>
         <w:pStyle w:val="ListParagraph"/>
-        <w:shd w:val="clear" w:color="auto" w:fill="EEEEEE"/>
-        <w:tabs>
-          <w:tab w:val="left" w:pos="916"/>
-          <w:tab w:val="left" w:pos="1832"/>
-          <w:tab w:val="left" w:pos="2748"/>
-          <w:tab w:val="left" w:pos="3664"/>
-          <w:tab w:val="left" w:pos="4580"/>
-          <w:tab w:val="left" w:pos="5496"/>
-          <w:tab w:val="left" w:pos="6412"/>
-          <w:tab w:val="left" w:pos="7328"/>
-          <w:tab w:val="left" w:pos="8244"/>
-          <w:tab w:val="left" w:pos="9160"/>
-          <w:tab w:val="left" w:pos="10076"/>
-          <w:tab w:val="left" w:pos="10992"/>
-          <w:tab w:val="left" w:pos="11908"/>
-          <w:tab w:val="left" w:pos="12824"/>
-          <w:tab w:val="left" w:pos="13740"/>
-          <w:tab w:val="left" w:pos="14656"/>
-        </w:tabs>
         <w:spacing w:after="0"/>
+        <w:ind w:left="360"/>
         <w:rPr>
-          <w:rFonts w:ascii="Consolas" w:hAnsi="Consolas" w:cs="Consolas"/>
-          <w:color w:val="000000"/>
-          <w:sz w:val="20"/>
-          <w:bdr w:val="none" w:sz="0" w:space="0" w:color="auto" w:frame="1"/>
-          <w:shd w:val="clear" w:color="auto" w:fill="EEEEEE"/>
+          <w:rStyle w:val="HTMLCode"/>
+          <w:rFonts w:ascii="Consolas" w:eastAsiaTheme="minorHAnsi" w:hAnsi="Consolas" w:cs="Consolas"/>
+          <w:sz w:val="21"/>
+          <w:szCs w:val="21"/>
           <w:lang w:eastAsia="en-GB"/>
         </w:rPr>
       </w:pPr>
@@ -2001,181 +2033,367 @@
       <w:proofErr w:type="gramStart"/>
       <w:r>
         <w:rPr>
-          <w:rFonts w:ascii="Consolas" w:hAnsi="Consolas" w:cs="Consolas"/>
-          <w:color w:val="000000"/>
-          <w:sz w:val="20"/>
-          <w:bdr w:val="none" w:sz="0" w:space="0" w:color="auto" w:frame="1"/>
-          <w:shd w:val="clear" w:color="auto" w:fill="EEEEEE"/>
+          <w:rStyle w:val="HTMLCode"/>
+          <w:rFonts w:ascii="Consolas" w:eastAsiaTheme="minorHAnsi" w:hAnsi="Consolas" w:cs="Consolas"/>
+          <w:sz w:val="21"/>
+          <w:szCs w:val="21"/>
           <w:lang w:eastAsia="en-GB"/>
         </w:rPr>
-        <w:t>m</w:t>
-      </w:r>
+        <w:t>mysql</w:t>
+      </w:r>
+      <w:proofErr w:type="spellEnd"/>
+      <w:proofErr w:type="gramEnd"/>
       <w:r>
         <w:rPr>
-          <w:rFonts w:ascii="Consolas" w:hAnsi="Consolas" w:cs="Consolas"/>
-          <w:color w:val="000000"/>
-          <w:sz w:val="20"/>
-          <w:bdr w:val="none" w:sz="0" w:space="0" w:color="auto" w:frame="1"/>
-          <w:shd w:val="clear" w:color="auto" w:fill="EEEEEE"/>
+          <w:rStyle w:val="HTMLCode"/>
+          <w:rFonts w:ascii="Consolas" w:eastAsiaTheme="minorHAnsi" w:hAnsi="Consolas" w:cs="Consolas"/>
+          <w:sz w:val="21"/>
+          <w:szCs w:val="21"/>
           <w:lang w:eastAsia="en-GB"/>
         </w:rPr>
-        <w:t>ysql</w:t>
+        <w:t xml:space="preserve"> -h </w:t>
+      </w:r>
+      <w:proofErr w:type="spellStart"/>
+      <w:r>
+        <w:rPr>
+          <w:rStyle w:val="HTMLCode"/>
+          <w:rFonts w:ascii="Consolas" w:eastAsiaTheme="minorHAnsi" w:hAnsi="Consolas" w:cs="Consolas"/>
+          <w:sz w:val="21"/>
+          <w:szCs w:val="21"/>
+          <w:lang w:eastAsia="en-GB"/>
+        </w:rPr>
+        <w:t>localhost</w:t>
+      </w:r>
+      <w:proofErr w:type="spellEnd"/>
+      <w:r>
+        <w:rPr>
+          <w:rStyle w:val="HTMLCode"/>
+          <w:rFonts w:ascii="Consolas" w:eastAsiaTheme="minorHAnsi" w:hAnsi="Consolas" w:cs="Consolas"/>
+          <w:sz w:val="21"/>
+          <w:szCs w:val="21"/>
+          <w:lang w:eastAsia="en-GB"/>
+        </w:rPr>
+        <w:t xml:space="preserve"> -u root -p -e "create schema </w:t>
+      </w:r>
+      <w:proofErr w:type="spellStart"/>
+      <w:r>
+        <w:rPr>
+          <w:rStyle w:val="HTMLCode"/>
+          <w:rFonts w:ascii="Consolas" w:eastAsiaTheme="minorHAnsi" w:hAnsi="Consolas" w:cs="Consolas"/>
+          <w:sz w:val="21"/>
+          <w:szCs w:val="21"/>
+          <w:lang w:eastAsia="en-GB"/>
+        </w:rPr>
+        <w:t>edelivery</w:t>
+      </w:r>
+      <w:proofErr w:type="spellEnd"/>
+      <w:r>
+        <w:rPr>
+          <w:rStyle w:val="HTMLCode"/>
+          <w:rFonts w:ascii="Consolas" w:eastAsiaTheme="minorHAnsi" w:hAnsi="Consolas" w:cs="Consolas"/>
+          <w:sz w:val="21"/>
+          <w:szCs w:val="21"/>
+          <w:lang w:eastAsia="en-GB"/>
+        </w:rPr>
+        <w:t>;</w:t>
+      </w:r>
+    </w:p>
+    <w:p>
+      <w:pPr>
+        <w:pStyle w:val="ListParagraph"/>
+        <w:spacing w:after="0"/>
+        <w:ind w:left="360"/>
+        <w:rPr>
+          <w:rStyle w:val="HTMLCode"/>
+          <w:rFonts w:ascii="Consolas" w:eastAsiaTheme="minorHAnsi" w:hAnsi="Consolas" w:cs="Consolas"/>
+          <w:sz w:val="21"/>
+          <w:szCs w:val="21"/>
+          <w:lang w:eastAsia="en-GB"/>
+        </w:rPr>
+      </w:pPr>
+      <w:proofErr w:type="spellStart"/>
+      <w:proofErr w:type="gramStart"/>
+      <w:r>
+        <w:rPr>
+          <w:rStyle w:val="HTMLCode"/>
+          <w:rFonts w:ascii="Consolas" w:eastAsiaTheme="minorHAnsi" w:hAnsi="Consolas" w:cs="Consolas"/>
+          <w:sz w:val="21"/>
+          <w:szCs w:val="21"/>
+          <w:lang w:eastAsia="en-GB"/>
+        </w:rPr>
+        <w:t>mysql</w:t>
       </w:r>
       <w:proofErr w:type="spellEnd"/>
       <w:proofErr w:type="gramEnd"/>
       <w:r>
         <w:rPr>
-          <w:rFonts w:ascii="Consolas" w:hAnsi="Consolas" w:cs="Consolas"/>
-          <w:color w:val="000000"/>
-          <w:sz w:val="20"/>
-          <w:bdr w:val="none" w:sz="0" w:space="0" w:color="auto" w:frame="1"/>
-          <w:shd w:val="clear" w:color="auto" w:fill="EEEEEE"/>
+          <w:rStyle w:val="HTMLCode"/>
+          <w:rFonts w:ascii="Consolas" w:eastAsiaTheme="minorHAnsi" w:hAnsi="Consolas" w:cs="Consolas"/>
+          <w:sz w:val="21"/>
+          <w:szCs w:val="21"/>
+          <w:lang w:eastAsia="en-GB"/>
+        </w:rPr>
+        <w:t xml:space="preserve"> -h </w:t>
+      </w:r>
+      <w:proofErr w:type="spellStart"/>
+      <w:r>
+        <w:rPr>
+          <w:rStyle w:val="HTMLCode"/>
+          <w:rFonts w:ascii="Consolas" w:eastAsiaTheme="minorHAnsi" w:hAnsi="Consolas" w:cs="Consolas"/>
+          <w:sz w:val="21"/>
+          <w:szCs w:val="21"/>
+          <w:lang w:eastAsia="en-GB"/>
+        </w:rPr>
+        <w:t>localhost</w:t>
+      </w:r>
+      <w:proofErr w:type="spellEnd"/>
+      <w:r>
+        <w:rPr>
+          <w:rStyle w:val="HTMLCode"/>
+          <w:rFonts w:ascii="Consolas" w:eastAsiaTheme="minorHAnsi" w:hAnsi="Consolas" w:cs="Consolas"/>
+          <w:sz w:val="21"/>
+          <w:szCs w:val="21"/>
+          <w:lang w:eastAsia="en-GB"/>
+        </w:rPr>
+        <w:t xml:space="preserve"> -u root -p -e "create user </w:t>
+      </w:r>
+      <w:proofErr w:type="spellStart"/>
+      <w:r>
+        <w:rPr>
+          <w:rStyle w:val="HTMLCode"/>
+          <w:rFonts w:ascii="Consolas" w:eastAsiaTheme="minorHAnsi" w:hAnsi="Consolas" w:cs="Consolas"/>
+          <w:sz w:val="21"/>
+          <w:szCs w:val="21"/>
+          <w:lang w:eastAsia="en-GB"/>
+        </w:rPr>
+        <w:t>edelivery</w:t>
+      </w:r>
+      <w:proofErr w:type="spellEnd"/>
+      <w:r>
+        <w:rPr>
+          <w:rStyle w:val="HTMLCode"/>
+          <w:rFonts w:ascii="Consolas" w:eastAsiaTheme="minorHAnsi" w:hAnsi="Consolas" w:cs="Consolas"/>
+          <w:sz w:val="21"/>
+          <w:szCs w:val="21"/>
+          <w:lang w:eastAsia="en-GB"/>
+        </w:rPr>
+        <w:t xml:space="preserve"> identified by '</w:t>
+      </w:r>
+      <w:proofErr w:type="spellStart"/>
+      <w:r>
+        <w:rPr>
+          <w:rStyle w:val="HTMLCode"/>
+          <w:rFonts w:ascii="Consolas" w:eastAsiaTheme="minorHAnsi" w:hAnsi="Consolas" w:cs="Consolas"/>
+          <w:sz w:val="21"/>
+          <w:szCs w:val="21"/>
+          <w:lang w:eastAsia="en-GB"/>
+        </w:rPr>
+        <w:t>edelivery</w:t>
+      </w:r>
+      <w:proofErr w:type="spellEnd"/>
+      <w:r>
+        <w:rPr>
+          <w:rStyle w:val="HTMLCode"/>
+          <w:rFonts w:ascii="Consolas" w:eastAsiaTheme="minorHAnsi" w:hAnsi="Consolas" w:cs="Consolas"/>
+          <w:sz w:val="21"/>
+          <w:szCs w:val="21"/>
+          <w:lang w:eastAsia="en-GB"/>
+        </w:rPr>
+        <w:t>';"</w:t>
+      </w:r>
+    </w:p>
+    <w:p>
+      <w:pPr>
+        <w:pStyle w:val="ListParagraph"/>
+        <w:spacing w:after="0"/>
+        <w:ind w:left="360"/>
+        <w:rPr>
+          <w:rStyle w:val="HTMLCode"/>
+          <w:rFonts w:ascii="Consolas" w:eastAsiaTheme="minorHAnsi" w:hAnsi="Consolas" w:cs="Consolas"/>
+          <w:sz w:val="21"/>
+          <w:szCs w:val="21"/>
+          <w:lang w:eastAsia="en-GB"/>
+        </w:rPr>
+      </w:pPr>
+      <w:proofErr w:type="spellStart"/>
+      <w:proofErr w:type="gramStart"/>
+      <w:r>
+        <w:rPr>
+          <w:rStyle w:val="HTMLCode"/>
+          <w:rFonts w:ascii="Consolas" w:eastAsiaTheme="minorHAnsi" w:hAnsi="Consolas" w:cs="Consolas"/>
+          <w:sz w:val="21"/>
+          <w:szCs w:val="21"/>
+          <w:lang w:eastAsia="en-GB"/>
+        </w:rPr>
+        <w:t>mysql</w:t>
+      </w:r>
+      <w:proofErr w:type="spellEnd"/>
+      <w:proofErr w:type="gramEnd"/>
+      <w:r>
+        <w:rPr>
+          <w:rStyle w:val="HTMLCode"/>
+          <w:rFonts w:ascii="Consolas" w:eastAsiaTheme="minorHAnsi" w:hAnsi="Consolas" w:cs="Consolas"/>
+          <w:sz w:val="21"/>
+          <w:szCs w:val="21"/>
+          <w:lang w:eastAsia="en-GB"/>
+        </w:rPr>
+        <w:t xml:space="preserve"> -h </w:t>
+      </w:r>
+      <w:proofErr w:type="spellStart"/>
+      <w:r>
+        <w:rPr>
+          <w:rStyle w:val="HTMLCode"/>
+          <w:rFonts w:ascii="Consolas" w:eastAsiaTheme="minorHAnsi" w:hAnsi="Consolas" w:cs="Consolas"/>
+          <w:sz w:val="21"/>
+          <w:szCs w:val="21"/>
+          <w:lang w:eastAsia="en-GB"/>
+        </w:rPr>
+        <w:t>localhost</w:t>
+      </w:r>
+      <w:proofErr w:type="spellEnd"/>
+      <w:r>
+        <w:rPr>
+          <w:rStyle w:val="HTMLCode"/>
+          <w:rFonts w:ascii="Consolas" w:eastAsiaTheme="minorHAnsi" w:hAnsi="Consolas" w:cs="Consolas"/>
+          <w:sz w:val="21"/>
+          <w:szCs w:val="21"/>
+          <w:lang w:eastAsia="en-GB"/>
+        </w:rPr>
+        <w:t xml:space="preserve"> -u root -p -e "grant all on edelivery.* to </w:t>
+      </w:r>
+      <w:proofErr w:type="spellStart"/>
+      <w:r>
+        <w:rPr>
+          <w:rStyle w:val="HTMLCode"/>
+          <w:rFonts w:ascii="Consolas" w:eastAsiaTheme="minorHAnsi" w:hAnsi="Consolas" w:cs="Consolas"/>
+          <w:sz w:val="21"/>
+          <w:szCs w:val="21"/>
+          <w:lang w:eastAsia="en-GB"/>
+        </w:rPr>
+        <w:t>edelivery</w:t>
+      </w:r>
+      <w:proofErr w:type="spellEnd"/>
+      <w:r>
+        <w:rPr>
+          <w:rStyle w:val="HTMLCode"/>
+          <w:rFonts w:ascii="Consolas" w:eastAsiaTheme="minorHAnsi" w:hAnsi="Consolas" w:cs="Consolas"/>
+          <w:sz w:val="21"/>
+          <w:szCs w:val="21"/>
+          <w:lang w:eastAsia="en-GB"/>
+        </w:rPr>
+        <w:t>;"</w:t>
+      </w:r>
+    </w:p>
+    <w:p>
+      <w:pPr>
+        <w:pStyle w:val="ListParagraph"/>
+        <w:spacing w:after="0"/>
+        <w:ind w:left="360"/>
+        <w:rPr>
+          <w:rStyle w:val="HTMLCode"/>
+          <w:rFonts w:ascii="Consolas" w:eastAsiaTheme="minorHAnsi" w:hAnsi="Consolas" w:cs="Consolas"/>
+          <w:sz w:val="21"/>
+          <w:szCs w:val="21"/>
+          <w:lang w:eastAsia="en-GB"/>
+        </w:rPr>
+      </w:pPr>
+      <w:proofErr w:type="spellStart"/>
+      <w:proofErr w:type="gramStart"/>
+      <w:r>
+        <w:rPr>
+          <w:rStyle w:val="HTMLCode"/>
+          <w:rFonts w:ascii="Consolas" w:eastAsiaTheme="minorHAnsi" w:hAnsi="Consolas" w:cs="Consolas"/>
+          <w:sz w:val="21"/>
+          <w:szCs w:val="21"/>
+          <w:lang w:eastAsia="en-GB"/>
+        </w:rPr>
+        <w:t>mysql</w:t>
+      </w:r>
+      <w:proofErr w:type="spellEnd"/>
+      <w:proofErr w:type="gramEnd"/>
+      <w:r>
+        <w:rPr>
+          <w:rStyle w:val="HTMLCode"/>
+          <w:rFonts w:ascii="Consolas" w:eastAsiaTheme="minorHAnsi" w:hAnsi="Consolas" w:cs="Consolas"/>
+          <w:sz w:val="21"/>
+          <w:szCs w:val="21"/>
+          <w:lang w:eastAsia="en-GB"/>
+        </w:rPr>
+        <w:t xml:space="preserve"> -h </w:t>
+      </w:r>
+      <w:proofErr w:type="spellStart"/>
+      <w:r>
+        <w:rPr>
+          <w:rStyle w:val="HTMLCode"/>
+          <w:rFonts w:ascii="Consolas" w:eastAsiaTheme="minorHAnsi" w:hAnsi="Consolas" w:cs="Consolas"/>
+          <w:sz w:val="21"/>
+          <w:szCs w:val="21"/>
+          <w:lang w:eastAsia="en-GB"/>
+        </w:rPr>
+        <w:t>localhost</w:t>
+      </w:r>
+      <w:proofErr w:type="spellEnd"/>
+      <w:r>
+        <w:rPr>
+          <w:rStyle w:val="HTMLCode"/>
+          <w:rFonts w:ascii="Consolas" w:eastAsiaTheme="minorHAnsi" w:hAnsi="Consolas" w:cs="Consolas"/>
+          <w:sz w:val="21"/>
+          <w:szCs w:val="21"/>
+          <w:lang w:eastAsia="en-GB"/>
+        </w:rPr>
+        <w:t xml:space="preserve"> -u </w:t>
+      </w:r>
+      <w:proofErr w:type="spellStart"/>
+      <w:r>
+        <w:rPr>
+          <w:rStyle w:val="HTMLCode"/>
+          <w:rFonts w:ascii="Consolas" w:eastAsiaTheme="minorHAnsi" w:hAnsi="Consolas" w:cs="Consolas"/>
+          <w:sz w:val="21"/>
+          <w:szCs w:val="21"/>
+          <w:lang w:eastAsia="en-GB"/>
+        </w:rPr>
+        <w:t>edelivery</w:t>
+      </w:r>
+      <w:proofErr w:type="spellEnd"/>
+      <w:r>
+        <w:rPr>
+          <w:rStyle w:val="HTMLCode"/>
+          <w:rFonts w:ascii="Consolas" w:eastAsiaTheme="minorHAnsi" w:hAnsi="Consolas" w:cs="Consolas"/>
+          <w:sz w:val="21"/>
+          <w:szCs w:val="21"/>
+          <w:lang w:eastAsia="en-GB"/>
+        </w:rPr>
+        <w:t xml:space="preserve"> -password=</w:t>
+      </w:r>
+      <w:proofErr w:type="spellStart"/>
+      <w:r>
+        <w:rPr>
+          <w:rStyle w:val="HTMLCode"/>
+          <w:rFonts w:ascii="Consolas" w:eastAsiaTheme="minorHAnsi" w:hAnsi="Consolas" w:cs="Consolas"/>
+          <w:sz w:val="21"/>
+          <w:szCs w:val="21"/>
+          <w:lang w:eastAsia="en-GB"/>
+        </w:rPr>
+        <w:t>edelivery</w:t>
+      </w:r>
+      <w:proofErr w:type="spellEnd"/>
+      <w:r>
+        <w:rPr>
+          <w:rStyle w:val="HTMLCode"/>
+          <w:rFonts w:ascii="Consolas" w:eastAsiaTheme="minorHAnsi" w:hAnsi="Consolas" w:cs="Consolas"/>
+          <w:sz w:val="21"/>
+          <w:szCs w:val="21"/>
           <w:lang w:eastAsia="en-GB"/>
         </w:rPr>
         <w:t xml:space="preserve"> </w:t>
       </w:r>
+      <w:proofErr w:type="spellStart"/>
       <w:r>
         <w:rPr>
-          <w:rFonts w:ascii="Consolas" w:hAnsi="Consolas" w:cs="Consolas"/>
-          <w:color w:val="000000"/>
-          <w:sz w:val="20"/>
-          <w:bdr w:val="none" w:sz="0" w:space="0" w:color="auto" w:frame="1"/>
-          <w:shd w:val="clear" w:color="auto" w:fill="EEEEEE"/>
-          <w:lang w:eastAsia="en-GB"/>
-        </w:rPr>
-        <w:t xml:space="preserve">-h </w:t>
-      </w:r>
-      <w:proofErr w:type="spellStart"/>
-      <w:r>
-        <w:rPr>
-          <w:rFonts w:ascii="Consolas" w:hAnsi="Consolas" w:cs="Consolas"/>
-          <w:color w:val="000000"/>
-          <w:sz w:val="20"/>
-          <w:bdr w:val="none" w:sz="0" w:space="0" w:color="auto" w:frame="1"/>
-          <w:shd w:val="clear" w:color="auto" w:fill="EEEEEE"/>
-          <w:lang w:eastAsia="en-GB"/>
-        </w:rPr>
-        <w:t>localhost</w:t>
-      </w:r>
-      <w:proofErr w:type="spellEnd"/>
-      <w:r>
-        <w:rPr>
-          <w:rFonts w:ascii="Consolas" w:hAnsi="Consolas" w:cs="Consolas"/>
-          <w:color w:val="000000"/>
-          <w:sz w:val="20"/>
-          <w:bdr w:val="none" w:sz="0" w:space="0" w:color="auto" w:frame="1"/>
-          <w:shd w:val="clear" w:color="auto" w:fill="EEEEEE"/>
-          <w:lang w:eastAsia="en-GB"/>
-        </w:rPr>
-        <w:t xml:space="preserve"> </w:t>
-      </w:r>
-      <w:r>
-        <w:rPr>
-          <w:rFonts w:ascii="Consolas" w:hAnsi="Consolas" w:cs="Consolas"/>
-          <w:color w:val="000000"/>
-          <w:sz w:val="20"/>
-          <w:bdr w:val="none" w:sz="0" w:space="0" w:color="auto" w:frame="1"/>
-          <w:shd w:val="clear" w:color="auto" w:fill="EEEEEE"/>
-          <w:lang w:eastAsia="en-GB"/>
-        </w:rPr>
-        <w:t>–</w:t>
-      </w:r>
-      <w:r>
-        <w:rPr>
-          <w:rFonts w:ascii="Consolas" w:hAnsi="Consolas" w:cs="Consolas"/>
-          <w:color w:val="000000"/>
-          <w:sz w:val="20"/>
-          <w:bdr w:val="none" w:sz="0" w:space="0" w:color="auto" w:frame="1"/>
-          <w:shd w:val="clear" w:color="auto" w:fill="EEEEEE"/>
-          <w:lang w:eastAsia="en-GB"/>
-        </w:rPr>
-        <w:t>u</w:t>
-      </w:r>
-      <w:r>
-        <w:rPr>
-          <w:rFonts w:ascii="Consolas" w:hAnsi="Consolas" w:cs="Consolas"/>
-          <w:color w:val="000000"/>
-          <w:sz w:val="20"/>
-          <w:bdr w:val="none" w:sz="0" w:space="0" w:color="auto" w:frame="1"/>
-          <w:shd w:val="clear" w:color="auto" w:fill="EEEEEE"/>
-          <w:lang w:eastAsia="en-GB"/>
-        </w:rPr>
-        <w:t xml:space="preserve"> root –</w:t>
-      </w:r>
-      <w:r>
-        <w:rPr>
-          <w:rFonts w:ascii="Consolas" w:hAnsi="Consolas" w:cs="Consolas"/>
-          <w:color w:val="000000"/>
-          <w:sz w:val="20"/>
-          <w:bdr w:val="none" w:sz="0" w:space="0" w:color="auto" w:frame="1"/>
-          <w:shd w:val="clear" w:color="auto" w:fill="EEEEEE"/>
-          <w:lang w:eastAsia="en-GB"/>
-        </w:rPr>
-        <w:t>p -e</w:t>
-      </w:r>
-      <w:r>
-        <w:rPr>
-          <w:rFonts w:ascii="Consolas" w:hAnsi="Consolas" w:cs="Consolas"/>
-          <w:color w:val="000000"/>
-          <w:sz w:val="20"/>
-          <w:bdr w:val="none" w:sz="0" w:space="0" w:color="auto" w:frame="1"/>
-          <w:shd w:val="clear" w:color="auto" w:fill="EEEEEE"/>
-          <w:lang w:eastAsia="en-GB"/>
-        </w:rPr>
-        <w:t xml:space="preserve"> </w:t>
-      </w:r>
-      <w:r>
-        <w:rPr>
-          <w:rFonts w:ascii="Consolas" w:hAnsi="Consolas" w:cs="Consolas"/>
-          <w:color w:val="000000"/>
-          <w:sz w:val="20"/>
-          <w:bdr w:val="none" w:sz="0" w:space="0" w:color="auto" w:frame="1"/>
-          <w:shd w:val="clear" w:color="auto" w:fill="EEEEEE"/>
-          <w:lang w:eastAsia="en-GB"/>
-        </w:rPr>
-        <w:t>"</w:t>
-      </w:r>
-      <w:r>
-        <w:rPr>
-          <w:rFonts w:ascii="Consolas" w:hAnsi="Consolas" w:cs="Consolas"/>
-          <w:color w:val="000000"/>
-          <w:sz w:val="20"/>
-          <w:bdr w:val="none" w:sz="0" w:space="0" w:color="auto" w:frame="1"/>
-          <w:shd w:val="clear" w:color="auto" w:fill="EEEEEE"/>
-          <w:lang w:eastAsia="en-GB"/>
-        </w:rPr>
-        <w:t>c</w:t>
-      </w:r>
-      <w:r>
-        <w:rPr>
-          <w:rFonts w:ascii="Consolas" w:hAnsi="Consolas" w:cs="Consolas"/>
-          <w:color w:val="000000"/>
-          <w:sz w:val="20"/>
-          <w:bdr w:val="none" w:sz="0" w:space="0" w:color="auto" w:frame="1"/>
-          <w:shd w:val="clear" w:color="auto" w:fill="EEEEEE"/>
-          <w:lang w:eastAsia="en-GB"/>
-        </w:rPr>
-        <w:t>r</w:t>
-      </w:r>
-      <w:r>
-        <w:rPr>
-          <w:rFonts w:ascii="Consolas" w:hAnsi="Consolas" w:cs="Consolas"/>
-          <w:color w:val="000000"/>
-          <w:sz w:val="20"/>
-          <w:bdr w:val="none" w:sz="0" w:space="0" w:color="auto" w:frame="1"/>
-          <w:shd w:val="clear" w:color="auto" w:fill="EEEEEE"/>
-          <w:lang w:eastAsia="en-GB"/>
-        </w:rPr>
-        <w:t xml:space="preserve">eate schema </w:t>
-      </w:r>
-      <w:proofErr w:type="spellStart"/>
-      <w:r>
-        <w:rPr>
-          <w:rFonts w:ascii="Consolas" w:hAnsi="Consolas" w:cs="Consolas"/>
-          <w:color w:val="000000"/>
-          <w:sz w:val="20"/>
-          <w:bdr w:val="none" w:sz="0" w:space="0" w:color="auto" w:frame="1"/>
-          <w:shd w:val="clear" w:color="auto" w:fill="EEEEEE"/>
+          <w:rStyle w:val="HTMLCode"/>
+          <w:rFonts w:ascii="Consolas" w:eastAsiaTheme="minorHAnsi" w:hAnsi="Consolas" w:cs="Consolas"/>
+          <w:sz w:val="21"/>
+          <w:szCs w:val="21"/>
           <w:lang w:eastAsia="en-GB"/>
         </w:rPr>
         <w:t>edelivery</w:t>
@@ -2183,413 +2401,26 @@
       <w:proofErr w:type="spellEnd"/>
       <w:r>
         <w:rPr>
-          <w:rFonts w:ascii="Consolas" w:hAnsi="Consolas" w:cs="Consolas"/>
-          <w:color w:val="000000"/>
-          <w:sz w:val="20"/>
-          <w:bdr w:val="none" w:sz="0" w:space="0" w:color="auto" w:frame="1"/>
-          <w:shd w:val="clear" w:color="auto" w:fill="EEEEEE"/>
+          <w:rStyle w:val="HTMLCode"/>
+          <w:rFonts w:ascii="Consolas" w:eastAsiaTheme="minorHAnsi" w:hAnsi="Consolas" w:cs="Consolas"/>
+          <w:sz w:val="21"/>
+          <w:szCs w:val="21"/>
           <w:lang w:eastAsia="en-GB"/>
         </w:rPr>
-        <w:t>;</w:t>
-      </w:r>
+        <w:t xml:space="preserve"> &lt; create-</w:t>
+      </w:r>
+      <w:proofErr w:type="spellStart"/>
       <w:r>
         <w:rPr>
-          <w:rFonts w:ascii="Consolas" w:hAnsi="Consolas" w:cs="Consolas"/>
-          <w:color w:val="000000"/>
-          <w:sz w:val="20"/>
-          <w:bdr w:val="none" w:sz="0" w:space="0" w:color="auto" w:frame="1"/>
-          <w:shd w:val="clear" w:color="auto" w:fill="EEEEEE"/>
+          <w:rStyle w:val="HTMLCode"/>
+          <w:rFonts w:ascii="Consolas" w:eastAsiaTheme="minorHAnsi" w:hAnsi="Consolas" w:cs="Consolas"/>
+          <w:sz w:val="21"/>
+          <w:szCs w:val="21"/>
           <w:lang w:eastAsia="en-GB"/>
         </w:rPr>
-        <w:t>"</w:t>
-      </w:r>
-    </w:p>
-    <w:p>
-      <w:pPr>
-        <w:pStyle w:val="ListParagraph"/>
-        <w:shd w:val="clear" w:color="auto" w:fill="EEEEEE"/>
-        <w:tabs>
-          <w:tab w:val="left" w:pos="916"/>
-          <w:tab w:val="left" w:pos="1832"/>
-          <w:tab w:val="left" w:pos="2748"/>
-          <w:tab w:val="left" w:pos="3664"/>
-          <w:tab w:val="left" w:pos="4580"/>
-          <w:tab w:val="left" w:pos="5496"/>
-          <w:tab w:val="left" w:pos="6412"/>
-          <w:tab w:val="left" w:pos="7328"/>
-          <w:tab w:val="left" w:pos="8244"/>
-          <w:tab w:val="left" w:pos="9160"/>
-          <w:tab w:val="left" w:pos="10076"/>
-          <w:tab w:val="left" w:pos="10992"/>
-          <w:tab w:val="left" w:pos="11908"/>
-          <w:tab w:val="left" w:pos="12824"/>
-          <w:tab w:val="left" w:pos="13740"/>
-          <w:tab w:val="left" w:pos="14656"/>
-        </w:tabs>
-        <w:spacing w:after="0"/>
-        <w:rPr>
-          <w:rFonts w:ascii="Consolas" w:hAnsi="Consolas" w:cs="Consolas"/>
-          <w:color w:val="000000"/>
-          <w:sz w:val="20"/>
-          <w:bdr w:val="none" w:sz="0" w:space="0" w:color="auto" w:frame="1"/>
-          <w:shd w:val="clear" w:color="auto" w:fill="EEEEEE"/>
-          <w:lang w:eastAsia="en-GB"/>
-        </w:rPr>
-      </w:pPr>
-      <w:proofErr w:type="spellStart"/>
-      <w:proofErr w:type="gramStart"/>
-      <w:r>
-        <w:rPr>
-          <w:rFonts w:ascii="Consolas" w:hAnsi="Consolas" w:cs="Consolas"/>
-          <w:color w:val="000000"/>
-          <w:sz w:val="20"/>
-          <w:bdr w:val="none" w:sz="0" w:space="0" w:color="auto" w:frame="1"/>
-          <w:shd w:val="clear" w:color="auto" w:fill="EEEEEE"/>
-          <w:lang w:eastAsia="en-GB"/>
-        </w:rPr>
-        <w:t>m</w:t>
-      </w:r>
-      <w:r>
-        <w:rPr>
-          <w:rFonts w:ascii="Consolas" w:hAnsi="Consolas" w:cs="Consolas"/>
-          <w:color w:val="000000"/>
-          <w:sz w:val="20"/>
-          <w:bdr w:val="none" w:sz="0" w:space="0" w:color="auto" w:frame="1"/>
-          <w:shd w:val="clear" w:color="auto" w:fill="EEEEEE"/>
-          <w:lang w:eastAsia="en-GB"/>
-        </w:rPr>
-        <w:t>ysql</w:t>
+        <w:t>mysql.sql</w:t>
       </w:r>
       <w:proofErr w:type="spellEnd"/>
-      <w:proofErr w:type="gramEnd"/>
-      <w:r>
-        <w:rPr>
-          <w:rFonts w:ascii="Consolas" w:hAnsi="Consolas" w:cs="Consolas"/>
-          <w:color w:val="000000"/>
-          <w:sz w:val="20"/>
-          <w:bdr w:val="none" w:sz="0" w:space="0" w:color="auto" w:frame="1"/>
-          <w:shd w:val="clear" w:color="auto" w:fill="EEEEEE"/>
-          <w:lang w:eastAsia="en-GB"/>
-        </w:rPr>
-        <w:t xml:space="preserve"> -h </w:t>
-      </w:r>
-      <w:proofErr w:type="spellStart"/>
-      <w:r>
-        <w:rPr>
-          <w:rFonts w:ascii="Consolas" w:hAnsi="Consolas" w:cs="Consolas"/>
-          <w:color w:val="000000"/>
-          <w:sz w:val="20"/>
-          <w:bdr w:val="none" w:sz="0" w:space="0" w:color="auto" w:frame="1"/>
-          <w:shd w:val="clear" w:color="auto" w:fill="EEEEEE"/>
-          <w:lang w:eastAsia="en-GB"/>
-        </w:rPr>
-        <w:t>localhost</w:t>
-      </w:r>
-      <w:proofErr w:type="spellEnd"/>
-      <w:r>
-        <w:rPr>
-          <w:rFonts w:ascii="Consolas" w:hAnsi="Consolas" w:cs="Consolas"/>
-          <w:color w:val="000000"/>
-          <w:sz w:val="20"/>
-          <w:bdr w:val="none" w:sz="0" w:space="0" w:color="auto" w:frame="1"/>
-          <w:shd w:val="clear" w:color="auto" w:fill="EEEEEE"/>
-          <w:lang w:eastAsia="en-GB"/>
-        </w:rPr>
-        <w:t xml:space="preserve"> –u root –p -e "</w:t>
-      </w:r>
-      <w:r>
-        <w:rPr>
-          <w:rFonts w:ascii="Consolas" w:hAnsi="Consolas" w:cs="Consolas"/>
-          <w:color w:val="000000"/>
-          <w:sz w:val="20"/>
-          <w:bdr w:val="none" w:sz="0" w:space="0" w:color="auto" w:frame="1"/>
-          <w:shd w:val="clear" w:color="auto" w:fill="EEEEEE"/>
-          <w:lang w:eastAsia="en-GB"/>
-        </w:rPr>
-        <w:t>c</w:t>
-      </w:r>
-      <w:r>
-        <w:rPr>
-          <w:rFonts w:ascii="Consolas" w:hAnsi="Consolas" w:cs="Consolas"/>
-          <w:color w:val="000000"/>
-          <w:sz w:val="20"/>
-          <w:bdr w:val="none" w:sz="0" w:space="0" w:color="auto" w:frame="1"/>
-          <w:shd w:val="clear" w:color="auto" w:fill="EEEEEE"/>
-          <w:lang w:eastAsia="en-GB"/>
-        </w:rPr>
-        <w:t xml:space="preserve">reate user </w:t>
-      </w:r>
-      <w:proofErr w:type="spellStart"/>
-      <w:r>
-        <w:rPr>
-          <w:rFonts w:ascii="Consolas" w:hAnsi="Consolas" w:cs="Consolas"/>
-          <w:color w:val="000000"/>
-          <w:sz w:val="20"/>
-          <w:bdr w:val="none" w:sz="0" w:space="0" w:color="auto" w:frame="1"/>
-          <w:shd w:val="clear" w:color="auto" w:fill="EEEEEE"/>
-          <w:lang w:eastAsia="en-GB"/>
-        </w:rPr>
-        <w:t>edelivery</w:t>
-      </w:r>
-      <w:proofErr w:type="spellEnd"/>
-      <w:r>
-        <w:rPr>
-          <w:rFonts w:ascii="Consolas" w:hAnsi="Consolas" w:cs="Consolas"/>
-          <w:color w:val="000000"/>
-          <w:sz w:val="20"/>
-          <w:bdr w:val="none" w:sz="0" w:space="0" w:color="auto" w:frame="1"/>
-          <w:shd w:val="clear" w:color="auto" w:fill="EEEEEE"/>
-          <w:lang w:eastAsia="en-GB"/>
-        </w:rPr>
-        <w:t xml:space="preserve"> identified by '</w:t>
-      </w:r>
-      <w:proofErr w:type="spellStart"/>
-      <w:r>
-        <w:rPr>
-          <w:rFonts w:ascii="Consolas" w:hAnsi="Consolas" w:cs="Consolas"/>
-          <w:color w:val="000000"/>
-          <w:sz w:val="20"/>
-          <w:bdr w:val="none" w:sz="0" w:space="0" w:color="auto" w:frame="1"/>
-          <w:shd w:val="clear" w:color="auto" w:fill="EEEEEE"/>
-          <w:lang w:eastAsia="en-GB"/>
-        </w:rPr>
-        <w:t>edelivery</w:t>
-      </w:r>
-      <w:proofErr w:type="spellEnd"/>
-      <w:r>
-        <w:rPr>
-          <w:rFonts w:ascii="Consolas" w:hAnsi="Consolas" w:cs="Consolas"/>
-          <w:color w:val="000000"/>
-          <w:sz w:val="20"/>
-          <w:bdr w:val="none" w:sz="0" w:space="0" w:color="auto" w:frame="1"/>
-          <w:shd w:val="clear" w:color="auto" w:fill="EEEEEE"/>
-          <w:lang w:eastAsia="en-GB"/>
-        </w:rPr>
-        <w:t>';"</w:t>
-      </w:r>
-    </w:p>
-    <w:p>
-      <w:pPr>
-        <w:pStyle w:val="ListParagraph"/>
-        <w:shd w:val="clear" w:color="auto" w:fill="EEEEEE"/>
-        <w:tabs>
-          <w:tab w:val="left" w:pos="916"/>
-          <w:tab w:val="left" w:pos="1832"/>
-          <w:tab w:val="left" w:pos="2748"/>
-          <w:tab w:val="left" w:pos="3664"/>
-          <w:tab w:val="left" w:pos="4580"/>
-          <w:tab w:val="left" w:pos="5496"/>
-          <w:tab w:val="left" w:pos="6412"/>
-          <w:tab w:val="left" w:pos="7328"/>
-          <w:tab w:val="left" w:pos="8244"/>
-          <w:tab w:val="left" w:pos="9160"/>
-          <w:tab w:val="left" w:pos="10076"/>
-          <w:tab w:val="left" w:pos="10992"/>
-          <w:tab w:val="left" w:pos="11908"/>
-          <w:tab w:val="left" w:pos="12824"/>
-          <w:tab w:val="left" w:pos="13740"/>
-          <w:tab w:val="left" w:pos="14656"/>
-        </w:tabs>
-        <w:spacing w:after="0"/>
-        <w:rPr>
-          <w:rFonts w:ascii="Consolas" w:hAnsi="Consolas" w:cs="Consolas"/>
-          <w:color w:val="000000"/>
-          <w:sz w:val="20"/>
-          <w:bdr w:val="none" w:sz="0" w:space="0" w:color="auto" w:frame="1"/>
-          <w:shd w:val="clear" w:color="auto" w:fill="EEEEEE"/>
-          <w:lang w:eastAsia="en-GB"/>
-        </w:rPr>
-      </w:pPr>
-      <w:proofErr w:type="spellStart"/>
-      <w:proofErr w:type="gramStart"/>
-      <w:r>
-        <w:rPr>
-          <w:rFonts w:ascii="Consolas" w:hAnsi="Consolas" w:cs="Consolas"/>
-          <w:color w:val="000000"/>
-          <w:sz w:val="20"/>
-          <w:bdr w:val="none" w:sz="0" w:space="0" w:color="auto" w:frame="1"/>
-          <w:shd w:val="clear" w:color="auto" w:fill="EEEEEE"/>
-          <w:lang w:eastAsia="en-GB"/>
-        </w:rPr>
-        <w:t>m</w:t>
-      </w:r>
-      <w:r>
-        <w:rPr>
-          <w:rFonts w:ascii="Consolas" w:hAnsi="Consolas" w:cs="Consolas"/>
-          <w:color w:val="000000"/>
-          <w:sz w:val="20"/>
-          <w:bdr w:val="none" w:sz="0" w:space="0" w:color="auto" w:frame="1"/>
-          <w:shd w:val="clear" w:color="auto" w:fill="EEEEEE"/>
-          <w:lang w:eastAsia="en-GB"/>
-        </w:rPr>
-        <w:t>ysql</w:t>
-      </w:r>
-      <w:proofErr w:type="spellEnd"/>
-      <w:proofErr w:type="gramEnd"/>
-      <w:r>
-        <w:rPr>
-          <w:rFonts w:ascii="Consolas" w:hAnsi="Consolas" w:cs="Consolas"/>
-          <w:color w:val="000000"/>
-          <w:sz w:val="20"/>
-          <w:bdr w:val="none" w:sz="0" w:space="0" w:color="auto" w:frame="1"/>
-          <w:shd w:val="clear" w:color="auto" w:fill="EEEEEE"/>
-          <w:lang w:eastAsia="en-GB"/>
-        </w:rPr>
-        <w:t xml:space="preserve"> -h </w:t>
-      </w:r>
-      <w:proofErr w:type="spellStart"/>
-      <w:r>
-        <w:rPr>
-          <w:rFonts w:ascii="Consolas" w:hAnsi="Consolas" w:cs="Consolas"/>
-          <w:color w:val="000000"/>
-          <w:sz w:val="20"/>
-          <w:bdr w:val="none" w:sz="0" w:space="0" w:color="auto" w:frame="1"/>
-          <w:shd w:val="clear" w:color="auto" w:fill="EEEEEE"/>
-          <w:lang w:eastAsia="en-GB"/>
-        </w:rPr>
-        <w:t>localhost</w:t>
-      </w:r>
-      <w:proofErr w:type="spellEnd"/>
-      <w:r>
-        <w:rPr>
-          <w:rFonts w:ascii="Consolas" w:hAnsi="Consolas" w:cs="Consolas"/>
-          <w:color w:val="000000"/>
-          <w:sz w:val="20"/>
-          <w:bdr w:val="none" w:sz="0" w:space="0" w:color="auto" w:frame="1"/>
-          <w:shd w:val="clear" w:color="auto" w:fill="EEEEEE"/>
-          <w:lang w:eastAsia="en-GB"/>
-        </w:rPr>
-        <w:t xml:space="preserve"> –u root –p -e "</w:t>
-      </w:r>
-      <w:r>
-        <w:rPr>
-          <w:rFonts w:ascii="Consolas" w:hAnsi="Consolas" w:cs="Consolas"/>
-          <w:color w:val="000000"/>
-          <w:sz w:val="20"/>
-          <w:bdr w:val="none" w:sz="0" w:space="0" w:color="auto" w:frame="1"/>
-          <w:shd w:val="clear" w:color="auto" w:fill="EEEEEE"/>
-          <w:lang w:eastAsia="en-GB"/>
-        </w:rPr>
-        <w:t>g</w:t>
-      </w:r>
-      <w:r>
-        <w:rPr>
-          <w:rFonts w:ascii="Consolas" w:hAnsi="Consolas" w:cs="Consolas"/>
-          <w:color w:val="000000"/>
-          <w:sz w:val="20"/>
-          <w:bdr w:val="none" w:sz="0" w:space="0" w:color="auto" w:frame="1"/>
-          <w:shd w:val="clear" w:color="auto" w:fill="EEEEEE"/>
-          <w:lang w:eastAsia="en-GB"/>
-        </w:rPr>
-        <w:t>rant al</w:t>
-      </w:r>
-      <w:r>
-        <w:rPr>
-          <w:rFonts w:ascii="Consolas" w:hAnsi="Consolas" w:cs="Consolas"/>
-          <w:color w:val="000000"/>
-          <w:sz w:val="20"/>
-          <w:bdr w:val="none" w:sz="0" w:space="0" w:color="auto" w:frame="1"/>
-          <w:shd w:val="clear" w:color="auto" w:fill="EEEEEE"/>
-          <w:lang w:eastAsia="en-GB"/>
-        </w:rPr>
-        <w:t xml:space="preserve">l </w:t>
-      </w:r>
-      <w:r>
-        <w:rPr>
-          <w:rFonts w:ascii="Consolas" w:hAnsi="Consolas" w:cs="Consolas"/>
-          <w:color w:val="000000"/>
-          <w:sz w:val="20"/>
-          <w:bdr w:val="none" w:sz="0" w:space="0" w:color="auto" w:frame="1"/>
-          <w:shd w:val="clear" w:color="auto" w:fill="EEEEEE"/>
-          <w:lang w:eastAsia="en-GB"/>
-        </w:rPr>
-        <w:t xml:space="preserve">on edelivery.* </w:t>
-      </w:r>
-      <w:r>
-        <w:rPr>
-          <w:rFonts w:ascii="Consolas" w:hAnsi="Consolas" w:cs="Consolas"/>
-          <w:color w:val="000000"/>
-          <w:sz w:val="20"/>
-          <w:bdr w:val="none" w:sz="0" w:space="0" w:color="auto" w:frame="1"/>
-          <w:shd w:val="clear" w:color="auto" w:fill="EEEEEE"/>
-          <w:lang w:eastAsia="en-GB"/>
-        </w:rPr>
-        <w:t>to</w:t>
-      </w:r>
-      <w:r>
-        <w:rPr>
-          <w:rFonts w:ascii="Consolas" w:hAnsi="Consolas" w:cs="Consolas"/>
-          <w:color w:val="000000"/>
-          <w:sz w:val="20"/>
-          <w:bdr w:val="none" w:sz="0" w:space="0" w:color="auto" w:frame="1"/>
-          <w:shd w:val="clear" w:color="auto" w:fill="EEEEEE"/>
-          <w:lang w:eastAsia="en-GB"/>
-        </w:rPr>
-        <w:t xml:space="preserve"> </w:t>
-      </w:r>
-      <w:proofErr w:type="spellStart"/>
-      <w:r>
-        <w:rPr>
-          <w:rFonts w:ascii="Consolas" w:hAnsi="Consolas" w:cs="Consolas"/>
-          <w:color w:val="000000"/>
-          <w:sz w:val="20"/>
-          <w:bdr w:val="none" w:sz="0" w:space="0" w:color="auto" w:frame="1"/>
-          <w:shd w:val="clear" w:color="auto" w:fill="EEEEEE"/>
-          <w:lang w:eastAsia="en-GB"/>
-        </w:rPr>
-        <w:t>edelivery</w:t>
-      </w:r>
-      <w:proofErr w:type="spellEnd"/>
-      <w:r>
-        <w:rPr>
-          <w:rFonts w:ascii="Consolas" w:hAnsi="Consolas" w:cs="Consolas"/>
-          <w:color w:val="000000"/>
-          <w:sz w:val="20"/>
-          <w:bdr w:val="none" w:sz="0" w:space="0" w:color="auto" w:frame="1"/>
-          <w:shd w:val="clear" w:color="auto" w:fill="EEEEEE"/>
-          <w:lang w:eastAsia="en-GB"/>
-        </w:rPr>
-        <w:t>;"</w:t>
-      </w:r>
-    </w:p>
-    <w:p>
-      <w:pPr>
-        <w:spacing w:after="0"/>
-        <w:ind w:left="360"/>
-        <w:rPr>
-          <w:sz w:val="16"/>
-          <w:szCs w:val="16"/>
-        </w:rPr>
-      </w:pPr>
-    </w:p>
-    <w:p>
-      <w:pPr>
-        <w:pStyle w:val="ListParagraph"/>
-        <w:numPr>
-          <w:ilvl w:val="0"/>
-          <w:numId w:val="41"/>
-        </w:numPr>
-        <w:spacing w:after="0"/>
-        <w:ind w:left="360"/>
-        <w:rPr>
-          <w:sz w:val="16"/>
-          <w:szCs w:val="16"/>
-        </w:rPr>
-      </w:pPr>
-      <w:r>
-        <w:t>Run the create-</w:t>
-      </w:r>
-      <w:proofErr w:type="spellStart"/>
-      <w:r>
-        <w:t>mysql.sql</w:t>
-      </w:r>
-      <w:proofErr w:type="spellEnd"/>
-      <w:r>
-        <w:t xml:space="preserve"> script</w:t>
-      </w:r>
-      <w:r>
-        <w:t>.</w:t>
-      </w:r>
     </w:p>
     <w:p>
       <w:pPr>
@@ -2605,172 +2436,6 @@
     <w:p>
       <w:pPr>
         <w:pStyle w:val="ListParagraph"/>
-        <w:shd w:val="clear" w:color="auto" w:fill="EEEEEE"/>
-        <w:tabs>
-          <w:tab w:val="left" w:pos="916"/>
-          <w:tab w:val="left" w:pos="1832"/>
-          <w:tab w:val="left" w:pos="2748"/>
-          <w:tab w:val="left" w:pos="3664"/>
-          <w:tab w:val="left" w:pos="4580"/>
-          <w:tab w:val="left" w:pos="5496"/>
-          <w:tab w:val="left" w:pos="6412"/>
-          <w:tab w:val="left" w:pos="7328"/>
-          <w:tab w:val="left" w:pos="8244"/>
-          <w:tab w:val="left" w:pos="9160"/>
-          <w:tab w:val="left" w:pos="10076"/>
-          <w:tab w:val="left" w:pos="10992"/>
-          <w:tab w:val="left" w:pos="11908"/>
-          <w:tab w:val="left" w:pos="12824"/>
-          <w:tab w:val="left" w:pos="13740"/>
-          <w:tab w:val="left" w:pos="14656"/>
-        </w:tabs>
-        <w:spacing w:after="0"/>
-        <w:rPr>
-          <w:rFonts w:ascii="Consolas" w:hAnsi="Consolas" w:cs="Consolas"/>
-          <w:color w:val="000000"/>
-          <w:sz w:val="20"/>
-          <w:bdr w:val="none" w:sz="0" w:space="0" w:color="auto" w:frame="1"/>
-          <w:shd w:val="clear" w:color="auto" w:fill="EEEEEE"/>
-          <w:lang w:eastAsia="en-GB"/>
-        </w:rPr>
-      </w:pPr>
-      <w:proofErr w:type="spellStart"/>
-      <w:proofErr w:type="gramStart"/>
-      <w:r>
-        <w:rPr>
-          <w:rFonts w:ascii="Consolas" w:hAnsi="Consolas" w:cs="Consolas"/>
-          <w:color w:val="000000"/>
-          <w:sz w:val="20"/>
-          <w:bdr w:val="none" w:sz="0" w:space="0" w:color="auto" w:frame="1"/>
-          <w:shd w:val="clear" w:color="auto" w:fill="EEEEEE"/>
-          <w:lang w:eastAsia="en-GB"/>
-        </w:rPr>
-        <w:t>m</w:t>
-      </w:r>
-      <w:r>
-        <w:rPr>
-          <w:rFonts w:ascii="Consolas" w:hAnsi="Consolas" w:cs="Consolas"/>
-          <w:color w:val="000000"/>
-          <w:sz w:val="20"/>
-          <w:bdr w:val="none" w:sz="0" w:space="0" w:color="auto" w:frame="1"/>
-          <w:shd w:val="clear" w:color="auto" w:fill="EEEEEE"/>
-          <w:lang w:eastAsia="en-GB"/>
-        </w:rPr>
-        <w:t>ysql</w:t>
-      </w:r>
-      <w:proofErr w:type="spellEnd"/>
-      <w:proofErr w:type="gramEnd"/>
-      <w:r>
-        <w:rPr>
-          <w:rFonts w:ascii="Consolas" w:hAnsi="Consolas" w:cs="Consolas"/>
-          <w:color w:val="000000"/>
-          <w:sz w:val="20"/>
-          <w:bdr w:val="none" w:sz="0" w:space="0" w:color="auto" w:frame="1"/>
-          <w:shd w:val="clear" w:color="auto" w:fill="EEEEEE"/>
-          <w:lang w:eastAsia="en-GB"/>
-        </w:rPr>
-        <w:t xml:space="preserve"> -h </w:t>
-      </w:r>
-      <w:proofErr w:type="spellStart"/>
-      <w:r>
-        <w:rPr>
-          <w:rFonts w:ascii="Consolas" w:hAnsi="Consolas" w:cs="Consolas"/>
-          <w:color w:val="000000"/>
-          <w:sz w:val="20"/>
-          <w:bdr w:val="none" w:sz="0" w:space="0" w:color="auto" w:frame="1"/>
-          <w:shd w:val="clear" w:color="auto" w:fill="EEEEEE"/>
-          <w:lang w:eastAsia="en-GB"/>
-        </w:rPr>
-        <w:t>localhost</w:t>
-      </w:r>
-      <w:proofErr w:type="spellEnd"/>
-      <w:r>
-        <w:rPr>
-          <w:rFonts w:ascii="Consolas" w:hAnsi="Consolas" w:cs="Consolas"/>
-          <w:color w:val="000000"/>
-          <w:sz w:val="20"/>
-          <w:bdr w:val="none" w:sz="0" w:space="0" w:color="auto" w:frame="1"/>
-          <w:shd w:val="clear" w:color="auto" w:fill="EEEEEE"/>
-          <w:lang w:eastAsia="en-GB"/>
-        </w:rPr>
-        <w:t xml:space="preserve"> –u </w:t>
-      </w:r>
-      <w:proofErr w:type="spellStart"/>
-      <w:r>
-        <w:rPr>
-          <w:rFonts w:ascii="Consolas" w:hAnsi="Consolas" w:cs="Consolas"/>
-          <w:color w:val="000000"/>
-          <w:sz w:val="20"/>
-          <w:bdr w:val="none" w:sz="0" w:space="0" w:color="auto" w:frame="1"/>
-          <w:shd w:val="clear" w:color="auto" w:fill="EEEEEE"/>
-          <w:lang w:eastAsia="en-GB"/>
-        </w:rPr>
-        <w:t>edelivery</w:t>
-      </w:r>
-      <w:proofErr w:type="spellEnd"/>
-      <w:r>
-        <w:rPr>
-          <w:rFonts w:ascii="Consolas" w:hAnsi="Consolas" w:cs="Consolas"/>
-          <w:color w:val="000000"/>
-          <w:sz w:val="20"/>
-          <w:bdr w:val="none" w:sz="0" w:space="0" w:color="auto" w:frame="1"/>
-          <w:shd w:val="clear" w:color="auto" w:fill="EEEEEE"/>
-          <w:lang w:eastAsia="en-GB"/>
-        </w:rPr>
-        <w:t xml:space="preserve"> –p </w:t>
-      </w:r>
-      <w:proofErr w:type="spellStart"/>
-      <w:r>
-        <w:rPr>
-          <w:rFonts w:ascii="Consolas" w:hAnsi="Consolas" w:cs="Consolas"/>
-          <w:color w:val="000000"/>
-          <w:sz w:val="20"/>
-          <w:bdr w:val="none" w:sz="0" w:space="0" w:color="auto" w:frame="1"/>
-          <w:shd w:val="clear" w:color="auto" w:fill="EEEEEE"/>
-          <w:lang w:eastAsia="en-GB"/>
-        </w:rPr>
-        <w:t>edelivery</w:t>
-      </w:r>
-      <w:proofErr w:type="spellEnd"/>
-      <w:r>
-        <w:rPr>
-          <w:rFonts w:ascii="Consolas" w:hAnsi="Consolas" w:cs="Consolas"/>
-          <w:color w:val="000000"/>
-          <w:sz w:val="20"/>
-          <w:bdr w:val="none" w:sz="0" w:space="0" w:color="auto" w:frame="1"/>
-          <w:shd w:val="clear" w:color="auto" w:fill="EEEEEE"/>
-          <w:lang w:eastAsia="en-GB"/>
-        </w:rPr>
-        <w:t xml:space="preserve"> &lt; create-</w:t>
-      </w:r>
-      <w:proofErr w:type="spellStart"/>
-      <w:r>
-        <w:rPr>
-          <w:rFonts w:ascii="Consolas" w:hAnsi="Consolas" w:cs="Consolas"/>
-          <w:color w:val="000000"/>
-          <w:sz w:val="20"/>
-          <w:bdr w:val="none" w:sz="0" w:space="0" w:color="auto" w:frame="1"/>
-          <w:shd w:val="clear" w:color="auto" w:fill="EEEEEE"/>
-          <w:lang w:eastAsia="en-GB"/>
-        </w:rPr>
-        <w:t>mysql.sql</w:t>
-      </w:r>
-      <w:proofErr w:type="spellEnd"/>
-    </w:p>
-    <w:p>
-      <w:pPr>
-        <w:pStyle w:val="ListParagraph"/>
-        <w:spacing w:after="0"/>
-        <w:ind w:left="360"/>
-        <w:rPr>
-          <w:sz w:val="16"/>
-          <w:szCs w:val="16"/>
-        </w:rPr>
-      </w:pPr>
-    </w:p>
-    <w:p>
-      <w:pPr>
-        <w:pStyle w:val="ListParagraph"/>
         <w:numPr>
           <w:ilvl w:val="0"/>
           <w:numId w:val="41"/>
@@ -2783,18 +2448,16 @@
         <w:br/>
         <w:t>Your Sender is now ready for sending messages.</w:t>
       </w:r>
-      <w:bookmarkStart w:id="11" w:name="_GoBack"/>
-      <w:bookmarkEnd w:id="11"/>
     </w:p>
     <w:p>
       <w:pPr>
         <w:pStyle w:val="Heading2"/>
       </w:pPr>
-      <w:bookmarkStart w:id="12" w:name="_Toc410821661"/>
+      <w:bookmarkStart w:id="11" w:name="_Toc410821661"/>
       <w:r>
         <w:t>Receiver</w:t>
       </w:r>
-      <w:bookmarkEnd w:id="12"/>
+      <w:bookmarkEnd w:id="11"/>
     </w:p>
     <w:p>
       <w:r>
@@ -2897,12 +2560,12 @@
       <w:pPr>
         <w:pStyle w:val="Heading1"/>
       </w:pPr>
-      <w:bookmarkStart w:id="13" w:name="_Toc410821662"/>
+      <w:bookmarkStart w:id="12" w:name="_Toc410821662"/>
       <w:r>
         <w:lastRenderedPageBreak/>
         <w:t>Testing</w:t>
       </w:r>
-      <w:bookmarkEnd w:id="13"/>
+      <w:bookmarkEnd w:id="12"/>
     </w:p>
     <w:p>
       <w:pPr>
@@ -3042,11 +2705,11 @@
       <w:pPr>
         <w:pStyle w:val="Heading2"/>
       </w:pPr>
-      <w:bookmarkStart w:id="14" w:name="_Toc410821663"/>
+      <w:bookmarkStart w:id="13" w:name="_Toc410821663"/>
       <w:r>
         <w:t>AS2</w:t>
       </w:r>
-      <w:bookmarkEnd w:id="14"/>
+      <w:bookmarkEnd w:id="13"/>
     </w:p>
     <w:p>
       <w:pPr>
@@ -3066,14 +2729,10 @@
       </w:r>
       <w:proofErr w:type="spellEnd"/>
       <w:r>
-        <w:t xml:space="preserve"> test project can be found in the test folder under the expanded zip</w:t>
-      </w:r>
-      <w:r>
-        <w:t xml:space="preserve"> </w:t>
-      </w:r>
-      <w:r>
-        <w:br/>
-        <w:t>(&lt;YOUR_EDELIVERY_INSTALLATION_PATH_HERE&gt;/)</w:t>
+        <w:t xml:space="preserve"> test project can be</w:t>
+      </w:r>
+      <w:r>
+        <w:t xml:space="preserve"> found in the test folder under your E-delivery installation path.</w:t>
       </w:r>
     </w:p>
     <w:p>
@@ -3114,11 +2773,11 @@
       <w:pPr>
         <w:pStyle w:val="Heading3"/>
       </w:pPr>
-      <w:bookmarkStart w:id="15" w:name="_Toc410821664"/>
+      <w:bookmarkStart w:id="14" w:name="_Toc410821664"/>
       <w:r>
         <w:t>Expected result</w:t>
       </w:r>
-      <w:bookmarkEnd w:id="15"/>
+      <w:bookmarkEnd w:id="14"/>
       <w:r>
         <w:t xml:space="preserve"> </w:t>
       </w:r>
@@ -3146,7 +2805,32 @@
         <w:spacing w:after="0" w:line="240" w:lineRule="auto"/>
       </w:pPr>
       <w:r>
-        <w:t>On your local computer, you can find the message that has been sent on : &lt;YOUR_EDELIVERY_INSTALLATION_PATH_HERE&gt;/filestores/mendelson/messages</w:t>
+        <w:t xml:space="preserve">On your local computer, you can find the message that has been sent on : </w:t>
+      </w:r>
+      <w:r>
+        <w:br/>
+      </w:r>
+      <w:r>
+        <w:t>&lt;e-delivery installation Path&gt;</w:t>
+      </w:r>
+      <w:r>
+        <w:t>/</w:t>
+      </w:r>
+      <w:proofErr w:type="spellStart"/>
+      <w:r>
+        <w:t>filestores</w:t>
+      </w:r>
+      <w:proofErr w:type="spellEnd"/>
+      <w:r>
+        <w:t>/</w:t>
+      </w:r>
+      <w:proofErr w:type="spellStart"/>
+      <w:r>
+        <w:t>mendelson</w:t>
+      </w:r>
+      <w:proofErr w:type="spellEnd"/>
+      <w:r>
+        <w:t>/messages</w:t>
       </w:r>
     </w:p>
     <w:p>
@@ -3213,6 +2897,9 @@
         <w:t>store/mendelson/messages</w:t>
       </w:r>
       <w:r>
+        <w:t>/receiverCN</w:t>
+      </w:r>
+      <w:r>
         <w:t>/inbox/</w:t>
       </w:r>
       <w:r>
@@ -3232,11 +2919,11 @@
       <w:pPr>
         <w:pStyle w:val="Heading2"/>
       </w:pPr>
-      <w:bookmarkStart w:id="16" w:name="_Toc410821665"/>
+      <w:bookmarkStart w:id="15" w:name="_Toc410821665"/>
       <w:r>
         <w:t>AS4</w:t>
       </w:r>
-      <w:bookmarkEnd w:id="16"/>
+      <w:bookmarkEnd w:id="15"/>
     </w:p>
     <w:p>
       <w:pPr>
@@ -3293,7 +2980,15 @@
       </w:r>
       <w:proofErr w:type="spellEnd"/>
       <w:r>
-        <w:t xml:space="preserve"> &gt; Send AS4 Message &gt; Send AS4 Message)</w:t>
+        <w:t xml:space="preserve"> </w:t>
+      </w:r>
+      <w:r>
+        <w:t>&gt; Send AS4 Message or AS4 testSuite</w:t>
+      </w:r>
+      <w:bookmarkStart w:id="16" w:name="_GoBack"/>
+      <w:bookmarkEnd w:id="16"/>
+      <w:r>
+        <w:t>)</w:t>
       </w:r>
     </w:p>
     <w:p>
@@ -4185,21 +3880,7 @@
                 <w:szCs w:val="18"/>
               </w:rPr>
               <w:br/>
-              <w:t>jdbc:mysql//</w:t>
-            </w:r>
-            <w:r>
-              <w:rPr>
-                <w:sz w:val="18"/>
-                <w:szCs w:val="18"/>
-              </w:rPr>
-              <w:t>192.168.10.11</w:t>
-            </w:r>
-            <w:r>
-              <w:rPr>
-                <w:sz w:val="18"/>
-                <w:szCs w:val="18"/>
-              </w:rPr>
-              <w:t>:3306/?user=edelivery&amp;password=edelivery</w:t>
+              <w:t>jdbc:mysql//192.168.10.11:3306/?user=edelivery&amp;password=edelivery</w:t>
             </w:r>
           </w:p>
         </w:tc>
@@ -4626,7 +4307,7 @@
         <w:noProof/>
         <w:lang w:val="en-GB"/>
       </w:rPr>
-      <w:t>7</w:t>
+      <w:t>2</w:t>
     </w:r>
     <w:r>
       <w:rPr>
@@ -4688,21 +4369,11 @@
     <w:r>
       <w:t xml:space="preserve">Document Version </w:t>
     </w:r>
-    <w:r>
-      <w:fldChar w:fldCharType="begin"/>
-    </w:r>
-    <w:r>
-      <w:instrText xml:space="preserve"> DOCPROPERTY "Version"  \* MERGEFORMAT </w:instrText>
-    </w:r>
-    <w:r>
-      <w:fldChar w:fldCharType="separate"/>
-    </w:r>
-    <w:r>
-      <w:t>1</w:t>
-    </w:r>
-    <w:r>
-      <w:fldChar w:fldCharType="end"/>
-    </w:r>
+    <w:fldSimple w:instr=" DOCPROPERTY &quot;Version&quot;  \* MERGEFORMAT ">
+      <w:r>
+        <w:t>1</w:t>
+      </w:r>
+    </w:fldSimple>
     <w:r>
       <w:t>.</w:t>
     </w:r>
@@ -4724,24 +4395,11 @@
     <w:r>
       <w:t xml:space="preserve"> dated </w:t>
     </w:r>
-    <w:r>
-      <w:fldChar w:fldCharType="begin"/>
-    </w:r>
-    <w:r>
-      <w:instrText xml:space="preserve"> DOCPROPERTY "Document Date" </w:instrText>
-    </w:r>
-    <w:r>
-      <w:instrText xml:space="preserve">\* MERGEFORMAT </w:instrText>
-    </w:r>
-    <w:r>
-      <w:fldChar w:fldCharType="separate"/>
-    </w:r>
-    <w:r>
-      <w:t>04/02/2015</w:t>
-    </w:r>
-    <w:r>
-      <w:fldChar w:fldCharType="end"/>
-    </w:r>
+    <w:fldSimple w:instr=" DOCPROPERTY &quot;Document Date&quot; \* MERGEFORMAT ">
+      <w:r>
+        <w:t>04/02/2015</w:t>
+      </w:r>
+    </w:fldSimple>
     <w:bookmarkEnd w:id="18"/>
   </w:p>
   <w:p>
@@ -4813,7 +4471,7 @@
   <w:abstractNum w:abstractNumId="0">
     <w:nsid w:val="FFFFFF7C"/>
     <w:multiLevelType w:val="singleLevel"/>
-    <w:tmpl w:val="3AF64904"/>
+    <w:tmpl w:val="58123062"/>
     <w:lvl w:ilvl="0">
       <w:start w:val="1"/>
       <w:numFmt w:val="decimal"/>
@@ -4830,7 +4488,7 @@
   <w:abstractNum w:abstractNumId="1">
     <w:nsid w:val="FFFFFF80"/>
     <w:multiLevelType w:val="singleLevel"/>
-    <w:tmpl w:val="86BA2798"/>
+    <w:tmpl w:val="1C80C0C2"/>
     <w:lvl w:ilvl="0">
       <w:start w:val="1"/>
       <w:numFmt w:val="bullet"/>
@@ -7538,6 +7196,7 @@
     <w:lsdException w:name="Hyperlink" w:uiPriority="99"/>
     <w:lsdException w:name="Strong" w:qFormat="1"/>
     <w:lsdException w:name="Emphasis" w:qFormat="1"/>
+    <w:lsdException w:name="HTML Code" w:uiPriority="99"/>
     <w:lsdException w:name="HTML Preformatted" w:uiPriority="99"/>
     <w:lsdException w:name="Table Grid" w:uiPriority="59"/>
     <w:lsdException w:name="Placeholder Text" w:semiHidden="1" w:uiPriority="99"/>
@@ -9528,6 +9187,18 @@
     <w:basedOn w:val="DefaultParagraphFont"/>
     <w:rsid w:val="00C76DFD"/>
   </w:style>
+  <w:style w:type="character" w:styleId="HTMLCode">
+    <w:name w:val="HTML Code"/>
+    <w:basedOn w:val="DefaultParagraphFont"/>
+    <w:uiPriority w:val="99"/>
+    <w:unhideWhenUsed/>
+    <w:rsid w:val="003B478A"/>
+    <w:rPr>
+      <w:rFonts w:ascii="Courier New" w:eastAsia="Times New Roman" w:hAnsi="Courier New" w:cs="Courier New"/>
+      <w:sz w:val="20"/>
+      <w:szCs w:val="20"/>
+    </w:rPr>
+  </w:style>
 </w:styles>
 </file>
 
@@ -9565,6 +9236,7 @@
     <w:lsdException w:name="Hyperlink" w:uiPriority="99"/>
     <w:lsdException w:name="Strong" w:qFormat="1"/>
     <w:lsdException w:name="Emphasis" w:qFormat="1"/>
+    <w:lsdException w:name="HTML Code" w:uiPriority="99"/>
     <w:lsdException w:name="HTML Preformatted" w:uiPriority="99"/>
     <w:lsdException w:name="Table Grid" w:uiPriority="59"/>
     <w:lsdException w:name="Placeholder Text" w:semiHidden="1" w:uiPriority="99"/>
@@ -11554,6 +11226,18 @@
     <w:name w:val="lit"/>
     <w:basedOn w:val="DefaultParagraphFont"/>
     <w:rsid w:val="00C76DFD"/>
+  </w:style>
+  <w:style w:type="character" w:styleId="HTMLCode">
+    <w:name w:val="HTML Code"/>
+    <w:basedOn w:val="DefaultParagraphFont"/>
+    <w:uiPriority w:val="99"/>
+    <w:unhideWhenUsed/>
+    <w:rsid w:val="003B478A"/>
+    <w:rPr>
+      <w:rFonts w:ascii="Courier New" w:eastAsia="Times New Roman" w:hAnsi="Courier New" w:cs="Courier New"/>
+      <w:sz w:val="20"/>
+      <w:szCs w:val="20"/>
+    </w:rPr>
   </w:style>
 </w:styles>
 </file>
@@ -11846,7 +11530,7 @@
 </file>
 
 <file path=customXml/itemProps1.xml><?xml version="1.0" encoding="utf-8"?>
-<ds:datastoreItem xmlns:ds="http://schemas.openxmlformats.org/officeDocument/2006/customXml" ds:itemID="{C99E78AC-9E7D-41BA-A897-255E70706C2A}">
+<ds:datastoreItem xmlns:ds="http://schemas.openxmlformats.org/officeDocument/2006/customXml" ds:itemID="{D66C302F-17CE-47CD-AF76-BE44D1B41EFD}">
   <ds:schemaRefs>
     <ds:schemaRef ds:uri="http://schemas.openxmlformats.org/officeDocument/2006/bibliography"/>
   </ds:schemaRefs>

</xml_diff>

<commit_message>
Switch address from 192.168.10.11 to 192.168.56.11 because 192.168.56.* is the default network for the virtual boxes
git-svn-id: https://joinup.ec.europa.eu/svn/cipaedelivery/trunk@1888 564210f0-7af0-437e-9e94-ac8d0acde024
</commit_message>
<xml_diff>
--- a/distribution/src/main/doc/Quick start guide.docx
+++ b/distribution/src/main/doc/Quick start guide.docx
@@ -33,9 +33,15 @@
           <w:p>
             <w:pPr>
               <w:pStyle w:val="ZCom"/>
+              <w:rPr>
+                <w:rFonts w:asciiTheme="minorHAnsi" w:hAnsiTheme="minorHAnsi"/>
+              </w:rPr>
             </w:pPr>
+            <w:bookmarkStart w:id="0" w:name="_GoBack"/>
+            <w:bookmarkEnd w:id="0"/>
             <w:r>
               <w:rPr>
+                <w:rFonts w:asciiTheme="minorHAnsi" w:hAnsiTheme="minorHAnsi"/>
                 <w:sz w:val="20"/>
                 <w:szCs w:val="20"/>
               </w:rPr>
@@ -80,8 +86,14 @@
             <w:pPr>
               <w:pStyle w:val="ZCom"/>
               <w:spacing w:before="90"/>
+              <w:rPr>
+                <w:rFonts w:asciiTheme="minorHAnsi" w:hAnsiTheme="minorHAnsi"/>
+              </w:rPr>
             </w:pPr>
             <w:r>
+              <w:rPr>
+                <w:rFonts w:asciiTheme="minorHAnsi" w:hAnsiTheme="minorHAnsi"/>
+              </w:rPr>
               <w:t>EUROPEAN COMMISSION</w:t>
             </w:r>
           </w:p>
@@ -89,32 +101,50 @@
             <w:pPr>
               <w:pStyle w:val="ZDGName"/>
               <w:widowControl/>
+              <w:rPr>
+                <w:rFonts w:asciiTheme="minorHAnsi" w:hAnsiTheme="minorHAnsi"/>
+              </w:rPr>
             </w:pPr>
           </w:p>
           <w:p>
             <w:pPr>
               <w:pStyle w:val="ZDGName"/>
               <w:widowControl/>
+              <w:rPr>
+                <w:rFonts w:asciiTheme="minorHAnsi" w:hAnsiTheme="minorHAnsi"/>
+              </w:rPr>
             </w:pPr>
           </w:p>
           <w:p>
             <w:pPr>
               <w:pStyle w:val="ZDGName"/>
               <w:widowControl/>
+              <w:rPr>
+                <w:rFonts w:asciiTheme="minorHAnsi" w:hAnsiTheme="minorHAnsi"/>
+              </w:rPr>
             </w:pPr>
           </w:p>
           <w:p>
             <w:pPr>
               <w:pStyle w:val="ZDGName"/>
               <w:widowControl/>
+              <w:rPr>
+                <w:rFonts w:asciiTheme="minorHAnsi" w:hAnsiTheme="minorHAnsi"/>
+              </w:rPr>
             </w:pPr>
             <w:r>
+              <w:rPr>
+                <w:rFonts w:asciiTheme="minorHAnsi" w:hAnsiTheme="minorHAnsi"/>
+              </w:rPr>
               <w:t>DIRECTORATE-GENERAL INFORMATICS</w:t>
             </w:r>
           </w:p>
           <w:p>
             <w:pPr>
               <w:spacing w:after="0"/>
+              <w:rPr>
+                <w:rFonts w:asciiTheme="minorHAnsi" w:hAnsiTheme="minorHAnsi"/>
+              </w:rPr>
             </w:pPr>
           </w:p>
         </w:tc>
@@ -124,67 +154,107 @@
       <w:pPr>
         <w:pStyle w:val="Title"/>
         <w:spacing w:before="1200"/>
+        <w:rPr>
+          <w:rFonts w:asciiTheme="minorHAnsi" w:hAnsiTheme="minorHAnsi"/>
+        </w:rPr>
       </w:pPr>
     </w:p>
-    <w:bookmarkStart w:id="0" w:name="eltqTitle"/>
+    <w:bookmarkStart w:id="1" w:name="eltqTitle"/>
     <w:p>
       <w:pPr>
         <w:pStyle w:val="Title"/>
         <w:spacing w:before="1200"/>
-      </w:pPr>
-      <w:r>
+        <w:rPr>
+          <w:rFonts w:asciiTheme="minorHAnsi" w:hAnsiTheme="minorHAnsi"/>
+        </w:rPr>
+      </w:pPr>
+      <w:r>
+        <w:rPr>
+          <w:rFonts w:asciiTheme="minorHAnsi" w:hAnsiTheme="minorHAnsi"/>
+        </w:rPr>
         <w:fldChar w:fldCharType="begin"/>
       </w:r>
       <w:r>
+        <w:rPr>
+          <w:rFonts w:asciiTheme="minorHAnsi" w:hAnsiTheme="minorHAnsi"/>
+        </w:rPr>
         <w:instrText xml:space="preserve"> Title \* MERGEFORMAT </w:instrText>
       </w:r>
       <w:r>
+        <w:rPr>
+          <w:rFonts w:asciiTheme="minorHAnsi" w:hAnsiTheme="minorHAnsi"/>
+        </w:rPr>
         <w:fldChar w:fldCharType="separate"/>
       </w:r>
       <w:r>
+        <w:rPr>
+          <w:rFonts w:asciiTheme="minorHAnsi" w:hAnsiTheme="minorHAnsi"/>
+        </w:rPr>
         <w:t>Quick start guide</w:t>
       </w:r>
       <w:r>
+        <w:rPr>
+          <w:rFonts w:asciiTheme="minorHAnsi" w:hAnsiTheme="minorHAnsi"/>
+        </w:rPr>
         <w:fldChar w:fldCharType="end"/>
       </w:r>
     </w:p>
-    <w:bookmarkStart w:id="1" w:name="eltqSubject"/>
-    <w:bookmarkEnd w:id="0"/>
+    <w:bookmarkStart w:id="2" w:name="eltqSubject"/>
+    <w:bookmarkEnd w:id="1"/>
     <w:p>
       <w:pPr>
         <w:pStyle w:val="SubTitle1"/>
         <w:spacing w:after="520"/>
-      </w:pPr>
-      <w:r>
+        <w:rPr>
+          <w:rFonts w:asciiTheme="minorHAnsi" w:hAnsiTheme="minorHAnsi"/>
+        </w:rPr>
+      </w:pPr>
+      <w:r>
+        <w:rPr>
+          <w:rFonts w:asciiTheme="minorHAnsi" w:hAnsiTheme="minorHAnsi"/>
+        </w:rPr>
         <w:fldChar w:fldCharType="begin"/>
       </w:r>
       <w:r>
+        <w:rPr>
+          <w:rFonts w:asciiTheme="minorHAnsi" w:hAnsiTheme="minorHAnsi"/>
+        </w:rPr>
         <w:instrText xml:space="preserve"> Subject \* MERGEFORMAT </w:instrText>
       </w:r>
       <w:r>
+        <w:rPr>
+          <w:rFonts w:asciiTheme="minorHAnsi" w:hAnsiTheme="minorHAnsi"/>
+        </w:rPr>
         <w:fldChar w:fldCharType="separate"/>
       </w:r>
       <w:r>
-        <w:t xml:space="preserve">CIPA E-delivery </w:t>
-      </w:r>
-      <w:proofErr w:type="spellStart"/>
-      <w:r>
-        <w:t>VirtualBox</w:t>
-      </w:r>
-      <w:proofErr w:type="spellEnd"/>
-      <w:r>
+        <w:rPr>
+          <w:rFonts w:asciiTheme="minorHAnsi" w:hAnsiTheme="minorHAnsi"/>
+        </w:rPr>
+        <w:t>CIPA E-delivery VirtualBox</w:t>
+      </w:r>
+      <w:r>
+        <w:rPr>
+          <w:rFonts w:asciiTheme="minorHAnsi" w:hAnsiTheme="minorHAnsi"/>
+        </w:rPr>
         <w:fldChar w:fldCharType="end"/>
       </w:r>
     </w:p>
-    <w:bookmarkEnd w:id="1"/>
+    <w:bookmarkEnd w:id="2"/>
     <w:p>
       <w:pPr>
         <w:spacing w:after="460"/>
+        <w:rPr>
+          <w:rFonts w:asciiTheme="minorHAnsi" w:hAnsiTheme="minorHAnsi"/>
+        </w:rPr>
       </w:pPr>
     </w:p>
     <w:p>
       <w:pPr>
         <w:spacing w:after="460"/>
+        <w:rPr>
+          <w:rFonts w:asciiTheme="minorHAnsi" w:hAnsiTheme="minorHAnsi"/>
+        </w:rPr>
       </w:pPr>
     </w:p>
     <w:tbl>
@@ -207,9 +277,15 @@
           <w:p>
             <w:pPr>
               <w:pStyle w:val="FITTable"/>
+              <w:rPr>
+                <w:rFonts w:asciiTheme="minorHAnsi" w:hAnsiTheme="minorHAnsi"/>
+              </w:rPr>
             </w:pPr>
-            <w:bookmarkStart w:id="2" w:name="eltqFIT"/>
+            <w:bookmarkStart w:id="3" w:name="eltqFIT"/>
             <w:r>
+              <w:rPr>
+                <w:rFonts w:asciiTheme="minorHAnsi" w:hAnsiTheme="minorHAnsi"/>
+              </w:rPr>
               <w:t>Date:</w:t>
             </w:r>
           </w:p>
@@ -222,20 +298,38 @@
           <w:p>
             <w:pPr>
               <w:pStyle w:val="FITTable"/>
+              <w:rPr>
+                <w:rFonts w:asciiTheme="minorHAnsi" w:hAnsiTheme="minorHAnsi"/>
+              </w:rPr>
             </w:pPr>
             <w:r>
+              <w:rPr>
+                <w:rFonts w:asciiTheme="minorHAnsi" w:hAnsiTheme="minorHAnsi"/>
+              </w:rPr>
               <w:fldChar w:fldCharType="begin"/>
             </w:r>
             <w:r>
+              <w:rPr>
+                <w:rFonts w:asciiTheme="minorHAnsi" w:hAnsiTheme="minorHAnsi"/>
+              </w:rPr>
               <w:instrText xml:space="preserve"> DOCPROPERTY "Document Date" \* MERGEFORMAT </w:instrText>
             </w:r>
             <w:r>
+              <w:rPr>
+                <w:rFonts w:asciiTheme="minorHAnsi" w:hAnsiTheme="minorHAnsi"/>
+              </w:rPr>
               <w:fldChar w:fldCharType="separate"/>
             </w:r>
             <w:r>
+              <w:rPr>
+                <w:rFonts w:asciiTheme="minorHAnsi" w:hAnsiTheme="minorHAnsi"/>
+              </w:rPr>
               <w:t>04/02/2015</w:t>
             </w:r>
             <w:r>
+              <w:rPr>
+                <w:rFonts w:asciiTheme="minorHAnsi" w:hAnsiTheme="minorHAnsi"/>
+              </w:rPr>
               <w:fldChar w:fldCharType="end"/>
             </w:r>
           </w:p>
@@ -250,8 +344,14 @@
           <w:p>
             <w:pPr>
               <w:pStyle w:val="FITTable"/>
+              <w:rPr>
+                <w:rFonts w:asciiTheme="minorHAnsi" w:hAnsiTheme="minorHAnsi"/>
+              </w:rPr>
             </w:pPr>
             <w:r>
+              <w:rPr>
+                <w:rFonts w:asciiTheme="minorHAnsi" w:hAnsiTheme="minorHAnsi"/>
+              </w:rPr>
               <w:t>Version:</w:t>
             </w:r>
           </w:p>
@@ -264,38 +364,74 @@
           <w:p>
             <w:pPr>
               <w:pStyle w:val="FITTable"/>
+              <w:rPr>
+                <w:rFonts w:asciiTheme="minorHAnsi" w:hAnsiTheme="minorHAnsi"/>
+              </w:rPr>
             </w:pPr>
             <w:r>
+              <w:rPr>
+                <w:rFonts w:asciiTheme="minorHAnsi" w:hAnsiTheme="minorHAnsi"/>
+              </w:rPr>
               <w:fldChar w:fldCharType="begin"/>
             </w:r>
             <w:r>
+              <w:rPr>
+                <w:rFonts w:asciiTheme="minorHAnsi" w:hAnsiTheme="minorHAnsi"/>
+              </w:rPr>
               <w:instrText xml:space="preserve"> DOCPROPERTY "Version" \* MERGEFORMAT </w:instrText>
             </w:r>
             <w:r>
+              <w:rPr>
+                <w:rFonts w:asciiTheme="minorHAnsi" w:hAnsiTheme="minorHAnsi"/>
+              </w:rPr>
               <w:fldChar w:fldCharType="separate"/>
             </w:r>
             <w:r>
+              <w:rPr>
+                <w:rFonts w:asciiTheme="minorHAnsi" w:hAnsiTheme="minorHAnsi"/>
+              </w:rPr>
               <w:t>1</w:t>
             </w:r>
             <w:r>
+              <w:rPr>
+                <w:rFonts w:asciiTheme="minorHAnsi" w:hAnsiTheme="minorHAnsi"/>
+              </w:rPr>
               <w:fldChar w:fldCharType="end"/>
             </w:r>
             <w:r>
+              <w:rPr>
+                <w:rFonts w:asciiTheme="minorHAnsi" w:hAnsiTheme="minorHAnsi"/>
+              </w:rPr>
               <w:t>.</w:t>
             </w:r>
             <w:r>
+              <w:rPr>
+                <w:rFonts w:asciiTheme="minorHAnsi" w:hAnsiTheme="minorHAnsi"/>
+              </w:rPr>
               <w:fldChar w:fldCharType="begin"/>
             </w:r>
             <w:r>
+              <w:rPr>
+                <w:rFonts w:asciiTheme="minorHAnsi" w:hAnsiTheme="minorHAnsi"/>
+              </w:rPr>
               <w:instrText xml:space="preserve"> DOCPROPERTY "Revision"\# "00" \* MERGEFORMAT </w:instrText>
             </w:r>
             <w:r>
+              <w:rPr>
+                <w:rFonts w:asciiTheme="minorHAnsi" w:hAnsiTheme="minorHAnsi"/>
+              </w:rPr>
               <w:fldChar w:fldCharType="separate"/>
             </w:r>
             <w:r>
+              <w:rPr>
+                <w:rFonts w:asciiTheme="minorHAnsi" w:hAnsiTheme="minorHAnsi"/>
+              </w:rPr>
               <w:t>01</w:t>
             </w:r>
             <w:r>
+              <w:rPr>
+                <w:rFonts w:asciiTheme="minorHAnsi" w:hAnsiTheme="minorHAnsi"/>
+              </w:rPr>
               <w:fldChar w:fldCharType="end"/>
             </w:r>
           </w:p>
@@ -310,8 +446,14 @@
           <w:p>
             <w:pPr>
               <w:pStyle w:val="FITTable"/>
+              <w:rPr>
+                <w:rFonts w:asciiTheme="minorHAnsi" w:hAnsiTheme="minorHAnsi"/>
+              </w:rPr>
             </w:pPr>
             <w:r>
+              <w:rPr>
+                <w:rFonts w:asciiTheme="minorHAnsi" w:hAnsiTheme="minorHAnsi"/>
+              </w:rPr>
               <w:t>Authors:</w:t>
             </w:r>
           </w:p>
@@ -324,24 +466,38 @@
           <w:p>
             <w:pPr>
               <w:pStyle w:val="FITTable"/>
+              <w:rPr>
+                <w:rFonts w:asciiTheme="minorHAnsi" w:hAnsiTheme="minorHAnsi"/>
+              </w:rPr>
             </w:pPr>
             <w:r>
+              <w:rPr>
+                <w:rFonts w:asciiTheme="minorHAnsi" w:hAnsiTheme="minorHAnsi"/>
+              </w:rPr>
               <w:fldChar w:fldCharType="begin"/>
             </w:r>
             <w:r>
+              <w:rPr>
+                <w:rFonts w:asciiTheme="minorHAnsi" w:hAnsiTheme="minorHAnsi"/>
+              </w:rPr>
               <w:instrText xml:space="preserve"> "Author" \* MERGEFORMAT </w:instrText>
             </w:r>
             <w:r>
+              <w:rPr>
+                <w:rFonts w:asciiTheme="minorHAnsi" w:hAnsiTheme="minorHAnsi"/>
+              </w:rPr>
               <w:fldChar w:fldCharType="separate"/>
             </w:r>
             <w:r>
               <w:rPr>
+                <w:rFonts w:asciiTheme="minorHAnsi" w:hAnsiTheme="minorHAnsi"/>
                 <w:noProof/>
               </w:rPr>
               <w:t>Yoeri Smets</w:t>
             </w:r>
             <w:r>
               <w:rPr>
+                <w:rFonts w:asciiTheme="minorHAnsi" w:hAnsiTheme="minorHAnsi"/>
                 <w:noProof/>
               </w:rPr>
               <w:fldChar w:fldCharType="end"/>
@@ -358,8 +514,14 @@
           <w:p>
             <w:pPr>
               <w:pStyle w:val="FITTable"/>
+              <w:rPr>
+                <w:rFonts w:asciiTheme="minorHAnsi" w:hAnsiTheme="minorHAnsi"/>
+              </w:rPr>
             </w:pPr>
             <w:r>
+              <w:rPr>
+                <w:rFonts w:asciiTheme="minorHAnsi" w:hAnsiTheme="minorHAnsi"/>
+              </w:rPr>
               <w:t>Revised by:</w:t>
             </w:r>
           </w:p>
@@ -372,30 +534,38 @@
           <w:p>
             <w:pPr>
               <w:pStyle w:val="FITTable"/>
+              <w:rPr>
+                <w:rFonts w:asciiTheme="minorHAnsi" w:hAnsiTheme="minorHAnsi"/>
+              </w:rPr>
             </w:pPr>
             <w:r>
+              <w:rPr>
+                <w:rFonts w:asciiTheme="minorHAnsi" w:hAnsiTheme="minorHAnsi"/>
+              </w:rPr>
               <w:fldChar w:fldCharType="begin"/>
             </w:r>
             <w:r>
+              <w:rPr>
+                <w:rFonts w:asciiTheme="minorHAnsi" w:hAnsiTheme="minorHAnsi"/>
+              </w:rPr>
               <w:instrText xml:space="preserve"> DOCPROPERTY "Revised by" \* MERGEFORMAT </w:instrText>
             </w:r>
             <w:r>
+              <w:rPr>
+                <w:rFonts w:asciiTheme="minorHAnsi" w:hAnsiTheme="minorHAnsi"/>
+              </w:rPr>
               <w:fldChar w:fldCharType="separate"/>
             </w:r>
-            <w:proofErr w:type="spellStart"/>
             <w:r>
-              <w:t>Benoît</w:t>
+              <w:rPr>
+                <w:rFonts w:asciiTheme="minorHAnsi" w:hAnsiTheme="minorHAnsi"/>
+              </w:rPr>
+              <w:t>Benoît Debroux</w:t>
             </w:r>
-            <w:proofErr w:type="spellEnd"/>
             <w:r>
-              <w:t xml:space="preserve"> </w:t>
-            </w:r>
-            <w:proofErr w:type="spellStart"/>
-            <w:r>
-              <w:t>Debroux</w:t>
-            </w:r>
-            <w:proofErr w:type="spellEnd"/>
-            <w:r>
+              <w:rPr>
+                <w:rFonts w:asciiTheme="minorHAnsi" w:hAnsiTheme="minorHAnsi"/>
+              </w:rPr>
               <w:fldChar w:fldCharType="end"/>
             </w:r>
           </w:p>
@@ -410,8 +580,14 @@
           <w:p>
             <w:pPr>
               <w:pStyle w:val="FITTable"/>
+              <w:rPr>
+                <w:rFonts w:asciiTheme="minorHAnsi" w:hAnsiTheme="minorHAnsi"/>
+              </w:rPr>
             </w:pPr>
             <w:r>
+              <w:rPr>
+                <w:rFonts w:asciiTheme="minorHAnsi" w:hAnsiTheme="minorHAnsi"/>
+              </w:rPr>
               <w:t>Approved by:</w:t>
             </w:r>
           </w:p>
@@ -424,34 +600,58 @@
           <w:p>
             <w:pPr>
               <w:pStyle w:val="FITTable"/>
+              <w:rPr>
+                <w:rFonts w:asciiTheme="minorHAnsi" w:hAnsiTheme="minorHAnsi"/>
+              </w:rPr>
             </w:pPr>
             <w:r>
+              <w:rPr>
+                <w:rFonts w:asciiTheme="minorHAnsi" w:hAnsiTheme="minorHAnsi"/>
+              </w:rPr>
               <w:fldChar w:fldCharType="begin"/>
             </w:r>
             <w:r>
+              <w:rPr>
+                <w:rFonts w:asciiTheme="minorHAnsi" w:hAnsiTheme="minorHAnsi"/>
+              </w:rPr>
               <w:instrText xml:space="preserve"> DOCPROPERTY "Approved by" \* MERGEFORMAT </w:instrText>
             </w:r>
             <w:r>
+              <w:rPr>
+                <w:rFonts w:asciiTheme="minorHAnsi" w:hAnsiTheme="minorHAnsi"/>
+              </w:rPr>
               <w:fldChar w:fldCharType="separate"/>
             </w:r>
             <w:r>
+              <w:rPr>
+                <w:rFonts w:asciiTheme="minorHAnsi" w:hAnsiTheme="minorHAnsi"/>
+              </w:rPr>
               <w:t xml:space="preserve"> </w:t>
             </w:r>
             <w:r>
+              <w:rPr>
+                <w:rFonts w:asciiTheme="minorHAnsi" w:hAnsiTheme="minorHAnsi"/>
+              </w:rPr>
               <w:fldChar w:fldCharType="end"/>
             </w:r>
           </w:p>
         </w:tc>
       </w:tr>
-      <w:bookmarkEnd w:id="2"/>
+      <w:bookmarkEnd w:id="3"/>
     </w:tbl>
     <w:p>
       <w:pPr>
         <w:spacing w:after="460"/>
+        <w:rPr>
+          <w:rFonts w:asciiTheme="minorHAnsi" w:hAnsiTheme="minorHAnsi"/>
+        </w:rPr>
       </w:pPr>
     </w:p>
     <w:p>
       <w:pPr>
+        <w:rPr>
+          <w:rFonts w:asciiTheme="minorHAnsi" w:hAnsiTheme="minorHAnsi"/>
+        </w:rPr>
         <w:sectPr>
           <w:headerReference w:type="even" r:id="rId10"/>
           <w:headerReference w:type="default" r:id="rId11"/>
@@ -466,15 +666,21 @@
           <w:docGrid w:linePitch="360"/>
         </w:sectPr>
       </w:pPr>
-      <w:bookmarkStart w:id="3" w:name="techSectionBreak1"/>
+      <w:bookmarkStart w:id="4" w:name="techSectionBreak1"/>
     </w:p>
     <w:p>
       <w:pPr>
         <w:pStyle w:val="TOCHeading"/>
-      </w:pPr>
-      <w:bookmarkStart w:id="4" w:name="eltqToC"/>
-      <w:bookmarkEnd w:id="3"/>
-      <w:r>
+        <w:rPr>
+          <w:rFonts w:asciiTheme="minorHAnsi" w:hAnsiTheme="minorHAnsi"/>
+        </w:rPr>
+      </w:pPr>
+      <w:bookmarkStart w:id="5" w:name="eltqToC"/>
+      <w:bookmarkEnd w:id="4"/>
+      <w:r>
+        <w:rPr>
+          <w:rFonts w:asciiTheme="minorHAnsi" w:hAnsiTheme="minorHAnsi"/>
+        </w:rPr>
         <w:lastRenderedPageBreak/>
         <w:t>TABLE OF CONTENTS</w:t>
       </w:r>
@@ -493,59 +699,76 @@
         </w:rPr>
       </w:pPr>
       <w:r>
+        <w:rPr>
+          <w:rFonts w:asciiTheme="minorHAnsi" w:hAnsiTheme="minorHAnsi"/>
+        </w:rPr>
         <w:fldChar w:fldCharType="begin"/>
       </w:r>
       <w:r>
+        <w:rPr>
+          <w:rFonts w:asciiTheme="minorHAnsi" w:hAnsiTheme="minorHAnsi"/>
+        </w:rPr>
         <w:instrText xml:space="preserve"> TOC \o "1-4" \h \tChapterTitle,5,PartTitle,5,SectionTitle,5 \* MERGEFORMAT </w:instrText>
       </w:r>
       <w:r>
+        <w:rPr>
+          <w:rFonts w:asciiTheme="minorHAnsi" w:hAnsiTheme="minorHAnsi"/>
+        </w:rPr>
         <w:fldChar w:fldCharType="separate"/>
       </w:r>
       <w:hyperlink w:anchor="_Toc410821656" w:history="1">
         <w:r>
           <w:rPr>
             <w:rStyle w:val="Hyperlink"/>
+            <w:rFonts w:asciiTheme="minorHAnsi" w:hAnsiTheme="minorHAnsi"/>
             <w:noProof/>
           </w:rPr>
           <w:t>1. Introduction</w:t>
         </w:r>
         <w:r>
           <w:rPr>
+            <w:rFonts w:asciiTheme="minorHAnsi" w:hAnsiTheme="minorHAnsi"/>
             <w:noProof/>
           </w:rPr>
           <w:tab/>
         </w:r>
         <w:r>
           <w:rPr>
+            <w:rFonts w:asciiTheme="minorHAnsi" w:hAnsiTheme="minorHAnsi"/>
             <w:noProof/>
           </w:rPr>
           <w:fldChar w:fldCharType="begin"/>
         </w:r>
         <w:r>
           <w:rPr>
+            <w:rFonts w:asciiTheme="minorHAnsi" w:hAnsiTheme="minorHAnsi"/>
             <w:noProof/>
           </w:rPr>
           <w:instrText xml:space="preserve"> PAGEREF _Toc410821656 \h </w:instrText>
         </w:r>
         <w:r>
           <w:rPr>
+            <w:rFonts w:asciiTheme="minorHAnsi" w:hAnsiTheme="minorHAnsi"/>
             <w:noProof/>
           </w:rPr>
         </w:r>
         <w:r>
           <w:rPr>
+            <w:rFonts w:asciiTheme="minorHAnsi" w:hAnsiTheme="minorHAnsi"/>
             <w:noProof/>
           </w:rPr>
           <w:fldChar w:fldCharType="separate"/>
         </w:r>
         <w:r>
           <w:rPr>
+            <w:rFonts w:asciiTheme="minorHAnsi" w:hAnsiTheme="minorHAnsi"/>
             <w:noProof/>
           </w:rPr>
           <w:t>4</w:t>
         </w:r>
         <w:r>
           <w:rPr>
+            <w:rFonts w:asciiTheme="minorHAnsi" w:hAnsiTheme="minorHAnsi"/>
             <w:noProof/>
           </w:rPr>
           <w:fldChar w:fldCharType="end"/>
@@ -569,47 +792,55 @@
         <w:r>
           <w:rPr>
             <w:rStyle w:val="Hyperlink"/>
+            <w:rFonts w:asciiTheme="minorHAnsi" w:hAnsiTheme="minorHAnsi"/>
             <w:noProof/>
           </w:rPr>
           <w:t>2. Prerequisites</w:t>
         </w:r>
         <w:r>
           <w:rPr>
+            <w:rFonts w:asciiTheme="minorHAnsi" w:hAnsiTheme="minorHAnsi"/>
             <w:noProof/>
           </w:rPr>
           <w:tab/>
         </w:r>
         <w:r>
           <w:rPr>
+            <w:rFonts w:asciiTheme="minorHAnsi" w:hAnsiTheme="minorHAnsi"/>
             <w:noProof/>
           </w:rPr>
           <w:fldChar w:fldCharType="begin"/>
         </w:r>
         <w:r>
           <w:rPr>
+            <w:rFonts w:asciiTheme="minorHAnsi" w:hAnsiTheme="minorHAnsi"/>
             <w:noProof/>
           </w:rPr>
           <w:instrText xml:space="preserve"> PAGEREF _Toc410821657 \h </w:instrText>
         </w:r>
         <w:r>
           <w:rPr>
+            <w:rFonts w:asciiTheme="minorHAnsi" w:hAnsiTheme="minorHAnsi"/>
             <w:noProof/>
           </w:rPr>
         </w:r>
         <w:r>
           <w:rPr>
+            <w:rFonts w:asciiTheme="minorHAnsi" w:hAnsiTheme="minorHAnsi"/>
             <w:noProof/>
           </w:rPr>
           <w:fldChar w:fldCharType="separate"/>
         </w:r>
         <w:r>
           <w:rPr>
+            <w:rFonts w:asciiTheme="minorHAnsi" w:hAnsiTheme="minorHAnsi"/>
             <w:noProof/>
           </w:rPr>
           <w:t>4</w:t>
         </w:r>
         <w:r>
           <w:rPr>
+            <w:rFonts w:asciiTheme="minorHAnsi" w:hAnsiTheme="minorHAnsi"/>
             <w:noProof/>
           </w:rPr>
           <w:fldChar w:fldCharType="end"/>
@@ -633,47 +864,55 @@
         <w:r>
           <w:rPr>
             <w:rStyle w:val="Hyperlink"/>
+            <w:rFonts w:asciiTheme="minorHAnsi" w:hAnsiTheme="minorHAnsi"/>
             <w:noProof/>
           </w:rPr>
           <w:t>3. Acquire the needed components</w:t>
         </w:r>
         <w:r>
           <w:rPr>
+            <w:rFonts w:asciiTheme="minorHAnsi" w:hAnsiTheme="minorHAnsi"/>
             <w:noProof/>
           </w:rPr>
           <w:tab/>
         </w:r>
         <w:r>
           <w:rPr>
+            <w:rFonts w:asciiTheme="minorHAnsi" w:hAnsiTheme="minorHAnsi"/>
             <w:noProof/>
           </w:rPr>
           <w:fldChar w:fldCharType="begin"/>
         </w:r>
         <w:r>
           <w:rPr>
+            <w:rFonts w:asciiTheme="minorHAnsi" w:hAnsiTheme="minorHAnsi"/>
             <w:noProof/>
           </w:rPr>
           <w:instrText xml:space="preserve"> PAGEREF _Toc410821658 \h </w:instrText>
         </w:r>
         <w:r>
           <w:rPr>
+            <w:rFonts w:asciiTheme="minorHAnsi" w:hAnsiTheme="minorHAnsi"/>
             <w:noProof/>
           </w:rPr>
         </w:r>
         <w:r>
           <w:rPr>
+            <w:rFonts w:asciiTheme="minorHAnsi" w:hAnsiTheme="minorHAnsi"/>
             <w:noProof/>
           </w:rPr>
           <w:fldChar w:fldCharType="separate"/>
         </w:r>
         <w:r>
           <w:rPr>
+            <w:rFonts w:asciiTheme="minorHAnsi" w:hAnsiTheme="minorHAnsi"/>
             <w:noProof/>
           </w:rPr>
           <w:t>4</w:t>
         </w:r>
         <w:r>
           <w:rPr>
+            <w:rFonts w:asciiTheme="minorHAnsi" w:hAnsiTheme="minorHAnsi"/>
             <w:noProof/>
           </w:rPr>
           <w:fldChar w:fldCharType="end"/>
@@ -697,47 +936,55 @@
         <w:r>
           <w:rPr>
             <w:rStyle w:val="Hyperlink"/>
+            <w:rFonts w:asciiTheme="minorHAnsi" w:hAnsiTheme="minorHAnsi"/>
             <w:noProof/>
           </w:rPr>
           <w:t>4. Configure your environment</w:t>
         </w:r>
         <w:r>
           <w:rPr>
+            <w:rFonts w:asciiTheme="minorHAnsi" w:hAnsiTheme="minorHAnsi"/>
             <w:noProof/>
           </w:rPr>
           <w:tab/>
         </w:r>
         <w:r>
           <w:rPr>
+            <w:rFonts w:asciiTheme="minorHAnsi" w:hAnsiTheme="minorHAnsi"/>
             <w:noProof/>
           </w:rPr>
           <w:fldChar w:fldCharType="begin"/>
         </w:r>
         <w:r>
           <w:rPr>
+            <w:rFonts w:asciiTheme="minorHAnsi" w:hAnsiTheme="minorHAnsi"/>
             <w:noProof/>
           </w:rPr>
           <w:instrText xml:space="preserve"> PAGEREF _Toc410821659 \h </w:instrText>
         </w:r>
         <w:r>
           <w:rPr>
+            <w:rFonts w:asciiTheme="minorHAnsi" w:hAnsiTheme="minorHAnsi"/>
             <w:noProof/>
           </w:rPr>
         </w:r>
         <w:r>
           <w:rPr>
+            <w:rFonts w:asciiTheme="minorHAnsi" w:hAnsiTheme="minorHAnsi"/>
             <w:noProof/>
           </w:rPr>
           <w:fldChar w:fldCharType="separate"/>
         </w:r>
         <w:r>
           <w:rPr>
+            <w:rFonts w:asciiTheme="minorHAnsi" w:hAnsiTheme="minorHAnsi"/>
             <w:noProof/>
           </w:rPr>
           <w:t>5</w:t>
         </w:r>
         <w:r>
           <w:rPr>
+            <w:rFonts w:asciiTheme="minorHAnsi" w:hAnsiTheme="minorHAnsi"/>
             <w:noProof/>
           </w:rPr>
           <w:fldChar w:fldCharType="end"/>
@@ -758,25 +1005,49 @@
         <w:r>
           <w:rPr>
             <w:rStyle w:val="Hyperlink"/>
+            <w:rFonts w:asciiTheme="minorHAnsi" w:hAnsiTheme="minorHAnsi"/>
           </w:rPr>
           <w:t>4.1. Sender</w:t>
         </w:r>
         <w:r>
+          <w:rPr>
+            <w:rFonts w:asciiTheme="minorHAnsi" w:hAnsiTheme="minorHAnsi"/>
+          </w:rPr>
           <w:tab/>
         </w:r>
         <w:r>
+          <w:rPr>
+            <w:rFonts w:asciiTheme="minorHAnsi" w:hAnsiTheme="minorHAnsi"/>
+          </w:rPr>
           <w:fldChar w:fldCharType="begin"/>
         </w:r>
         <w:r>
+          <w:rPr>
+            <w:rFonts w:asciiTheme="minorHAnsi" w:hAnsiTheme="minorHAnsi"/>
+          </w:rPr>
           <w:instrText xml:space="preserve"> PAGEREF _Toc410821660 \h </w:instrText>
         </w:r>
         <w:r>
+          <w:rPr>
+            <w:rFonts w:asciiTheme="minorHAnsi" w:hAnsiTheme="minorHAnsi"/>
+          </w:rPr>
+        </w:r>
+        <w:r>
+          <w:rPr>
+            <w:rFonts w:asciiTheme="minorHAnsi" w:hAnsiTheme="minorHAnsi"/>
+          </w:rPr>
           <w:fldChar w:fldCharType="separate"/>
         </w:r>
         <w:r>
+          <w:rPr>
+            <w:rFonts w:asciiTheme="minorHAnsi" w:hAnsiTheme="minorHAnsi"/>
+          </w:rPr>
           <w:t>5</w:t>
         </w:r>
         <w:r>
+          <w:rPr>
+            <w:rFonts w:asciiTheme="minorHAnsi" w:hAnsiTheme="minorHAnsi"/>
+          </w:rPr>
           <w:fldChar w:fldCharType="end"/>
         </w:r>
       </w:hyperlink>
@@ -795,25 +1066,49 @@
         <w:r>
           <w:rPr>
             <w:rStyle w:val="Hyperlink"/>
+            <w:rFonts w:asciiTheme="minorHAnsi" w:hAnsiTheme="minorHAnsi"/>
           </w:rPr>
           <w:t>4.2. Receiver</w:t>
         </w:r>
         <w:r>
+          <w:rPr>
+            <w:rFonts w:asciiTheme="minorHAnsi" w:hAnsiTheme="minorHAnsi"/>
+          </w:rPr>
           <w:tab/>
         </w:r>
         <w:r>
+          <w:rPr>
+            <w:rFonts w:asciiTheme="minorHAnsi" w:hAnsiTheme="minorHAnsi"/>
+          </w:rPr>
           <w:fldChar w:fldCharType="begin"/>
         </w:r>
         <w:r>
+          <w:rPr>
+            <w:rFonts w:asciiTheme="minorHAnsi" w:hAnsiTheme="minorHAnsi"/>
+          </w:rPr>
           <w:instrText xml:space="preserve"> PAGEREF _Toc410821661 \h </w:instrText>
         </w:r>
         <w:r>
+          <w:rPr>
+            <w:rFonts w:asciiTheme="minorHAnsi" w:hAnsiTheme="minorHAnsi"/>
+          </w:rPr>
+        </w:r>
+        <w:r>
+          <w:rPr>
+            <w:rFonts w:asciiTheme="minorHAnsi" w:hAnsiTheme="minorHAnsi"/>
+          </w:rPr>
           <w:fldChar w:fldCharType="separate"/>
         </w:r>
         <w:r>
+          <w:rPr>
+            <w:rFonts w:asciiTheme="minorHAnsi" w:hAnsiTheme="minorHAnsi"/>
+          </w:rPr>
           <w:t>5</w:t>
         </w:r>
         <w:r>
+          <w:rPr>
+            <w:rFonts w:asciiTheme="minorHAnsi" w:hAnsiTheme="minorHAnsi"/>
+          </w:rPr>
           <w:fldChar w:fldCharType="end"/>
         </w:r>
       </w:hyperlink>
@@ -835,47 +1130,55 @@
         <w:r>
           <w:rPr>
             <w:rStyle w:val="Hyperlink"/>
+            <w:rFonts w:asciiTheme="minorHAnsi" w:hAnsiTheme="minorHAnsi"/>
             <w:noProof/>
           </w:rPr>
           <w:t>5. Testing</w:t>
         </w:r>
         <w:r>
           <w:rPr>
+            <w:rFonts w:asciiTheme="minorHAnsi" w:hAnsiTheme="minorHAnsi"/>
             <w:noProof/>
           </w:rPr>
           <w:tab/>
         </w:r>
         <w:r>
           <w:rPr>
+            <w:rFonts w:asciiTheme="minorHAnsi" w:hAnsiTheme="minorHAnsi"/>
             <w:noProof/>
           </w:rPr>
           <w:fldChar w:fldCharType="begin"/>
         </w:r>
         <w:r>
           <w:rPr>
+            <w:rFonts w:asciiTheme="minorHAnsi" w:hAnsiTheme="minorHAnsi"/>
             <w:noProof/>
           </w:rPr>
           <w:instrText xml:space="preserve"> PAGEREF _Toc410821662 \h </w:instrText>
         </w:r>
         <w:r>
           <w:rPr>
+            <w:rFonts w:asciiTheme="minorHAnsi" w:hAnsiTheme="minorHAnsi"/>
             <w:noProof/>
           </w:rPr>
         </w:r>
         <w:r>
           <w:rPr>
+            <w:rFonts w:asciiTheme="minorHAnsi" w:hAnsiTheme="minorHAnsi"/>
             <w:noProof/>
           </w:rPr>
           <w:fldChar w:fldCharType="separate"/>
         </w:r>
         <w:r>
           <w:rPr>
+            <w:rFonts w:asciiTheme="minorHAnsi" w:hAnsiTheme="minorHAnsi"/>
             <w:noProof/>
           </w:rPr>
           <w:t>6</w:t>
         </w:r>
         <w:r>
           <w:rPr>
+            <w:rFonts w:asciiTheme="minorHAnsi" w:hAnsiTheme="minorHAnsi"/>
             <w:noProof/>
           </w:rPr>
           <w:fldChar w:fldCharType="end"/>
@@ -896,25 +1199,49 @@
         <w:r>
           <w:rPr>
             <w:rStyle w:val="Hyperlink"/>
+            <w:rFonts w:asciiTheme="minorHAnsi" w:hAnsiTheme="minorHAnsi"/>
           </w:rPr>
           <w:t>5.1. AS2</w:t>
         </w:r>
         <w:r>
+          <w:rPr>
+            <w:rFonts w:asciiTheme="minorHAnsi" w:hAnsiTheme="minorHAnsi"/>
+          </w:rPr>
           <w:tab/>
         </w:r>
         <w:r>
+          <w:rPr>
+            <w:rFonts w:asciiTheme="minorHAnsi" w:hAnsiTheme="minorHAnsi"/>
+          </w:rPr>
           <w:fldChar w:fldCharType="begin"/>
         </w:r>
         <w:r>
+          <w:rPr>
+            <w:rFonts w:asciiTheme="minorHAnsi" w:hAnsiTheme="minorHAnsi"/>
+          </w:rPr>
           <w:instrText xml:space="preserve"> PAGEREF _Toc410821663 \h </w:instrText>
         </w:r>
         <w:r>
+          <w:rPr>
+            <w:rFonts w:asciiTheme="minorHAnsi" w:hAnsiTheme="minorHAnsi"/>
+          </w:rPr>
+        </w:r>
+        <w:r>
+          <w:rPr>
+            <w:rFonts w:asciiTheme="minorHAnsi" w:hAnsiTheme="minorHAnsi"/>
+          </w:rPr>
           <w:fldChar w:fldCharType="separate"/>
         </w:r>
         <w:r>
+          <w:rPr>
+            <w:rFonts w:asciiTheme="minorHAnsi" w:hAnsiTheme="minorHAnsi"/>
+          </w:rPr>
           <w:t>6</w:t>
         </w:r>
         <w:r>
+          <w:rPr>
+            <w:rFonts w:asciiTheme="minorHAnsi" w:hAnsiTheme="minorHAnsi"/>
+          </w:rPr>
           <w:fldChar w:fldCharType="end"/>
         </w:r>
       </w:hyperlink>
@@ -934,47 +1261,55 @@
         <w:r>
           <w:rPr>
             <w:rStyle w:val="Hyperlink"/>
+            <w:rFonts w:asciiTheme="minorHAnsi" w:hAnsiTheme="minorHAnsi"/>
             <w:noProof/>
           </w:rPr>
           <w:t>5.1.1. Expected result</w:t>
         </w:r>
         <w:r>
           <w:rPr>
+            <w:rFonts w:asciiTheme="minorHAnsi" w:hAnsiTheme="minorHAnsi"/>
             <w:noProof/>
           </w:rPr>
           <w:tab/>
         </w:r>
         <w:r>
           <w:rPr>
+            <w:rFonts w:asciiTheme="minorHAnsi" w:hAnsiTheme="minorHAnsi"/>
             <w:noProof/>
           </w:rPr>
           <w:fldChar w:fldCharType="begin"/>
         </w:r>
         <w:r>
           <w:rPr>
+            <w:rFonts w:asciiTheme="minorHAnsi" w:hAnsiTheme="minorHAnsi"/>
             <w:noProof/>
           </w:rPr>
           <w:instrText xml:space="preserve"> PAGEREF _Toc410821664 \h </w:instrText>
         </w:r>
         <w:r>
           <w:rPr>
+            <w:rFonts w:asciiTheme="minorHAnsi" w:hAnsiTheme="minorHAnsi"/>
             <w:noProof/>
           </w:rPr>
         </w:r>
         <w:r>
           <w:rPr>
+            <w:rFonts w:asciiTheme="minorHAnsi" w:hAnsiTheme="minorHAnsi"/>
             <w:noProof/>
           </w:rPr>
           <w:fldChar w:fldCharType="separate"/>
         </w:r>
         <w:r>
           <w:rPr>
+            <w:rFonts w:asciiTheme="minorHAnsi" w:hAnsiTheme="minorHAnsi"/>
             <w:noProof/>
           </w:rPr>
           <w:t>6</w:t>
         </w:r>
         <w:r>
           <w:rPr>
+            <w:rFonts w:asciiTheme="minorHAnsi" w:hAnsiTheme="minorHAnsi"/>
             <w:noProof/>
           </w:rPr>
           <w:fldChar w:fldCharType="end"/>
@@ -995,25 +1330,49 @@
         <w:r>
           <w:rPr>
             <w:rStyle w:val="Hyperlink"/>
+            <w:rFonts w:asciiTheme="minorHAnsi" w:hAnsiTheme="minorHAnsi"/>
           </w:rPr>
           <w:t>5.2. AS4</w:t>
         </w:r>
         <w:r>
+          <w:rPr>
+            <w:rFonts w:asciiTheme="minorHAnsi" w:hAnsiTheme="minorHAnsi"/>
+          </w:rPr>
           <w:tab/>
         </w:r>
         <w:r>
+          <w:rPr>
+            <w:rFonts w:asciiTheme="minorHAnsi" w:hAnsiTheme="minorHAnsi"/>
+          </w:rPr>
           <w:fldChar w:fldCharType="begin"/>
         </w:r>
         <w:r>
+          <w:rPr>
+            <w:rFonts w:asciiTheme="minorHAnsi" w:hAnsiTheme="minorHAnsi"/>
+          </w:rPr>
           <w:instrText xml:space="preserve"> PAGEREF _Toc410821665 \h </w:instrText>
         </w:r>
         <w:r>
+          <w:rPr>
+            <w:rFonts w:asciiTheme="minorHAnsi" w:hAnsiTheme="minorHAnsi"/>
+          </w:rPr>
+        </w:r>
+        <w:r>
+          <w:rPr>
+            <w:rFonts w:asciiTheme="minorHAnsi" w:hAnsiTheme="minorHAnsi"/>
+          </w:rPr>
           <w:fldChar w:fldCharType="separate"/>
         </w:r>
         <w:r>
+          <w:rPr>
+            <w:rFonts w:asciiTheme="minorHAnsi" w:hAnsiTheme="minorHAnsi"/>
+          </w:rPr>
           <w:t>6</w:t>
         </w:r>
         <w:r>
+          <w:rPr>
+            <w:rFonts w:asciiTheme="minorHAnsi" w:hAnsiTheme="minorHAnsi"/>
+          </w:rPr>
           <w:fldChar w:fldCharType="end"/>
         </w:r>
       </w:hyperlink>
@@ -1035,47 +1394,55 @@
         <w:r>
           <w:rPr>
             <w:rStyle w:val="Hyperlink"/>
+            <w:rFonts w:asciiTheme="minorHAnsi" w:hAnsiTheme="minorHAnsi"/>
             <w:noProof/>
           </w:rPr>
           <w:t>6. Annex</w:t>
         </w:r>
         <w:r>
           <w:rPr>
+            <w:rFonts w:asciiTheme="minorHAnsi" w:hAnsiTheme="minorHAnsi"/>
             <w:noProof/>
           </w:rPr>
           <w:tab/>
         </w:r>
         <w:r>
           <w:rPr>
+            <w:rFonts w:asciiTheme="minorHAnsi" w:hAnsiTheme="minorHAnsi"/>
             <w:noProof/>
           </w:rPr>
           <w:fldChar w:fldCharType="begin"/>
         </w:r>
         <w:r>
           <w:rPr>
+            <w:rFonts w:asciiTheme="minorHAnsi" w:hAnsiTheme="minorHAnsi"/>
             <w:noProof/>
           </w:rPr>
           <w:instrText xml:space="preserve"> PAGEREF _Toc410821666 \h </w:instrText>
         </w:r>
         <w:r>
           <w:rPr>
+            <w:rFonts w:asciiTheme="minorHAnsi" w:hAnsiTheme="minorHAnsi"/>
             <w:noProof/>
           </w:rPr>
         </w:r>
         <w:r>
           <w:rPr>
+            <w:rFonts w:asciiTheme="minorHAnsi" w:hAnsiTheme="minorHAnsi"/>
             <w:noProof/>
           </w:rPr>
           <w:fldChar w:fldCharType="separate"/>
         </w:r>
         <w:r>
           <w:rPr>
+            <w:rFonts w:asciiTheme="minorHAnsi" w:hAnsiTheme="minorHAnsi"/>
             <w:noProof/>
           </w:rPr>
           <w:t>7</w:t>
         </w:r>
         <w:r>
           <w:rPr>
+            <w:rFonts w:asciiTheme="minorHAnsi" w:hAnsiTheme="minorHAnsi"/>
             <w:noProof/>
           </w:rPr>
           <w:fldChar w:fldCharType="end"/>
@@ -1083,29 +1450,55 @@
       </w:hyperlink>
     </w:p>
     <w:p>
-      <w:r>
+      <w:pPr>
+        <w:rPr>
+          <w:rFonts w:asciiTheme="minorHAnsi" w:hAnsiTheme="minorHAnsi"/>
+        </w:rPr>
+      </w:pPr>
+      <w:r>
+        <w:rPr>
+          <w:rFonts w:asciiTheme="minorHAnsi" w:hAnsiTheme="minorHAnsi"/>
+        </w:rPr>
         <w:fldChar w:fldCharType="end"/>
       </w:r>
-      <w:bookmarkEnd w:id="4"/>
+      <w:bookmarkEnd w:id="5"/>
     </w:p>
     <w:p>
       <w:pPr>
         <w:pStyle w:val="ZDGName"/>
-      </w:pPr>
-      <w:r>
+        <w:rPr>
+          <w:rFonts w:asciiTheme="minorHAnsi" w:hAnsiTheme="minorHAnsi"/>
+        </w:rPr>
+      </w:pPr>
+      <w:r>
+        <w:rPr>
+          <w:rFonts w:asciiTheme="minorHAnsi" w:hAnsiTheme="minorHAnsi"/>
+        </w:rPr>
         <w:br w:type="page"/>
       </w:r>
     </w:p>
     <w:p>
       <w:pPr>
         <w:pStyle w:val="SubTitle2"/>
-      </w:pPr>
-      <w:r>
+        <w:rPr>
+          <w:rFonts w:asciiTheme="minorHAnsi" w:hAnsiTheme="minorHAnsi"/>
+        </w:rPr>
+      </w:pPr>
+      <w:r>
+        <w:rPr>
+          <w:rFonts w:asciiTheme="minorHAnsi" w:hAnsiTheme="minorHAnsi"/>
+        </w:rPr>
         <w:lastRenderedPageBreak/>
         <w:t>Document History</w:t>
       </w:r>
     </w:p>
-    <w:p/>
+    <w:p>
+      <w:pPr>
+        <w:rPr>
+          <w:rFonts w:asciiTheme="minorHAnsi" w:hAnsiTheme="minorHAnsi"/>
+        </w:rPr>
+      </w:pPr>
+    </w:p>
     <w:tbl>
       <w:tblPr>
         <w:tblW w:w="0" w:type="auto"/>
@@ -1139,9 +1532,15 @@
           <w:p>
             <w:pPr>
               <w:pStyle w:val="HistoryTable"/>
+              <w:rPr>
+                <w:rFonts w:asciiTheme="minorHAnsi" w:hAnsiTheme="minorHAnsi"/>
+              </w:rPr>
             </w:pPr>
-            <w:bookmarkStart w:id="5" w:name="eltqHistoryTable"/>
+            <w:bookmarkStart w:id="6" w:name="eltqHistoryTable"/>
             <w:r>
+              <w:rPr>
+                <w:rFonts w:asciiTheme="minorHAnsi" w:hAnsiTheme="minorHAnsi"/>
+              </w:rPr>
               <w:t>Version</w:t>
             </w:r>
           </w:p>
@@ -1154,8 +1553,14 @@
           <w:p>
             <w:pPr>
               <w:pStyle w:val="HistoryTable"/>
+              <w:rPr>
+                <w:rFonts w:asciiTheme="minorHAnsi" w:hAnsiTheme="minorHAnsi"/>
+              </w:rPr>
             </w:pPr>
             <w:r>
+              <w:rPr>
+                <w:rFonts w:asciiTheme="minorHAnsi" w:hAnsiTheme="minorHAnsi"/>
+              </w:rPr>
               <w:t>Date</w:t>
             </w:r>
           </w:p>
@@ -1168,8 +1573,14 @@
           <w:p>
             <w:pPr>
               <w:pStyle w:val="HistoryTable"/>
+              <w:rPr>
+                <w:rFonts w:asciiTheme="minorHAnsi" w:hAnsiTheme="minorHAnsi"/>
+              </w:rPr>
             </w:pPr>
             <w:r>
+              <w:rPr>
+                <w:rFonts w:asciiTheme="minorHAnsi" w:hAnsiTheme="minorHAnsi"/>
+              </w:rPr>
               <w:t>Comment</w:t>
             </w:r>
           </w:p>
@@ -1182,8 +1593,14 @@
           <w:p>
             <w:pPr>
               <w:pStyle w:val="HistoryTable"/>
+              <w:rPr>
+                <w:rFonts w:asciiTheme="minorHAnsi" w:hAnsiTheme="minorHAnsi"/>
+              </w:rPr>
             </w:pPr>
             <w:r>
+              <w:rPr>
+                <w:rFonts w:asciiTheme="minorHAnsi" w:hAnsiTheme="minorHAnsi"/>
+              </w:rPr>
               <w:t>Modified Pages</w:t>
             </w:r>
           </w:p>
@@ -1201,8 +1618,14 @@
           <w:p>
             <w:pPr>
               <w:pStyle w:val="HistoryTable"/>
+              <w:rPr>
+                <w:rFonts w:asciiTheme="minorHAnsi" w:hAnsiTheme="minorHAnsi"/>
+              </w:rPr>
             </w:pPr>
             <w:r>
+              <w:rPr>
+                <w:rFonts w:asciiTheme="minorHAnsi" w:hAnsiTheme="minorHAnsi"/>
+              </w:rPr>
               <w:t>1.00</w:t>
             </w:r>
           </w:p>
@@ -1215,8 +1638,14 @@
           <w:p>
             <w:pPr>
               <w:pStyle w:val="HistoryTable"/>
+              <w:rPr>
+                <w:rFonts w:asciiTheme="minorHAnsi" w:hAnsiTheme="minorHAnsi"/>
+              </w:rPr>
             </w:pPr>
             <w:r>
+              <w:rPr>
+                <w:rFonts w:asciiTheme="minorHAnsi" w:hAnsiTheme="minorHAnsi"/>
+              </w:rPr>
               <w:t>03/02/2015</w:t>
             </w:r>
           </w:p>
@@ -1229,15 +1658,16 @@
           <w:p>
             <w:pPr>
               <w:pStyle w:val="HistoryTable"/>
+              <w:rPr>
+                <w:rFonts w:asciiTheme="minorHAnsi" w:hAnsiTheme="minorHAnsi"/>
+              </w:rPr>
             </w:pPr>
             <w:r>
-              <w:t xml:space="preserve">Document created by Yoeri </w:t>
+              <w:rPr>
+                <w:rFonts w:asciiTheme="minorHAnsi" w:hAnsiTheme="minorHAnsi"/>
+              </w:rPr>
+              <w:t>Document created by Yoeri Smets</w:t>
             </w:r>
-            <w:proofErr w:type="spellStart"/>
-            <w:r>
-              <w:t>Smets</w:t>
-            </w:r>
-            <w:proofErr w:type="spellEnd"/>
           </w:p>
         </w:tc>
         <w:tc>
@@ -1248,6 +1678,9 @@
           <w:p>
             <w:pPr>
               <w:pStyle w:val="HistoryTable"/>
+              <w:rPr>
+                <w:rFonts w:asciiTheme="minorHAnsi" w:hAnsiTheme="minorHAnsi"/>
+              </w:rPr>
             </w:pPr>
           </w:p>
         </w:tc>
@@ -1264,8 +1697,14 @@
           <w:p>
             <w:pPr>
               <w:pStyle w:val="HistoryTable"/>
+              <w:rPr>
+                <w:rFonts w:asciiTheme="minorHAnsi" w:hAnsiTheme="minorHAnsi"/>
+              </w:rPr>
             </w:pPr>
             <w:r>
+              <w:rPr>
+                <w:rFonts w:asciiTheme="minorHAnsi" w:hAnsiTheme="minorHAnsi"/>
+              </w:rPr>
               <w:t>1.01</w:t>
             </w:r>
           </w:p>
@@ -1278,8 +1717,14 @@
           <w:p>
             <w:pPr>
               <w:pStyle w:val="HistoryTable"/>
+              <w:rPr>
+                <w:rFonts w:asciiTheme="minorHAnsi" w:hAnsiTheme="minorHAnsi"/>
+              </w:rPr>
             </w:pPr>
             <w:r>
+              <w:rPr>
+                <w:rFonts w:asciiTheme="minorHAnsi" w:hAnsiTheme="minorHAnsi"/>
+              </w:rPr>
               <w:t>04/02/2015</w:t>
             </w:r>
           </w:p>
@@ -1292,17 +1737,15 @@
           <w:p>
             <w:pPr>
               <w:pStyle w:val="HistoryTable"/>
+              <w:rPr>
+                <w:rFonts w:asciiTheme="minorHAnsi" w:hAnsiTheme="minorHAnsi"/>
+              </w:rPr>
             </w:pPr>
             <w:r>
-              <w:t xml:space="preserve">Added </w:t>
-            </w:r>
-            <w:proofErr w:type="spellStart"/>
-            <w:r>
-              <w:t>Domibus</w:t>
-            </w:r>
-            <w:proofErr w:type="spellEnd"/>
-            <w:r>
-              <w:t xml:space="preserve"> configuration details</w:t>
+              <w:rPr>
+                <w:rFonts w:asciiTheme="minorHAnsi" w:hAnsiTheme="minorHAnsi"/>
+              </w:rPr>
+              <w:t>Added Domibus configuration details</w:t>
             </w:r>
           </w:p>
         </w:tc>
@@ -1314,75 +1757,151 @@
           <w:p>
             <w:pPr>
               <w:pStyle w:val="HistoryTable"/>
+              <w:rPr>
+                <w:rFonts w:asciiTheme="minorHAnsi" w:hAnsiTheme="minorHAnsi"/>
+              </w:rPr>
             </w:pPr>
           </w:p>
         </w:tc>
       </w:tr>
-      <w:bookmarkEnd w:id="5"/>
+      <w:bookmarkEnd w:id="6"/>
     </w:tbl>
-    <w:p/>
-    <w:p/>
     <w:p>
       <w:pPr>
-        <w:spacing w:after="0"/>
-      </w:pPr>
-      <w:r>
-        <w:br w:type="page"/>
-      </w:r>
+        <w:rPr>
+          <w:rFonts w:asciiTheme="minorHAnsi" w:hAnsiTheme="minorHAnsi"/>
+        </w:rPr>
+      </w:pPr>
     </w:p>
     <w:p>
       <w:pPr>
+        <w:rPr>
+          <w:rFonts w:asciiTheme="minorHAnsi" w:hAnsiTheme="minorHAnsi"/>
+        </w:rPr>
+      </w:pPr>
+    </w:p>
+    <w:p>
+      <w:pPr>
+        <w:spacing w:after="0"/>
+        <w:rPr>
+          <w:rFonts w:asciiTheme="minorHAnsi" w:hAnsiTheme="minorHAnsi"/>
+        </w:rPr>
+      </w:pPr>
+      <w:r>
+        <w:rPr>
+          <w:rFonts w:asciiTheme="minorHAnsi" w:hAnsiTheme="minorHAnsi"/>
+        </w:rPr>
+        <w:br w:type="page"/>
+      </w:r>
+    </w:p>
+    <w:p>
+      <w:pPr>
         <w:pStyle w:val="Heading1"/>
-      </w:pPr>
-      <w:bookmarkStart w:id="6" w:name="_Toc410821656"/>
-      <w:r>
+        <w:rPr>
+          <w:rFonts w:asciiTheme="minorHAnsi" w:hAnsiTheme="minorHAnsi"/>
+        </w:rPr>
+      </w:pPr>
+      <w:bookmarkStart w:id="7" w:name="_Toc410821656"/>
+      <w:r>
+        <w:rPr>
+          <w:rFonts w:asciiTheme="minorHAnsi" w:hAnsiTheme="minorHAnsi"/>
+        </w:rPr>
         <w:lastRenderedPageBreak/>
         <w:t>Introduction</w:t>
       </w:r>
-      <w:bookmarkEnd w:id="6"/>
+      <w:bookmarkEnd w:id="7"/>
     </w:p>
     <w:p>
       <w:pPr>
         <w:pStyle w:val="Text1"/>
-      </w:pPr>
-      <w:r>
+        <w:rPr>
+          <w:rFonts w:asciiTheme="minorHAnsi" w:hAnsiTheme="minorHAnsi"/>
+        </w:rPr>
+      </w:pPr>
+      <w:r>
+        <w:rPr>
+          <w:rFonts w:asciiTheme="minorHAnsi" w:hAnsiTheme="minorHAnsi"/>
+        </w:rPr>
         <w:t>The CIPA</w:t>
       </w:r>
       <w:r>
+        <w:rPr>
+          <w:rFonts w:asciiTheme="minorHAnsi" w:hAnsiTheme="minorHAnsi"/>
+        </w:rPr>
         <w:t xml:space="preserve"> E-delivery system as a whole consists </w:t>
       </w:r>
       <w:r>
+        <w:rPr>
+          <w:rFonts w:asciiTheme="minorHAnsi" w:hAnsiTheme="minorHAnsi"/>
+        </w:rPr>
         <w:t xml:space="preserve">out </w:t>
       </w:r>
       <w:r>
+        <w:rPr>
+          <w:rFonts w:asciiTheme="minorHAnsi" w:hAnsiTheme="minorHAnsi"/>
+        </w:rPr>
         <w:t>of</w:t>
       </w:r>
       <w:r>
+        <w:rPr>
+          <w:rFonts w:asciiTheme="minorHAnsi" w:hAnsiTheme="minorHAnsi"/>
+        </w:rPr>
         <w:t xml:space="preserve"> </w:t>
       </w:r>
       <w:r>
+        <w:rPr>
+          <w:rFonts w:asciiTheme="minorHAnsi" w:hAnsiTheme="minorHAnsi"/>
+        </w:rPr>
         <w:t>3 Major components, the SML, the SMP and the dispatcher with his back-end access points.</w:t>
       </w:r>
     </w:p>
     <w:p>
-      <w:r>
+      <w:pPr>
+        <w:rPr>
+          <w:rFonts w:asciiTheme="minorHAnsi" w:hAnsiTheme="minorHAnsi"/>
+        </w:rPr>
+      </w:pPr>
+      <w:r>
+        <w:rPr>
+          <w:rFonts w:asciiTheme="minorHAnsi" w:hAnsiTheme="minorHAnsi"/>
+        </w:rPr>
         <w:t>For eas</w:t>
       </w:r>
       <w:r>
+        <w:rPr>
+          <w:rFonts w:asciiTheme="minorHAnsi" w:hAnsiTheme="minorHAnsi"/>
+        </w:rPr>
         <w:t xml:space="preserve">y internal testing we have developed a 2 component testing suite consisting out a </w:t>
       </w:r>
       <w:r>
+        <w:rPr>
+          <w:rFonts w:asciiTheme="minorHAnsi" w:hAnsiTheme="minorHAnsi"/>
+        </w:rPr>
         <w:t>preconfigured tomcat instance and a preconfigured Virtual box appliance.</w:t>
       </w:r>
     </w:p>
     <w:p>
-      <w:r>
+      <w:pPr>
+        <w:rPr>
+          <w:rFonts w:asciiTheme="minorHAnsi" w:hAnsiTheme="minorHAnsi"/>
+        </w:rPr>
+      </w:pPr>
+      <w:r>
+        <w:rPr>
+          <w:rFonts w:asciiTheme="minorHAnsi" w:hAnsiTheme="minorHAnsi"/>
+        </w:rPr>
         <w:t xml:space="preserve">The virtual-box appliance </w:t>
       </w:r>
       <w:r>
+        <w:rPr>
+          <w:rFonts w:asciiTheme="minorHAnsi" w:hAnsiTheme="minorHAnsi"/>
+        </w:rPr>
         <w:t>is pre-configured to act as the receiving party.</w:t>
       </w:r>
       <w:r>
+        <w:rPr>
+          <w:rFonts w:asciiTheme="minorHAnsi" w:hAnsiTheme="minorHAnsi"/>
+        </w:rPr>
         <w:br/>
         <w:t>On this appliance we have pre-installed and configured the following components:</w:t>
       </w:r>
@@ -1396,10 +1915,7 @@
         </w:numPr>
       </w:pPr>
       <w:r>
-        <w:t>CIPA</w:t>
-      </w:r>
-      <w:r>
-        <w:t xml:space="preserve"> E-delivery dispatcher</w:t>
+        <w:t>CIPA E-delivery dispatcher</w:t>
       </w:r>
     </w:p>
     <w:p>
@@ -1411,10 +1927,7 @@
         </w:numPr>
       </w:pPr>
       <w:r>
-        <w:t>CIPA</w:t>
-      </w:r>
-      <w:r>
-        <w:t xml:space="preserve"> E-delivery SMP</w:t>
+        <w:t>CIPA E-delivery SMP</w:t>
       </w:r>
     </w:p>
     <w:p>
@@ -1425,13 +1938,8 @@
           <w:numId w:val="37"/>
         </w:numPr>
       </w:pPr>
-      <w:proofErr w:type="spellStart"/>
-      <w:r>
-        <w:t>Mendelson</w:t>
-      </w:r>
-      <w:proofErr w:type="spellEnd"/>
-      <w:r>
-        <w:t xml:space="preserve"> open-source edition (as2-server)</w:t>
+      <w:r>
+        <w:t>Mendelson open-source edition (as2-server)</w:t>
       </w:r>
     </w:p>
     <w:p>
@@ -1442,92 +1950,124 @@
           <w:numId w:val="37"/>
         </w:numPr>
       </w:pPr>
-      <w:proofErr w:type="spellStart"/>
-      <w:r>
-        <w:t>Domibus</w:t>
-      </w:r>
-      <w:proofErr w:type="spellEnd"/>
-      <w:r>
-        <w:t xml:space="preserve"> (as4-server)</w:t>
+      <w:r>
+        <w:t>Domibus (as4-server)</w:t>
       </w:r>
     </w:p>
     <w:p>
-      <w:r>
+      <w:pPr>
+        <w:rPr>
+          <w:rFonts w:asciiTheme="minorHAnsi" w:hAnsiTheme="minorHAnsi"/>
+        </w:rPr>
+      </w:pPr>
+      <w:r>
+        <w:rPr>
+          <w:rFonts w:asciiTheme="minorHAnsi" w:hAnsiTheme="minorHAnsi"/>
+        </w:rPr>
         <w:t>The pre-configured tomcat instance is intended to be the sending party.</w:t>
       </w:r>
     </w:p>
     <w:p>
       <w:pPr>
         <w:pStyle w:val="Text2"/>
-      </w:pPr>
-      <w:r>
+        <w:rPr>
+          <w:rFonts w:asciiTheme="minorHAnsi" w:hAnsiTheme="minorHAnsi"/>
+        </w:rPr>
+      </w:pPr>
+      <w:r>
+        <w:rPr>
+          <w:rFonts w:asciiTheme="minorHAnsi" w:hAnsiTheme="minorHAnsi"/>
+        </w:rPr>
         <w:t xml:space="preserve">This is a brief description </w:t>
       </w:r>
       <w:r>
+        <w:rPr>
+          <w:rFonts w:asciiTheme="minorHAnsi" w:hAnsiTheme="minorHAnsi"/>
+        </w:rPr>
         <w:t>f</w:t>
       </w:r>
       <w:r>
+        <w:rPr>
+          <w:rFonts w:asciiTheme="minorHAnsi" w:hAnsiTheme="minorHAnsi"/>
+        </w:rPr>
         <w:t>or the installation of the sender</w:t>
       </w:r>
       <w:r>
-        <w:t xml:space="preserve">, using </w:t>
-      </w:r>
-      <w:proofErr w:type="spellStart"/>
-      <w:r>
-        <w:t>Mysql</w:t>
-      </w:r>
-      <w:proofErr w:type="spellEnd"/>
-      <w:r>
+        <w:rPr>
+          <w:rFonts w:asciiTheme="minorHAnsi" w:hAnsiTheme="minorHAnsi"/>
+        </w:rPr>
+        <w:t>, using Mysql</w:t>
+      </w:r>
+      <w:r>
+        <w:rPr>
+          <w:rFonts w:asciiTheme="minorHAnsi" w:hAnsiTheme="minorHAnsi"/>
+        </w:rPr>
         <w:t xml:space="preserve"> on the standard port 3306</w:t>
       </w:r>
       <w:r>
+        <w:rPr>
+          <w:rFonts w:asciiTheme="minorHAnsi" w:hAnsiTheme="minorHAnsi"/>
+        </w:rPr>
         <w:t>.</w:t>
       </w:r>
       <w:r>
+        <w:rPr>
+          <w:rFonts w:asciiTheme="minorHAnsi" w:hAnsiTheme="minorHAnsi"/>
+        </w:rPr>
         <w:br/>
-        <w:t xml:space="preserve">If you are using Oracle or </w:t>
-      </w:r>
-      <w:proofErr w:type="spellStart"/>
-      <w:r>
-        <w:t>Mysql</w:t>
-      </w:r>
-      <w:proofErr w:type="spellEnd"/>
-      <w:r>
-        <w:t xml:space="preserve"> running on a </w:t>
-      </w:r>
-      <w:proofErr w:type="spellStart"/>
-      <w:r>
-        <w:t>non standard</w:t>
-      </w:r>
-      <w:proofErr w:type="spellEnd"/>
-      <w:r>
-        <w:t xml:space="preserve"> port, we would like to refer you to the Full installation manual which is more detailed</w:t>
-      </w:r>
-      <w:r>
+        <w:t>If you are using Oracle or Mysql running on a non standard port, we would like to refer you to the Full installation manual which is more detailed</w:t>
+      </w:r>
+      <w:r>
+        <w:rPr>
+          <w:rFonts w:asciiTheme="minorHAnsi" w:hAnsiTheme="minorHAnsi"/>
+        </w:rPr>
         <w:t>.</w:t>
       </w:r>
     </w:p>
     <w:p>
       <w:pPr>
         <w:pStyle w:val="Heading1"/>
-      </w:pPr>
-      <w:bookmarkStart w:id="7" w:name="_Toc410821657"/>
-      <w:r>
+        <w:rPr>
+          <w:rFonts w:asciiTheme="minorHAnsi" w:hAnsiTheme="minorHAnsi"/>
+        </w:rPr>
+      </w:pPr>
+      <w:bookmarkStart w:id="8" w:name="_Toc410821657"/>
+      <w:r>
+        <w:rPr>
+          <w:rFonts w:asciiTheme="minorHAnsi" w:hAnsiTheme="minorHAnsi"/>
+        </w:rPr>
         <w:t>Pr</w:t>
       </w:r>
       <w:r>
+        <w:rPr>
+          <w:rFonts w:asciiTheme="minorHAnsi" w:hAnsiTheme="minorHAnsi"/>
+        </w:rPr>
         <w:t>erequisites</w:t>
       </w:r>
-      <w:bookmarkEnd w:id="7"/>
+      <w:bookmarkEnd w:id="8"/>
     </w:p>
     <w:p>
-      <w:r>
+      <w:pPr>
+        <w:rPr>
+          <w:rFonts w:asciiTheme="minorHAnsi" w:hAnsiTheme="minorHAnsi"/>
+        </w:rPr>
+      </w:pPr>
+      <w:r>
+        <w:rPr>
+          <w:rFonts w:asciiTheme="minorHAnsi" w:hAnsiTheme="minorHAnsi"/>
+        </w:rPr>
         <w:t>You will nee</w:t>
       </w:r>
       <w:r>
+        <w:rPr>
+          <w:rFonts w:asciiTheme="minorHAnsi" w:hAnsiTheme="minorHAnsi"/>
+        </w:rPr>
         <w:t xml:space="preserve">d the following software </w:t>
       </w:r>
       <w:r>
+        <w:rPr>
+          <w:rFonts w:asciiTheme="minorHAnsi" w:hAnsiTheme="minorHAnsi"/>
+        </w:rPr>
         <w:t>for proper functioning:</w:t>
       </w:r>
     </w:p>
@@ -1561,37 +2101,27 @@
           <w:ilvl w:val="0"/>
           <w:numId w:val="37"/>
         </w:numPr>
-        <w:rPr>
-          <w:lang w:val="da-DK"/>
-        </w:rPr>
       </w:pPr>
       <w:r>
         <w:t xml:space="preserve">The JCE Unlimited Strength Policy files </w:t>
       </w:r>
       <w:r>
         <w:br/>
-        <w:t xml:space="preserve">ex. </w:t>
-      </w:r>
-      <w:r>
-        <w:rPr>
-          <w:lang w:val="da-DK"/>
-        </w:rPr>
-        <w:t>For jre7 (</w:t>
+        <w:t>ex. For jre7 (</w:t>
       </w:r>
       <w:hyperlink r:id="rId17" w:history="1">
         <w:r>
           <w:rPr>
             <w:rStyle w:val="Hyperlink"/>
-            <w:lang w:val="da-DK"/>
           </w:rPr>
           <w:t>http://www.oracle.com/technetwork/java/javase/downloads/jce-7-download-432124.html</w:t>
         </w:r>
       </w:hyperlink>
       <w:r>
-        <w:rPr>
-          <w:lang w:val="da-DK"/>
-        </w:rPr>
         <w:t>)</w:t>
+      </w:r>
+      <w:r>
+        <w:t>, copy the jar-files from the extracted zip to &lt;JRE_HOME&gt;\lib\security</w:t>
       </w:r>
     </w:p>
     <w:p>
@@ -1628,25 +2158,11 @@
           <w:lang w:val="pt-PT"/>
         </w:rPr>
       </w:pPr>
-      <w:proofErr w:type="spellStart"/>
       <w:r>
         <w:rPr>
           <w:lang w:val="pt-PT"/>
         </w:rPr>
-        <w:t>Soapui</w:t>
-      </w:r>
-      <w:proofErr w:type="spellEnd"/>
-      <w:r>
-        <w:rPr>
-          <w:lang w:val="pt-PT"/>
-        </w:rPr>
-        <w:t xml:space="preserve"> </w:t>
-      </w:r>
-      <w:r>
-        <w:rPr>
-          <w:lang w:val="pt-PT"/>
-        </w:rPr>
-        <w:t>(</w:t>
+        <w:t>Soapui (</w:t>
       </w:r>
       <w:hyperlink r:id="rId19" w:history="1">
         <w:r>
@@ -1673,120 +2189,91 @@
         </w:numPr>
       </w:pPr>
       <w:r>
-        <w:t xml:space="preserve">MYSQL database server </w:t>
-      </w:r>
-      <w:r>
-        <w:t xml:space="preserve">if you will use </w:t>
-      </w:r>
-      <w:proofErr w:type="spellStart"/>
-      <w:r>
-        <w:t>Domibus</w:t>
-      </w:r>
-      <w:proofErr w:type="spellEnd"/>
-      <w:r>
-        <w:t xml:space="preserve"> access point on the sending party</w:t>
+        <w:t>MYSQL database server if you will use Domibus access point on the sending party</w:t>
       </w:r>
       <w:r>
         <w:t xml:space="preserve">, configured on the standard port 3306 </w:t>
       </w:r>
       <w:r>
         <w:t xml:space="preserve"> (</w:t>
-      </w:r>
-      <w:r>
-        <w:fldChar w:fldCharType="begin"/>
-      </w:r>
-      <w:r>
-        <w:instrText xml:space="preserve"> HYPERLINK "</w:instrText>
-      </w:r>
-      <w:r>
-        <w:instrText>http://dev.mysql.com/downloads/windows/installer/5.6.html</w:instrText>
-      </w:r>
-      <w:r>
-        <w:instrText xml:space="preserve">" </w:instrText>
-      </w:r>
-      <w:r>
-        <w:fldChar w:fldCharType="separate"/>
-      </w:r>
-      <w:r>
-        <w:rPr>
-          <w:rStyle w:val="Hyperlink"/>
-        </w:rPr>
-        <w:t>http://dev.mysql.com/downloads/windows/installer/5.6.html</w:t>
-      </w:r>
-      <w:r>
-        <w:fldChar w:fldCharType="end"/>
-      </w:r>
-      <w:r>
-        <w:t>)</w:t>
-      </w:r>
-    </w:p>
-    <w:p>
-      <w:r>
-        <w:t>Please install the above software on your host machine, for further information and installation details we gently forward you to the websites of the manufacturers.</w:t>
-      </w:r>
-    </w:p>
-    <w:p>
-      <w:pPr>
-        <w:pStyle w:val="Heading2"/>
-      </w:pPr>
-      <w:r>
-        <w:t>JCE Unlimited Strength policy files</w:t>
-      </w:r>
-    </w:p>
-    <w:p>
-      <w:pPr>
-        <w:pStyle w:val="Text2"/>
-      </w:pPr>
-      <w:r>
-        <w:t xml:space="preserve">Copy the jar-files form the </w:t>
-      </w:r>
-      <w:proofErr w:type="spellStart"/>
-      <w:r>
-        <w:t>extacted</w:t>
-      </w:r>
-      <w:proofErr w:type="spellEnd"/>
-      <w:r>
-        <w:t xml:space="preserve"> zip to &lt;Your </w:t>
-      </w:r>
-      <w:proofErr w:type="spellStart"/>
-      <w:r>
-        <w:t>ava_HOME</w:t>
-      </w:r>
-      <w:proofErr w:type="spellEnd"/>
-      <w:r>
-        <w:t>&gt;\</w:t>
-      </w:r>
-    </w:p>
-    <w:p>
-      <w:pPr>
-        <w:pStyle w:val="Heading1"/>
-      </w:pPr>
-      <w:bookmarkStart w:id="8" w:name="_Toc410821658"/>
-      <w:r>
-        <w:t>Acquire the needed components</w:t>
-      </w:r>
-      <w:bookmarkEnd w:id="8"/>
-    </w:p>
-    <w:p>
-      <w:pPr>
-        <w:pStyle w:val="Text1"/>
-      </w:pPr>
-      <w:r>
-        <w:t>Download these components f</w:t>
-      </w:r>
-      <w:r>
-        <w:t>ro</w:t>
-      </w:r>
-      <w:r>
-        <w:t xml:space="preserve">m the E-delivery release page: </w:t>
-      </w:r>
-      <w:r>
-        <w:br/>
       </w:r>
       <w:hyperlink r:id="rId20" w:history="1">
         <w:r>
           <w:rPr>
             <w:rStyle w:val="Hyperlink"/>
+          </w:rPr>
+          <w:t>http://dev.mysql.com/downloads/windows/installer/5.6.html</w:t>
+        </w:r>
+      </w:hyperlink>
+      <w:r>
+        <w:t>)</w:t>
+      </w:r>
+    </w:p>
+    <w:p>
+      <w:pPr>
+        <w:rPr>
+          <w:rFonts w:asciiTheme="minorHAnsi" w:hAnsiTheme="minorHAnsi"/>
+        </w:rPr>
+      </w:pPr>
+      <w:r>
+        <w:rPr>
+          <w:rFonts w:asciiTheme="minorHAnsi" w:hAnsiTheme="minorHAnsi"/>
+        </w:rPr>
+        <w:t>Please install the above software on your host machine, for further information and installation details we gently forward you to the websites of the manufacturers.</w:t>
+      </w:r>
+    </w:p>
+    <w:p>
+      <w:pPr>
+        <w:pStyle w:val="Heading1"/>
+        <w:rPr>
+          <w:rFonts w:asciiTheme="minorHAnsi" w:hAnsiTheme="minorHAnsi"/>
+        </w:rPr>
+      </w:pPr>
+      <w:bookmarkStart w:id="9" w:name="_Toc410821658"/>
+      <w:r>
+        <w:rPr>
+          <w:rFonts w:asciiTheme="minorHAnsi" w:hAnsiTheme="minorHAnsi"/>
+        </w:rPr>
+        <w:t>Acquire the needed components</w:t>
+      </w:r>
+      <w:bookmarkEnd w:id="9"/>
+    </w:p>
+    <w:p>
+      <w:pPr>
+        <w:pStyle w:val="Text1"/>
+        <w:rPr>
+          <w:rFonts w:asciiTheme="minorHAnsi" w:hAnsiTheme="minorHAnsi"/>
+        </w:rPr>
+      </w:pPr>
+      <w:r>
+        <w:rPr>
+          <w:rFonts w:asciiTheme="minorHAnsi" w:hAnsiTheme="minorHAnsi"/>
+        </w:rPr>
+        <w:t>Download these components f</w:t>
+      </w:r>
+      <w:r>
+        <w:rPr>
+          <w:rFonts w:asciiTheme="minorHAnsi" w:hAnsiTheme="minorHAnsi"/>
+        </w:rPr>
+        <w:t>ro</w:t>
+      </w:r>
+      <w:r>
+        <w:rPr>
+          <w:rFonts w:asciiTheme="minorHAnsi" w:hAnsiTheme="minorHAnsi"/>
+        </w:rPr>
+        <w:t xml:space="preserve">m the E-delivery release page: </w:t>
+      </w:r>
+      <w:r>
+        <w:rPr>
+          <w:rFonts w:asciiTheme="minorHAnsi" w:hAnsiTheme="minorHAnsi"/>
+        </w:rPr>
+        <w:br/>
+      </w:r>
+      <w:hyperlink r:id="rId21" w:history="1">
+        <w:r>
+          <w:rPr>
+            <w:rStyle w:val="Hyperlink"/>
+            <w:rFonts w:asciiTheme="minorHAnsi" w:hAnsiTheme="minorHAnsi"/>
           </w:rPr>
           <w:t>https://joinup.ec.europa.eu/software/cipaedelivery/asset_release/cipa-e-delivery</w:t>
         </w:r>
@@ -1801,29 +2288,10 @@
         </w:numPr>
       </w:pPr>
       <w:r>
-        <w:t xml:space="preserve">The </w:t>
-      </w:r>
-      <w:proofErr w:type="spellStart"/>
-      <w:r>
-        <w:t>virtualBox</w:t>
-      </w:r>
-      <w:proofErr w:type="spellEnd"/>
-      <w:r>
-        <w:t xml:space="preserve"> image for the receiver.</w:t>
-      </w:r>
-      <w:r>
-        <w:t>(</w:t>
-      </w:r>
-      <w:r>
-        <w:t xml:space="preserve"> </w:t>
-      </w:r>
-      <w:proofErr w:type="spellStart"/>
-      <w:r>
-        <w:t>eDelivery.ova</w:t>
-      </w:r>
-      <w:proofErr w:type="spellEnd"/>
-      <w:r>
-        <w:t>)</w:t>
+        <w:t>The virtualBox image for the receiver.</w:t>
+      </w:r>
+      <w:r>
+        <w:t>( eDelivery.ova)</w:t>
       </w:r>
     </w:p>
     <w:p>
@@ -1838,67 +2306,68 @@
         <w:t>T</w:t>
       </w:r>
       <w:r>
-        <w:t xml:space="preserve">he zip-distribution for the </w:t>
-      </w:r>
-      <w:r>
-        <w:t xml:space="preserve">CIPA </w:t>
-      </w:r>
-      <w:r>
-        <w:t>E-delivery</w:t>
+        <w:t>he zip-distribution for the CIPA E-delivery</w:t>
       </w:r>
       <w:r>
         <w:t xml:space="preserve"> dispatcher.</w:t>
       </w:r>
       <w:r>
-        <w:t xml:space="preserve"> .(</w:t>
-      </w:r>
-      <w:r>
-        <w:t xml:space="preserve"> cipa-edelivery-dist</w:t>
-      </w:r>
-      <w:r>
-        <w:t>ribution-2.2.4-</w:t>
-      </w:r>
-      <w:r>
-        <w:t>tomcat-full</w:t>
-      </w:r>
-      <w:r>
-        <w:t>.zip)</w:t>
+        <w:t xml:space="preserve"> .( cipa-edelivery-distribution-2.2.4-tomcat-full.zip)</w:t>
       </w:r>
     </w:p>
     <w:p>
       <w:pPr>
         <w:spacing w:after="0"/>
         <w:rPr>
+          <w:rFonts w:asciiTheme="minorHAnsi" w:hAnsiTheme="minorHAnsi"/>
           <w:b/>
           <w:smallCaps/>
           <w:sz w:val="24"/>
         </w:rPr>
       </w:pPr>
       <w:r>
+        <w:rPr>
+          <w:rFonts w:asciiTheme="minorHAnsi" w:hAnsiTheme="minorHAnsi"/>
+        </w:rPr>
         <w:br w:type="page"/>
       </w:r>
     </w:p>
     <w:p>
       <w:pPr>
         <w:pStyle w:val="Heading1"/>
-      </w:pPr>
-      <w:bookmarkStart w:id="9" w:name="_Toc410821659"/>
-      <w:r>
+        <w:rPr>
+          <w:rFonts w:asciiTheme="minorHAnsi" w:hAnsiTheme="minorHAnsi"/>
+        </w:rPr>
+      </w:pPr>
+      <w:bookmarkStart w:id="10" w:name="_Toc410821659"/>
+      <w:r>
+        <w:rPr>
+          <w:rFonts w:asciiTheme="minorHAnsi" w:hAnsiTheme="minorHAnsi"/>
+        </w:rPr>
         <w:lastRenderedPageBreak/>
         <w:t>Configure your environment</w:t>
       </w:r>
-      <w:bookmarkEnd w:id="9"/>
+      <w:bookmarkEnd w:id="10"/>
     </w:p>
     <w:p>
       <w:pPr>
         <w:pStyle w:val="Heading2"/>
-      </w:pPr>
-      <w:bookmarkStart w:id="10" w:name="_Toc410821660"/>
-      <w:r>
+        <w:rPr>
+          <w:rFonts w:asciiTheme="minorHAnsi" w:hAnsiTheme="minorHAnsi"/>
+        </w:rPr>
+      </w:pPr>
+      <w:bookmarkStart w:id="11" w:name="_Toc410821660"/>
+      <w:r>
+        <w:rPr>
+          <w:rFonts w:asciiTheme="minorHAnsi" w:hAnsiTheme="minorHAnsi"/>
+        </w:rPr>
         <w:t>Sender</w:t>
       </w:r>
-      <w:bookmarkEnd w:id="10"/>
-      <w:r>
+      <w:bookmarkEnd w:id="11"/>
+      <w:r>
+        <w:rPr>
+          <w:rFonts w:asciiTheme="minorHAnsi" w:hAnsiTheme="minorHAnsi"/>
+        </w:rPr>
         <w:t xml:space="preserve"> </w:t>
       </w:r>
     </w:p>
@@ -1914,15 +2383,7 @@
         <w:t>Extract the zip file containing the installation package of the CIPA E-delivery dispatcher to a lo</w:t>
       </w:r>
       <w:r>
-        <w:t xml:space="preserve">cation on your physical machine, which we refer to in this document as your </w:t>
-      </w:r>
-      <w:proofErr w:type="spellStart"/>
-      <w:r>
-        <w:t>Edelivery</w:t>
-      </w:r>
-      <w:proofErr w:type="spellEnd"/>
-      <w:r>
-        <w:t xml:space="preserve"> installation path.</w:t>
+        <w:t>cation on your physical machine, which we refer to in this document as your Edelivery installation path.</w:t>
       </w:r>
       <w:r>
         <w:t xml:space="preserve"> (</w:t>
@@ -1950,29 +2411,13 @@
       </w:r>
       <w:r>
         <w:br/>
-        <w:t xml:space="preserve">Navigate to this </w:t>
-      </w:r>
-      <w:proofErr w:type="gramStart"/>
-      <w:r>
-        <w:t xml:space="preserve">directory </w:t>
+        <w:t xml:space="preserve">Navigate to this directory </w:t>
       </w:r>
       <w:r>
         <w:t xml:space="preserve"> </w:t>
       </w:r>
       <w:r>
-        <w:t>&lt;</w:t>
-      </w:r>
-      <w:proofErr w:type="gramEnd"/>
-      <w:r>
-        <w:t>e-delivery installation Path&gt;\</w:t>
-      </w:r>
-      <w:proofErr w:type="spellStart"/>
-      <w:r>
-        <w:t>sql</w:t>
-      </w:r>
-      <w:proofErr w:type="spellEnd"/>
-      <w:r>
-        <w:t>-scripts</w:t>
+        <w:t>&lt;e-delivery installation Path&gt;\sql-scripts</w:t>
       </w:r>
       <w:r>
         <w:br/>
@@ -1996,14 +2441,7 @@
           <w:sz w:val="16"/>
           <w:szCs w:val="16"/>
         </w:rPr>
-        <w:t>dded to your PA</w:t>
-      </w:r>
-      <w:r>
-        <w:rPr>
-          <w:sz w:val="16"/>
-          <w:szCs w:val="16"/>
-        </w:rPr>
-        <w:t>TH variable.</w:t>
+        <w:t>dded to your PATH variable.</w:t>
       </w:r>
     </w:p>
     <w:p>
@@ -2011,6 +2449,7 @@
         <w:spacing w:after="0"/>
         <w:ind w:left="360"/>
         <w:rPr>
+          <w:rFonts w:asciiTheme="minorHAnsi" w:hAnsiTheme="minorHAnsi"/>
           <w:sz w:val="16"/>
           <w:szCs w:val="16"/>
         </w:rPr>
@@ -2023,404 +2462,94 @@
         <w:ind w:left="360"/>
         <w:rPr>
           <w:rStyle w:val="HTMLCode"/>
-          <w:rFonts w:ascii="Consolas" w:eastAsiaTheme="minorHAnsi" w:hAnsi="Consolas" w:cs="Consolas"/>
+          <w:rFonts w:asciiTheme="minorHAnsi" w:eastAsiaTheme="minorHAnsi" w:hAnsiTheme="minorHAnsi" w:cs="Consolas"/>
           <w:sz w:val="21"/>
           <w:szCs w:val="21"/>
           <w:lang w:eastAsia="en-GB"/>
         </w:rPr>
       </w:pPr>
-      <w:proofErr w:type="spellStart"/>
-      <w:proofErr w:type="gramStart"/>
       <w:r>
         <w:rPr>
           <w:rStyle w:val="HTMLCode"/>
-          <w:rFonts w:ascii="Consolas" w:eastAsiaTheme="minorHAnsi" w:hAnsi="Consolas" w:cs="Consolas"/>
+          <w:rFonts w:asciiTheme="minorHAnsi" w:eastAsiaTheme="minorHAnsi" w:hAnsiTheme="minorHAnsi" w:cs="Consolas"/>
           <w:sz w:val="21"/>
           <w:szCs w:val="21"/>
           <w:lang w:eastAsia="en-GB"/>
         </w:rPr>
-        <w:t>mysql</w:t>
-      </w:r>
-      <w:proofErr w:type="spellEnd"/>
-      <w:proofErr w:type="gramEnd"/>
-      <w:r>
+        <w:t>mysql -h localhost -u root -p -e "create schema edelivery;</w:t>
+      </w:r>
+    </w:p>
+    <w:p>
+      <w:pPr>
+        <w:pStyle w:val="ListParagraph"/>
+        <w:spacing w:after="0"/>
+        <w:ind w:left="360"/>
         <w:rPr>
           <w:rStyle w:val="HTMLCode"/>
-          <w:rFonts w:ascii="Consolas" w:eastAsiaTheme="minorHAnsi" w:hAnsi="Consolas" w:cs="Consolas"/>
+          <w:rFonts w:asciiTheme="minorHAnsi" w:eastAsiaTheme="minorHAnsi" w:hAnsiTheme="minorHAnsi" w:cs="Consolas"/>
           <w:sz w:val="21"/>
           <w:szCs w:val="21"/>
           <w:lang w:eastAsia="en-GB"/>
         </w:rPr>
-        <w:t xml:space="preserve"> -h </w:t>
-      </w:r>
-      <w:proofErr w:type="spellStart"/>
+      </w:pPr>
       <w:r>
         <w:rPr>
           <w:rStyle w:val="HTMLCode"/>
-          <w:rFonts w:ascii="Consolas" w:eastAsiaTheme="minorHAnsi" w:hAnsi="Consolas" w:cs="Consolas"/>
+          <w:rFonts w:asciiTheme="minorHAnsi" w:eastAsiaTheme="minorHAnsi" w:hAnsiTheme="minorHAnsi" w:cs="Consolas"/>
           <w:sz w:val="21"/>
           <w:szCs w:val="21"/>
           <w:lang w:eastAsia="en-GB"/>
         </w:rPr>
-        <w:t>localhost</w:t>
-      </w:r>
-      <w:proofErr w:type="spellEnd"/>
-      <w:r>
+        <w:t>mysql -h localhost -u root -p -e "create user edelivery identified by 'edelivery';"</w:t>
+      </w:r>
+    </w:p>
+    <w:p>
+      <w:pPr>
+        <w:pStyle w:val="ListParagraph"/>
+        <w:spacing w:after="0"/>
+        <w:ind w:left="360"/>
         <w:rPr>
           <w:rStyle w:val="HTMLCode"/>
-          <w:rFonts w:ascii="Consolas" w:eastAsiaTheme="minorHAnsi" w:hAnsi="Consolas" w:cs="Consolas"/>
+          <w:rFonts w:asciiTheme="minorHAnsi" w:eastAsiaTheme="minorHAnsi" w:hAnsiTheme="minorHAnsi" w:cs="Consolas"/>
           <w:sz w:val="21"/>
           <w:szCs w:val="21"/>
           <w:lang w:eastAsia="en-GB"/>
         </w:rPr>
-        <w:t xml:space="preserve"> -u root -p -e "create schema </w:t>
-      </w:r>
-      <w:proofErr w:type="spellStart"/>
+      </w:pPr>
       <w:r>
         <w:rPr>
           <w:rStyle w:val="HTMLCode"/>
-          <w:rFonts w:ascii="Consolas" w:eastAsiaTheme="minorHAnsi" w:hAnsi="Consolas" w:cs="Consolas"/>
+          <w:rFonts w:asciiTheme="minorHAnsi" w:eastAsiaTheme="minorHAnsi" w:hAnsiTheme="minorHAnsi" w:cs="Consolas"/>
           <w:sz w:val="21"/>
           <w:szCs w:val="21"/>
           <w:lang w:eastAsia="en-GB"/>
         </w:rPr>
-        <w:t>edelivery</w:t>
-      </w:r>
-      <w:proofErr w:type="spellEnd"/>
-      <w:r>
+        <w:t>mysql -h localhost -u root -p -e "grant all on edelivery.* to edelivery;"</w:t>
+      </w:r>
+    </w:p>
+    <w:p>
+      <w:pPr>
+        <w:pStyle w:val="ListParagraph"/>
+        <w:spacing w:after="0"/>
+        <w:ind w:left="360"/>
         <w:rPr>
           <w:rStyle w:val="HTMLCode"/>
-          <w:rFonts w:ascii="Consolas" w:eastAsiaTheme="minorHAnsi" w:hAnsi="Consolas" w:cs="Consolas"/>
+          <w:rFonts w:asciiTheme="minorHAnsi" w:eastAsiaTheme="minorHAnsi" w:hAnsiTheme="minorHAnsi" w:cs="Consolas"/>
           <w:sz w:val="21"/>
           <w:szCs w:val="21"/>
           <w:lang w:eastAsia="en-GB"/>
         </w:rPr>
-        <w:t>;</w:t>
-      </w:r>
-    </w:p>
-    <w:p>
-      <w:pPr>
-        <w:pStyle w:val="ListParagraph"/>
-        <w:spacing w:after="0"/>
-        <w:ind w:left="360"/>
+      </w:pPr>
+      <w:r>
         <w:rPr>
           <w:rStyle w:val="HTMLCode"/>
-          <w:rFonts w:ascii="Consolas" w:eastAsiaTheme="minorHAnsi" w:hAnsi="Consolas" w:cs="Consolas"/>
+          <w:rFonts w:asciiTheme="minorHAnsi" w:eastAsiaTheme="minorHAnsi" w:hAnsiTheme="minorHAnsi" w:cs="Consolas"/>
           <w:sz w:val="21"/>
           <w:szCs w:val="21"/>
           <w:lang w:eastAsia="en-GB"/>
         </w:rPr>
-      </w:pPr>
-      <w:proofErr w:type="spellStart"/>
-      <w:proofErr w:type="gramStart"/>
-      <w:r>
-        <w:rPr>
-          <w:rStyle w:val="HTMLCode"/>
-          <w:rFonts w:ascii="Consolas" w:eastAsiaTheme="minorHAnsi" w:hAnsi="Consolas" w:cs="Consolas"/>
-          <w:sz w:val="21"/>
-          <w:szCs w:val="21"/>
-          <w:lang w:eastAsia="en-GB"/>
-        </w:rPr>
-        <w:t>mysql</w:t>
-      </w:r>
-      <w:proofErr w:type="spellEnd"/>
-      <w:proofErr w:type="gramEnd"/>
-      <w:r>
-        <w:rPr>
-          <w:rStyle w:val="HTMLCode"/>
-          <w:rFonts w:ascii="Consolas" w:eastAsiaTheme="minorHAnsi" w:hAnsi="Consolas" w:cs="Consolas"/>
-          <w:sz w:val="21"/>
-          <w:szCs w:val="21"/>
-          <w:lang w:eastAsia="en-GB"/>
-        </w:rPr>
-        <w:t xml:space="preserve"> -h </w:t>
-      </w:r>
-      <w:proofErr w:type="spellStart"/>
-      <w:r>
-        <w:rPr>
-          <w:rStyle w:val="HTMLCode"/>
-          <w:rFonts w:ascii="Consolas" w:eastAsiaTheme="minorHAnsi" w:hAnsi="Consolas" w:cs="Consolas"/>
-          <w:sz w:val="21"/>
-          <w:szCs w:val="21"/>
-          <w:lang w:eastAsia="en-GB"/>
-        </w:rPr>
-        <w:t>localhost</w:t>
-      </w:r>
-      <w:proofErr w:type="spellEnd"/>
-      <w:r>
-        <w:rPr>
-          <w:rStyle w:val="HTMLCode"/>
-          <w:rFonts w:ascii="Consolas" w:eastAsiaTheme="minorHAnsi" w:hAnsi="Consolas" w:cs="Consolas"/>
-          <w:sz w:val="21"/>
-          <w:szCs w:val="21"/>
-          <w:lang w:eastAsia="en-GB"/>
-        </w:rPr>
-        <w:t xml:space="preserve"> -u root -p -e "create user </w:t>
-      </w:r>
-      <w:proofErr w:type="spellStart"/>
-      <w:r>
-        <w:rPr>
-          <w:rStyle w:val="HTMLCode"/>
-          <w:rFonts w:ascii="Consolas" w:eastAsiaTheme="minorHAnsi" w:hAnsi="Consolas" w:cs="Consolas"/>
-          <w:sz w:val="21"/>
-          <w:szCs w:val="21"/>
-          <w:lang w:eastAsia="en-GB"/>
-        </w:rPr>
-        <w:t>edelivery</w:t>
-      </w:r>
-      <w:proofErr w:type="spellEnd"/>
-      <w:r>
-        <w:rPr>
-          <w:rStyle w:val="HTMLCode"/>
-          <w:rFonts w:ascii="Consolas" w:eastAsiaTheme="minorHAnsi" w:hAnsi="Consolas" w:cs="Consolas"/>
-          <w:sz w:val="21"/>
-          <w:szCs w:val="21"/>
-          <w:lang w:eastAsia="en-GB"/>
-        </w:rPr>
-        <w:t xml:space="preserve"> identified by '</w:t>
-      </w:r>
-      <w:proofErr w:type="spellStart"/>
-      <w:r>
-        <w:rPr>
-          <w:rStyle w:val="HTMLCode"/>
-          <w:rFonts w:ascii="Consolas" w:eastAsiaTheme="minorHAnsi" w:hAnsi="Consolas" w:cs="Consolas"/>
-          <w:sz w:val="21"/>
-          <w:szCs w:val="21"/>
-          <w:lang w:eastAsia="en-GB"/>
-        </w:rPr>
-        <w:t>edelivery</w:t>
-      </w:r>
-      <w:proofErr w:type="spellEnd"/>
-      <w:r>
-        <w:rPr>
-          <w:rStyle w:val="HTMLCode"/>
-          <w:rFonts w:ascii="Consolas" w:eastAsiaTheme="minorHAnsi" w:hAnsi="Consolas" w:cs="Consolas"/>
-          <w:sz w:val="21"/>
-          <w:szCs w:val="21"/>
-          <w:lang w:eastAsia="en-GB"/>
-        </w:rPr>
-        <w:t>';"</w:t>
-      </w:r>
-    </w:p>
-    <w:p>
-      <w:pPr>
-        <w:pStyle w:val="ListParagraph"/>
-        <w:spacing w:after="0"/>
-        <w:ind w:left="360"/>
-        <w:rPr>
-          <w:rStyle w:val="HTMLCode"/>
-          <w:rFonts w:ascii="Consolas" w:eastAsiaTheme="minorHAnsi" w:hAnsi="Consolas" w:cs="Consolas"/>
-          <w:sz w:val="21"/>
-          <w:szCs w:val="21"/>
-          <w:lang w:eastAsia="en-GB"/>
-        </w:rPr>
-      </w:pPr>
-      <w:proofErr w:type="spellStart"/>
-      <w:proofErr w:type="gramStart"/>
-      <w:r>
-        <w:rPr>
-          <w:rStyle w:val="HTMLCode"/>
-          <w:rFonts w:ascii="Consolas" w:eastAsiaTheme="minorHAnsi" w:hAnsi="Consolas" w:cs="Consolas"/>
-          <w:sz w:val="21"/>
-          <w:szCs w:val="21"/>
-          <w:lang w:eastAsia="en-GB"/>
-        </w:rPr>
-        <w:t>mysql</w:t>
-      </w:r>
-      <w:proofErr w:type="spellEnd"/>
-      <w:proofErr w:type="gramEnd"/>
-      <w:r>
-        <w:rPr>
-          <w:rStyle w:val="HTMLCode"/>
-          <w:rFonts w:ascii="Consolas" w:eastAsiaTheme="minorHAnsi" w:hAnsi="Consolas" w:cs="Consolas"/>
-          <w:sz w:val="21"/>
-          <w:szCs w:val="21"/>
-          <w:lang w:eastAsia="en-GB"/>
-        </w:rPr>
-        <w:t xml:space="preserve"> -h </w:t>
-      </w:r>
-      <w:proofErr w:type="spellStart"/>
-      <w:r>
-        <w:rPr>
-          <w:rStyle w:val="HTMLCode"/>
-          <w:rFonts w:ascii="Consolas" w:eastAsiaTheme="minorHAnsi" w:hAnsi="Consolas" w:cs="Consolas"/>
-          <w:sz w:val="21"/>
-          <w:szCs w:val="21"/>
-          <w:lang w:eastAsia="en-GB"/>
-        </w:rPr>
-        <w:t>localhost</w:t>
-      </w:r>
-      <w:proofErr w:type="spellEnd"/>
-      <w:r>
-        <w:rPr>
-          <w:rStyle w:val="HTMLCode"/>
-          <w:rFonts w:ascii="Consolas" w:eastAsiaTheme="minorHAnsi" w:hAnsi="Consolas" w:cs="Consolas"/>
-          <w:sz w:val="21"/>
-          <w:szCs w:val="21"/>
-          <w:lang w:eastAsia="en-GB"/>
-        </w:rPr>
-        <w:t xml:space="preserve"> -u root -p -e "grant all on edelivery.* to </w:t>
-      </w:r>
-      <w:proofErr w:type="spellStart"/>
-      <w:r>
-        <w:rPr>
-          <w:rStyle w:val="HTMLCode"/>
-          <w:rFonts w:ascii="Consolas" w:eastAsiaTheme="minorHAnsi" w:hAnsi="Consolas" w:cs="Consolas"/>
-          <w:sz w:val="21"/>
-          <w:szCs w:val="21"/>
-          <w:lang w:eastAsia="en-GB"/>
-        </w:rPr>
-        <w:t>edelivery</w:t>
-      </w:r>
-      <w:proofErr w:type="spellEnd"/>
-      <w:r>
-        <w:rPr>
-          <w:rStyle w:val="HTMLCode"/>
-          <w:rFonts w:ascii="Consolas" w:eastAsiaTheme="minorHAnsi" w:hAnsi="Consolas" w:cs="Consolas"/>
-          <w:sz w:val="21"/>
-          <w:szCs w:val="21"/>
-          <w:lang w:eastAsia="en-GB"/>
-        </w:rPr>
-        <w:t>;"</w:t>
-      </w:r>
-    </w:p>
-    <w:p>
-      <w:pPr>
-        <w:pStyle w:val="ListParagraph"/>
-        <w:spacing w:after="0"/>
-        <w:ind w:left="360"/>
-        <w:rPr>
-          <w:rStyle w:val="HTMLCode"/>
-          <w:rFonts w:ascii="Consolas" w:eastAsiaTheme="minorHAnsi" w:hAnsi="Consolas" w:cs="Consolas"/>
-          <w:sz w:val="21"/>
-          <w:szCs w:val="21"/>
-          <w:lang w:eastAsia="en-GB"/>
-        </w:rPr>
-      </w:pPr>
-      <w:proofErr w:type="spellStart"/>
-      <w:proofErr w:type="gramStart"/>
-      <w:r>
-        <w:rPr>
-          <w:rStyle w:val="HTMLCode"/>
-          <w:rFonts w:ascii="Consolas" w:eastAsiaTheme="minorHAnsi" w:hAnsi="Consolas" w:cs="Consolas"/>
-          <w:sz w:val="21"/>
-          <w:szCs w:val="21"/>
-          <w:lang w:eastAsia="en-GB"/>
-        </w:rPr>
-        <w:t>mysql</w:t>
-      </w:r>
-      <w:proofErr w:type="spellEnd"/>
-      <w:proofErr w:type="gramEnd"/>
-      <w:r>
-        <w:rPr>
-          <w:rStyle w:val="HTMLCode"/>
-          <w:rFonts w:ascii="Consolas" w:eastAsiaTheme="minorHAnsi" w:hAnsi="Consolas" w:cs="Consolas"/>
-          <w:sz w:val="21"/>
-          <w:szCs w:val="21"/>
-          <w:lang w:eastAsia="en-GB"/>
-        </w:rPr>
-        <w:t xml:space="preserve"> -h </w:t>
-      </w:r>
-      <w:proofErr w:type="spellStart"/>
-      <w:r>
-        <w:rPr>
-          <w:rStyle w:val="HTMLCode"/>
-          <w:rFonts w:ascii="Consolas" w:eastAsiaTheme="minorHAnsi" w:hAnsi="Consolas" w:cs="Consolas"/>
-          <w:sz w:val="21"/>
-          <w:szCs w:val="21"/>
-          <w:lang w:eastAsia="en-GB"/>
-        </w:rPr>
-        <w:t>localhost</w:t>
-      </w:r>
-      <w:proofErr w:type="spellEnd"/>
-      <w:r>
-        <w:rPr>
-          <w:rStyle w:val="HTMLCode"/>
-          <w:rFonts w:ascii="Consolas" w:eastAsiaTheme="minorHAnsi" w:hAnsi="Consolas" w:cs="Consolas"/>
-          <w:sz w:val="21"/>
-          <w:szCs w:val="21"/>
-          <w:lang w:eastAsia="en-GB"/>
-        </w:rPr>
-        <w:t xml:space="preserve"> -u </w:t>
-      </w:r>
-      <w:proofErr w:type="spellStart"/>
-      <w:r>
-        <w:rPr>
-          <w:rStyle w:val="HTMLCode"/>
-          <w:rFonts w:ascii="Consolas" w:eastAsiaTheme="minorHAnsi" w:hAnsi="Consolas" w:cs="Consolas"/>
-          <w:sz w:val="21"/>
-          <w:szCs w:val="21"/>
-          <w:lang w:eastAsia="en-GB"/>
-        </w:rPr>
-        <w:t>edelivery</w:t>
-      </w:r>
-      <w:proofErr w:type="spellEnd"/>
-      <w:r>
-        <w:rPr>
-          <w:rStyle w:val="HTMLCode"/>
-          <w:rFonts w:ascii="Consolas" w:eastAsiaTheme="minorHAnsi" w:hAnsi="Consolas" w:cs="Consolas"/>
-          <w:sz w:val="21"/>
-          <w:szCs w:val="21"/>
-          <w:lang w:eastAsia="en-GB"/>
-        </w:rPr>
-        <w:t xml:space="preserve"> -password=</w:t>
-      </w:r>
-      <w:proofErr w:type="spellStart"/>
-      <w:r>
-        <w:rPr>
-          <w:rStyle w:val="HTMLCode"/>
-          <w:rFonts w:ascii="Consolas" w:eastAsiaTheme="minorHAnsi" w:hAnsi="Consolas" w:cs="Consolas"/>
-          <w:sz w:val="21"/>
-          <w:szCs w:val="21"/>
-          <w:lang w:eastAsia="en-GB"/>
-        </w:rPr>
-        <w:t>edelivery</w:t>
-      </w:r>
-      <w:proofErr w:type="spellEnd"/>
-      <w:r>
-        <w:rPr>
-          <w:rStyle w:val="HTMLCode"/>
-          <w:rFonts w:ascii="Consolas" w:eastAsiaTheme="minorHAnsi" w:hAnsi="Consolas" w:cs="Consolas"/>
-          <w:sz w:val="21"/>
-          <w:szCs w:val="21"/>
-          <w:lang w:eastAsia="en-GB"/>
-        </w:rPr>
-        <w:t xml:space="preserve"> </w:t>
-      </w:r>
-      <w:proofErr w:type="spellStart"/>
-      <w:r>
-        <w:rPr>
-          <w:rStyle w:val="HTMLCode"/>
-          <w:rFonts w:ascii="Consolas" w:eastAsiaTheme="minorHAnsi" w:hAnsi="Consolas" w:cs="Consolas"/>
-          <w:sz w:val="21"/>
-          <w:szCs w:val="21"/>
-          <w:lang w:eastAsia="en-GB"/>
-        </w:rPr>
-        <w:t>edelivery</w:t>
-      </w:r>
-      <w:proofErr w:type="spellEnd"/>
-      <w:r>
-        <w:rPr>
-          <w:rStyle w:val="HTMLCode"/>
-          <w:rFonts w:ascii="Consolas" w:eastAsiaTheme="minorHAnsi" w:hAnsi="Consolas" w:cs="Consolas"/>
-          <w:sz w:val="21"/>
-          <w:szCs w:val="21"/>
-          <w:lang w:eastAsia="en-GB"/>
-        </w:rPr>
-        <w:t xml:space="preserve"> &lt; create-</w:t>
-      </w:r>
-      <w:proofErr w:type="spellStart"/>
-      <w:r>
-        <w:rPr>
-          <w:rStyle w:val="HTMLCode"/>
-          <w:rFonts w:ascii="Consolas" w:eastAsiaTheme="minorHAnsi" w:hAnsi="Consolas" w:cs="Consolas"/>
-          <w:sz w:val="21"/>
-          <w:szCs w:val="21"/>
-          <w:lang w:eastAsia="en-GB"/>
-        </w:rPr>
-        <w:t>mysql.sql</w:t>
-      </w:r>
-      <w:proofErr w:type="spellEnd"/>
+        <w:t>mysql -h localhost -u edelivery -password=edelivery edelivery &lt; create-mysql.sql</w:t>
+      </w:r>
     </w:p>
     <w:p>
       <w:pPr>
@@ -2452,169 +2581,204 @@
     <w:p>
       <w:pPr>
         <w:pStyle w:val="Heading2"/>
-      </w:pPr>
-      <w:bookmarkStart w:id="11" w:name="_Toc410821661"/>
-      <w:r>
+        <w:rPr>
+          <w:rFonts w:asciiTheme="minorHAnsi" w:hAnsiTheme="minorHAnsi"/>
+        </w:rPr>
+      </w:pPr>
+      <w:bookmarkStart w:id="12" w:name="_Toc410821661"/>
+      <w:r>
+        <w:rPr>
+          <w:rFonts w:asciiTheme="minorHAnsi" w:hAnsiTheme="minorHAnsi"/>
+        </w:rPr>
         <w:t>Receiver</w:t>
       </w:r>
-      <w:bookmarkEnd w:id="11"/>
+      <w:bookmarkEnd w:id="12"/>
     </w:p>
     <w:p>
-      <w:r>
+      <w:pPr>
+        <w:rPr>
+          <w:rFonts w:asciiTheme="minorHAnsi" w:hAnsiTheme="minorHAnsi"/>
+        </w:rPr>
+      </w:pPr>
+      <w:r>
+        <w:rPr>
+          <w:rFonts w:asciiTheme="minorHAnsi" w:hAnsiTheme="minorHAnsi"/>
+        </w:rPr>
         <w:t>Import the Virtu</w:t>
       </w:r>
       <w:r>
-        <w:t xml:space="preserve">al box appliance file into the </w:t>
-      </w:r>
-      <w:proofErr w:type="spellStart"/>
-      <w:r>
-        <w:t>V</w:t>
-      </w:r>
-      <w:r>
+        <w:rPr>
+          <w:rFonts w:asciiTheme="minorHAnsi" w:hAnsiTheme="minorHAnsi"/>
+        </w:rPr>
+        <w:t>al box appliance file into the V</w:t>
+      </w:r>
+      <w:r>
+        <w:rPr>
+          <w:rFonts w:asciiTheme="minorHAnsi" w:hAnsiTheme="minorHAnsi"/>
+        </w:rPr>
         <w:t>irtual</w:t>
       </w:r>
       <w:r>
+        <w:rPr>
+          <w:rFonts w:asciiTheme="minorHAnsi" w:hAnsiTheme="minorHAnsi"/>
+        </w:rPr>
         <w:t>B</w:t>
       </w:r>
       <w:r>
-        <w:t>ox</w:t>
-      </w:r>
-      <w:proofErr w:type="spellEnd"/>
-      <w:r>
-        <w:t xml:space="preserve"> instance on your desktop by clicking on the menu File -&gt; Import </w:t>
-      </w:r>
-      <w:r>
+        <w:rPr>
+          <w:rFonts w:asciiTheme="minorHAnsi" w:hAnsiTheme="minorHAnsi"/>
+        </w:rPr>
+        <w:t xml:space="preserve">ox instance on your desktop by clicking on the menu File -&gt; Import </w:t>
+      </w:r>
+      <w:r>
+        <w:rPr>
+          <w:rFonts w:asciiTheme="minorHAnsi" w:hAnsiTheme="minorHAnsi"/>
+        </w:rPr>
         <w:t>appliance</w:t>
       </w:r>
       <w:r>
+        <w:rPr>
+          <w:rFonts w:asciiTheme="minorHAnsi" w:hAnsiTheme="minorHAnsi"/>
+        </w:rPr>
         <w:br/>
-        <w:t xml:space="preserve">Do not </w:t>
-      </w:r>
-      <w:proofErr w:type="spellStart"/>
-      <w:r>
-        <w:t>activitate</w:t>
-      </w:r>
-      <w:proofErr w:type="spellEnd"/>
-      <w:r>
-        <w:t xml:space="preserve"> the option of reinitializing the mac-address.</w:t>
-      </w:r>
-      <w:r>
+        <w:t>Do not activitate the option of reinitializing the mac-address.</w:t>
+      </w:r>
+      <w:r>
+        <w:rPr>
+          <w:rFonts w:asciiTheme="minorHAnsi" w:hAnsiTheme="minorHAnsi"/>
+        </w:rPr>
         <w:br/>
         <w:t>For further info</w:t>
       </w:r>
       <w:r>
+        <w:rPr>
+          <w:rFonts w:asciiTheme="minorHAnsi" w:hAnsiTheme="minorHAnsi"/>
+        </w:rPr>
         <w:t>rmation</w:t>
       </w:r>
       <w:r>
+        <w:rPr>
+          <w:rFonts w:asciiTheme="minorHAnsi" w:hAnsiTheme="minorHAnsi"/>
+        </w:rPr>
         <w:t xml:space="preserve"> about using Oracle Virtual Box we refer you to their website.</w:t>
       </w:r>
       <w:r>
+        <w:rPr>
+          <w:rFonts w:asciiTheme="minorHAnsi" w:hAnsiTheme="minorHAnsi"/>
+        </w:rPr>
         <w:t xml:space="preserve"> </w:t>
       </w:r>
-      <w:hyperlink r:id="rId21" w:history="1">
+      <w:hyperlink r:id="rId22" w:history="1">
         <w:r>
           <w:rPr>
             <w:rStyle w:val="Hyperlink"/>
+            <w:rFonts w:asciiTheme="minorHAnsi" w:hAnsiTheme="minorHAnsi"/>
           </w:rPr>
           <w:t>https://www.virtualbox.org</w:t>
         </w:r>
       </w:hyperlink>
       <w:r>
+        <w:rPr>
+          <w:rFonts w:asciiTheme="minorHAnsi" w:hAnsiTheme="minorHAnsi"/>
+        </w:rPr>
         <w:t xml:space="preserve"> </w:t>
       </w:r>
       <w:r>
+        <w:rPr>
+          <w:rFonts w:asciiTheme="minorHAnsi" w:hAnsiTheme="minorHAnsi"/>
+        </w:rPr>
         <w:br/>
       </w:r>
     </w:p>
     <w:p>
-      <w:r>
-        <w:t xml:space="preserve">Start the virtual machine from the Oracle </w:t>
-      </w:r>
-      <w:proofErr w:type="spellStart"/>
-      <w:r>
-        <w:t>VirtualBox</w:t>
-      </w:r>
-      <w:proofErr w:type="spellEnd"/>
-      <w:r>
-        <w:t xml:space="preserve"> </w:t>
-      </w:r>
-      <w:proofErr w:type="gramStart"/>
-      <w:r>
-        <w:t>Manager</w:t>
-      </w:r>
-      <w:r>
-        <w:t>,</w:t>
-      </w:r>
-      <w:proofErr w:type="gramEnd"/>
-      <w:r>
-        <w:t xml:space="preserve"> as soon as it is started up, showing the login prompt, </w:t>
-      </w:r>
-      <w:r>
+      <w:pPr>
+        <w:rPr>
+          <w:rFonts w:asciiTheme="minorHAnsi" w:hAnsiTheme="minorHAnsi"/>
+        </w:rPr>
+      </w:pPr>
+      <w:r>
+        <w:rPr>
+          <w:rFonts w:asciiTheme="minorHAnsi" w:hAnsiTheme="minorHAnsi"/>
+        </w:rPr>
+        <w:t>Start the virtual machine from the Oracle VirtualBox Manager</w:t>
+      </w:r>
+      <w:r>
+        <w:rPr>
+          <w:rFonts w:asciiTheme="minorHAnsi" w:hAnsiTheme="minorHAnsi"/>
+        </w:rPr>
+        <w:t xml:space="preserve">, as soon as it is started up, showing the login prompt, </w:t>
+      </w:r>
+      <w:r>
+        <w:rPr>
+          <w:rFonts w:asciiTheme="minorHAnsi" w:hAnsiTheme="minorHAnsi"/>
+        </w:rPr>
         <w:t>the receiver is ready for receiving documents.</w:t>
       </w:r>
       <w:r>
+        <w:rPr>
+          <w:rFonts w:asciiTheme="minorHAnsi" w:hAnsiTheme="minorHAnsi"/>
+        </w:rPr>
         <w:br w:type="page"/>
       </w:r>
     </w:p>
     <w:p>
       <w:pPr>
         <w:pStyle w:val="Heading1"/>
-      </w:pPr>
-      <w:bookmarkStart w:id="12" w:name="_Toc410821662"/>
-      <w:r>
+        <w:rPr>
+          <w:rFonts w:asciiTheme="minorHAnsi" w:hAnsiTheme="minorHAnsi"/>
+        </w:rPr>
+      </w:pPr>
+      <w:bookmarkStart w:id="13" w:name="_Toc410821662"/>
+      <w:r>
+        <w:rPr>
+          <w:rFonts w:asciiTheme="minorHAnsi" w:hAnsiTheme="minorHAnsi"/>
+        </w:rPr>
         <w:lastRenderedPageBreak/>
         <w:t>Testing</w:t>
       </w:r>
-      <w:bookmarkEnd w:id="12"/>
+      <w:bookmarkEnd w:id="13"/>
     </w:p>
     <w:p>
       <w:pPr>
         <w:rPr>
+          <w:rFonts w:asciiTheme="minorHAnsi" w:hAnsiTheme="minorHAnsi"/>
           <w:b/>
           <w:bCs/>
         </w:rPr>
       </w:pPr>
       <w:r>
-        <w:t xml:space="preserve">This test will use the sender instance of your local computer and will send a message towards the receiver. The sender will first contact the SMP of the receiver to get the metadata and will then call </w:t>
-      </w:r>
-      <w:proofErr w:type="spellStart"/>
-      <w:r>
-        <w:t>Mendelson</w:t>
-      </w:r>
-      <w:proofErr w:type="spellEnd"/>
-      <w:r>
-        <w:t xml:space="preserve"> to actually send the AS2 message</w:t>
-      </w:r>
-      <w:r>
-        <w:t xml:space="preserve"> or </w:t>
-      </w:r>
-      <w:proofErr w:type="spellStart"/>
-      <w:r>
-        <w:t>Domibus</w:t>
-      </w:r>
-      <w:proofErr w:type="spellEnd"/>
-      <w:r>
-        <w:t xml:space="preserve"> to send the AS4 </w:t>
-      </w:r>
-      <w:r>
+        <w:rPr>
+          <w:rFonts w:asciiTheme="minorHAnsi" w:hAnsiTheme="minorHAnsi"/>
+        </w:rPr>
+        <w:t>This test will use the sender instance of your local computer and will send a message towards the receiver. The sender will first contact the SMP of the receiver to get the metadata and will then call Mendelson to actually send the AS2 message</w:t>
+      </w:r>
+      <w:r>
+        <w:rPr>
+          <w:rFonts w:asciiTheme="minorHAnsi" w:hAnsiTheme="minorHAnsi"/>
+        </w:rPr>
+        <w:t xml:space="preserve"> or Domibus to send the AS4 </w:t>
+      </w:r>
+      <w:r>
+        <w:rPr>
+          <w:rFonts w:asciiTheme="minorHAnsi" w:hAnsiTheme="minorHAnsi"/>
+        </w:rPr>
         <w:t>message</w:t>
       </w:r>
       <w:r>
+        <w:rPr>
+          <w:rFonts w:asciiTheme="minorHAnsi" w:hAnsiTheme="minorHAnsi"/>
+        </w:rPr>
         <w:t xml:space="preserve">. The SMP database of the receiver already contains the certificate and the metadata for the participant. The test file is </w:t>
       </w:r>
       <w:r>
-        <w:t xml:space="preserve">in the extract of the </w:t>
-      </w:r>
-      <w:proofErr w:type="spellStart"/>
-      <w:r>
-        <w:t>distirubtion</w:t>
-      </w:r>
-      <w:proofErr w:type="spellEnd"/>
-      <w:r>
-        <w:t xml:space="preserve"> zip under the folder test/</w:t>
-      </w:r>
-      <w:r>
-        <w:rPr>
+        <w:rPr>
+          <w:rFonts w:asciiTheme="minorHAnsi" w:hAnsiTheme="minorHAnsi"/>
+        </w:rPr>
+        <w:t>in the extract of the distirubtion zip under the folder test/</w:t>
+      </w:r>
+      <w:r>
+        <w:rPr>
+          <w:rFonts w:asciiTheme="minorHAnsi" w:hAnsiTheme="minorHAnsi"/>
           <w:b/>
           <w:bCs/>
         </w:rPr>
@@ -2624,11 +2788,13 @@
     <w:p>
       <w:pPr>
         <w:rPr>
+          <w:rFonts w:asciiTheme="minorHAnsi" w:hAnsiTheme="minorHAnsi"/>
           <w:i/>
         </w:rPr>
       </w:pPr>
       <w:r>
         <w:rPr>
+          <w:rFonts w:asciiTheme="minorHAnsi" w:hAnsiTheme="minorHAnsi"/>
           <w:i/>
         </w:rPr>
         <w:t>NOTE:</w:t>
@@ -2637,79 +2803,47 @@
     <w:p>
       <w:pPr>
         <w:rPr>
+          <w:rFonts w:asciiTheme="minorHAnsi" w:hAnsiTheme="minorHAnsi"/>
           <w:i/>
         </w:rPr>
       </w:pPr>
       <w:r>
         <w:rPr>
+          <w:rFonts w:asciiTheme="minorHAnsi" w:hAnsiTheme="minorHAnsi"/>
           <w:i/>
         </w:rPr>
-        <w:t xml:space="preserve">If you encounter connection timeouts on the test you should augment, the Socket Timeout setting of </w:t>
-      </w:r>
-      <w:proofErr w:type="spellStart"/>
-      <w:r>
-        <w:rPr>
+        <w:t xml:space="preserve">If you encounter connection timeouts on the test you should augment, the Socket Timeout setting of SoapUI. This can be done following File -&gt; Preferences, in this screen on the Http Settings tab, </w:t>
+      </w:r>
+      <w:r>
+        <w:rPr>
+          <w:rFonts w:asciiTheme="minorHAnsi" w:hAnsiTheme="minorHAnsi"/>
           <w:i/>
         </w:rPr>
-        <w:t>SoapUI</w:t>
-      </w:r>
-      <w:proofErr w:type="spellEnd"/>
-      <w:r>
-        <w:rPr>
+        <w:t>yo</w:t>
+      </w:r>
+      <w:r>
+        <w:rPr>
+          <w:rFonts w:asciiTheme="minorHAnsi" w:hAnsiTheme="minorHAnsi"/>
           <w:i/>
         </w:rPr>
-        <w:t xml:space="preserve">. This can be done following File -&gt; Preferences, in this screen on the Http Settings tab, </w:t>
-      </w:r>
-      <w:r>
-        <w:rPr>
-          <w:i/>
-        </w:rPr>
-        <w:t>yo</w:t>
-      </w:r>
-      <w:r>
-        <w:rPr>
-          <w:i/>
-        </w:rPr>
-        <w:t xml:space="preserve">u can change the Socket Timeout setting here, </w:t>
-      </w:r>
-      <w:proofErr w:type="gramStart"/>
-      <w:r>
-        <w:rPr>
-          <w:i/>
-        </w:rPr>
-        <w:t>preferably</w:t>
-      </w:r>
-      <w:proofErr w:type="gramEnd"/>
-      <w:r>
-        <w:rPr>
-          <w:i/>
-        </w:rPr>
-        <w:t xml:space="preserve"> you set it at least to 300000 </w:t>
-      </w:r>
-      <w:proofErr w:type="spellStart"/>
-      <w:r>
-        <w:rPr>
-          <w:i/>
-        </w:rPr>
-        <w:t>ms</w:t>
-      </w:r>
-      <w:proofErr w:type="spellEnd"/>
-      <w:r>
-        <w:rPr>
-          <w:i/>
-        </w:rPr>
-        <w:t xml:space="preserve"> (5 minutes).</w:t>
+        <w:t>u can change the Socket Timeout setting here, preferably you set it at least to 300000 ms (5 minutes).</w:t>
       </w:r>
     </w:p>
     <w:p>
       <w:pPr>
         <w:pStyle w:val="Heading2"/>
-      </w:pPr>
-      <w:bookmarkStart w:id="13" w:name="_Toc410821663"/>
-      <w:r>
+        <w:rPr>
+          <w:rFonts w:asciiTheme="minorHAnsi" w:hAnsiTheme="minorHAnsi"/>
+        </w:rPr>
+      </w:pPr>
+      <w:bookmarkStart w:id="14" w:name="_Toc410821663"/>
+      <w:r>
+        <w:rPr>
+          <w:rFonts w:asciiTheme="minorHAnsi" w:hAnsiTheme="minorHAnsi"/>
+        </w:rPr>
         <w:t>AS2</w:t>
       </w:r>
-      <w:bookmarkEnd w:id="13"/>
+      <w:bookmarkEnd w:id="14"/>
     </w:p>
     <w:p>
       <w:pPr>
@@ -2721,15 +2855,7 @@
         <w:spacing w:after="0" w:line="240" w:lineRule="auto"/>
       </w:pPr>
       <w:r>
-        <w:t xml:space="preserve">The </w:t>
-      </w:r>
-      <w:proofErr w:type="spellStart"/>
-      <w:r>
-        <w:t>SoapUi</w:t>
-      </w:r>
-      <w:proofErr w:type="spellEnd"/>
-      <w:r>
-        <w:t xml:space="preserve"> test project can be</w:t>
+        <w:t>The SoapUi test project can be</w:t>
       </w:r>
       <w:r>
         <w:t xml:space="preserve"> found in the test folder under your E-delivery installation path.</w:t>
@@ -2758,27 +2884,28 @@
         <w:spacing w:after="0" w:line="240" w:lineRule="auto"/>
       </w:pPr>
       <w:r>
-        <w:t xml:space="preserve">run it (AS2 </w:t>
-      </w:r>
-      <w:proofErr w:type="spellStart"/>
-      <w:r>
-        <w:t>TestSuite</w:t>
-      </w:r>
-      <w:proofErr w:type="spellEnd"/>
-      <w:r>
-        <w:t xml:space="preserve"> &gt; Send AS2 Message &gt; Send AS2 Message)</w:t>
+        <w:t>run it (AS2 TestSuite &gt; Send AS2 Message &gt; Send AS2 Message)</w:t>
       </w:r>
     </w:p>
     <w:p>
       <w:pPr>
         <w:pStyle w:val="Heading3"/>
-      </w:pPr>
-      <w:bookmarkStart w:id="14" w:name="_Toc410821664"/>
-      <w:r>
+        <w:rPr>
+          <w:rFonts w:asciiTheme="minorHAnsi" w:hAnsiTheme="minorHAnsi"/>
+        </w:rPr>
+      </w:pPr>
+      <w:bookmarkStart w:id="15" w:name="_Toc410821664"/>
+      <w:r>
+        <w:rPr>
+          <w:rFonts w:asciiTheme="minorHAnsi" w:hAnsiTheme="minorHAnsi"/>
+        </w:rPr>
         <w:t>Expected result</w:t>
       </w:r>
-      <w:bookmarkEnd w:id="14"/>
-      <w:r>
+      <w:bookmarkEnd w:id="15"/>
+      <w:r>
+        <w:rPr>
+          <w:rFonts w:asciiTheme="minorHAnsi" w:hAnsiTheme="minorHAnsi"/>
+        </w:rPr>
         <w:t xml:space="preserve"> </w:t>
       </w:r>
     </w:p>
@@ -2809,28 +2936,10 @@
       </w:r>
       <w:r>
         <w:br/>
-      </w:r>
-      <w:r>
         <w:t>&lt;e-delivery installation Path&gt;</w:t>
       </w:r>
       <w:r>
-        <w:t>/</w:t>
-      </w:r>
-      <w:proofErr w:type="spellStart"/>
-      <w:r>
-        <w:t>filestores</w:t>
-      </w:r>
-      <w:proofErr w:type="spellEnd"/>
-      <w:r>
-        <w:t>/</w:t>
-      </w:r>
-      <w:proofErr w:type="spellStart"/>
-      <w:r>
-        <w:t>mendelson</w:t>
-      </w:r>
-      <w:proofErr w:type="spellEnd"/>
-      <w:r>
-        <w:t>/messages</w:t>
+        <w:t>/filestores/mendelson/messages</w:t>
       </w:r>
     </w:p>
     <w:p>
@@ -2843,22 +2952,14 @@
         <w:spacing w:after="0" w:line="240" w:lineRule="auto"/>
       </w:pPr>
       <w:r>
-        <w:t xml:space="preserve">In your browser you can open the application </w:t>
-      </w:r>
-      <w:proofErr w:type="spellStart"/>
-      <w:r>
-        <w:t>url</w:t>
-      </w:r>
-      <w:proofErr w:type="spellEnd"/>
-      <w:r>
-        <w:t xml:space="preserve"> </w:t>
-      </w:r>
-      <w:hyperlink r:id="rId22" w:history="1">
+        <w:t xml:space="preserve">In your browser you can open the application url </w:t>
+      </w:r>
+      <w:hyperlink r:id="rId23" w:history="1">
         <w:r>
           <w:rPr>
             <w:rStyle w:val="Hyperlink"/>
           </w:rPr>
-          <w:t>http://192.168.10.11:8080/browser</w:t>
+          <w:t>http://192.168.56.11:8080/browser</w:t>
         </w:r>
       </w:hyperlink>
       <w:r>
@@ -2871,15 +2972,7 @@
         <w:t>e</w:t>
       </w:r>
       <w:r>
-        <w:t xml:space="preserve"> towards this path on the </w:t>
-      </w:r>
-      <w:proofErr w:type="spellStart"/>
-      <w:r>
-        <w:t>virtualbox</w:t>
-      </w:r>
-      <w:proofErr w:type="spellEnd"/>
-      <w:r>
-        <w:t xml:space="preserve"> machine</w:t>
+        <w:t xml:space="preserve"> towards this path on the virtualbox machine</w:t>
       </w:r>
       <w:r>
         <w:t>: /home</w:t>
@@ -2918,12 +3011,18 @@
     <w:p>
       <w:pPr>
         <w:pStyle w:val="Heading2"/>
-      </w:pPr>
-      <w:bookmarkStart w:id="15" w:name="_Toc410821665"/>
-      <w:r>
+        <w:rPr>
+          <w:rFonts w:asciiTheme="minorHAnsi" w:hAnsiTheme="minorHAnsi"/>
+        </w:rPr>
+      </w:pPr>
+      <w:bookmarkStart w:id="16" w:name="_Toc410821665"/>
+      <w:r>
+        <w:rPr>
+          <w:rFonts w:asciiTheme="minorHAnsi" w:hAnsiTheme="minorHAnsi"/>
+        </w:rPr>
         <w:t>AS4</w:t>
       </w:r>
-      <w:bookmarkEnd w:id="15"/>
+      <w:bookmarkEnd w:id="16"/>
     </w:p>
     <w:p>
       <w:pPr>
@@ -2935,15 +3034,7 @@
         <w:spacing w:after="0" w:line="240" w:lineRule="auto"/>
       </w:pPr>
       <w:r>
-        <w:t xml:space="preserve">The </w:t>
-      </w:r>
-      <w:proofErr w:type="spellStart"/>
-      <w:r>
-        <w:t>SoapUi</w:t>
-      </w:r>
-      <w:proofErr w:type="spellEnd"/>
-      <w:r>
-        <w:t xml:space="preserve"> test project can be found in the test folder under the expanded zip</w:t>
+        <w:t>The SoapUi test project can be found in the test folder under the expanded zip</w:t>
       </w:r>
     </w:p>
     <w:p>
@@ -2972,21 +3063,11 @@
         <w:t>run it (</w:t>
       </w:r>
       <w:r>
-        <w:t xml:space="preserve"> AS4 </w:t>
-      </w:r>
-      <w:proofErr w:type="spellStart"/>
-      <w:r>
-        <w:t>TestSuite</w:t>
-      </w:r>
-      <w:proofErr w:type="spellEnd"/>
-      <w:r>
-        <w:t xml:space="preserve"> </w:t>
+        <w:t xml:space="preserve"> AS4 TestSuite </w:t>
       </w:r>
       <w:r>
         <w:t>&gt; Send AS4 Message or AS4 testSuite</w:t>
       </w:r>
-      <w:bookmarkStart w:id="16" w:name="_GoBack"/>
-      <w:bookmarkEnd w:id="16"/>
       <w:r>
         <w:t>)</w:t>
       </w:r>
@@ -2994,8 +3075,14 @@
     <w:p>
       <w:pPr>
         <w:pStyle w:val="Heading3"/>
-      </w:pPr>
-      <w:r>
+        <w:rPr>
+          <w:rFonts w:asciiTheme="minorHAnsi" w:hAnsiTheme="minorHAnsi"/>
+        </w:rPr>
+      </w:pPr>
+      <w:r>
+        <w:rPr>
+          <w:rFonts w:asciiTheme="minorHAnsi" w:hAnsiTheme="minorHAnsi"/>
+        </w:rPr>
         <w:t xml:space="preserve">Expected result </w:t>
       </w:r>
     </w:p>
@@ -3019,7 +3106,7 @@
       <w:pPr>
         <w:spacing w:after="0"/>
         <w:rPr>
-          <w:rFonts w:ascii="Arial" w:eastAsiaTheme="minorEastAsia" w:hAnsi="Arial" w:cs="Arial"/>
+          <w:rFonts w:asciiTheme="minorHAnsi" w:eastAsiaTheme="minorEastAsia" w:hAnsiTheme="minorHAnsi" w:cs="Arial"/>
           <w:sz w:val="24"/>
           <w:szCs w:val="16"/>
           <w:lang w:eastAsia="en-GB"/>
@@ -3027,6 +3114,7 @@
       </w:pPr>
       <w:r>
         <w:rPr>
+          <w:rFonts w:asciiTheme="minorHAnsi" w:hAnsiTheme="minorHAnsi"/>
           <w:sz w:val="24"/>
         </w:rPr>
         <w:br w:type="page"/>
@@ -3035,15 +3123,27 @@
     <w:p>
       <w:pPr>
         <w:pStyle w:val="Heading1"/>
+        <w:rPr>
+          <w:rFonts w:asciiTheme="minorHAnsi" w:hAnsiTheme="minorHAnsi"/>
+        </w:rPr>
       </w:pPr>
       <w:bookmarkStart w:id="17" w:name="_Toc410821666"/>
       <w:r>
+        <w:rPr>
+          <w:rFonts w:asciiTheme="minorHAnsi" w:hAnsiTheme="minorHAnsi"/>
+        </w:rPr>
         <w:lastRenderedPageBreak/>
         <w:t>Annex</w:t>
       </w:r>
       <w:bookmarkEnd w:id="17"/>
     </w:p>
-    <w:p/>
+    <w:p>
+      <w:pPr>
+        <w:rPr>
+          <w:rFonts w:asciiTheme="minorHAnsi" w:hAnsiTheme="minorHAnsi"/>
+        </w:rPr>
+      </w:pPr>
+    </w:p>
     <w:tbl>
       <w:tblPr>
         <w:tblStyle w:val="TableGrid"/>
@@ -3115,16 +3215,8 @@
               <w:rPr>
                 <w:b/>
               </w:rPr>
-              <w:t xml:space="preserve">Receiver in the </w:t>
+              <w:t>Receiver in the VirtualBox</w:t>
             </w:r>
-            <w:proofErr w:type="spellStart"/>
-            <w:r>
-              <w:rPr>
-                <w:b/>
-              </w:rPr>
-              <w:t>VirtualBox</w:t>
-            </w:r>
-            <w:proofErr w:type="spellEnd"/>
           </w:p>
         </w:tc>
       </w:tr>
@@ -3160,7 +3252,6 @@
                 <w:szCs w:val="18"/>
               </w:rPr>
             </w:pPr>
-            <w:proofErr w:type="spellStart"/>
             <w:r>
               <w:rPr>
                 <w:sz w:val="18"/>
@@ -3168,7 +3259,6 @@
               </w:rPr>
               <w:t>Localhost</w:t>
             </w:r>
-            <w:proofErr w:type="spellEnd"/>
           </w:p>
         </w:tc>
         <w:tc>
@@ -3299,34 +3389,16 @@
                 <w:szCs w:val="18"/>
               </w:rPr>
               <w:br/>
-              <w:t xml:space="preserve">Alias: </w:t>
+              <w:t>Alias: senderAlias</w:t>
             </w:r>
-            <w:proofErr w:type="spellStart"/>
             <w:r>
               <w:rPr>
                 <w:sz w:val="18"/>
                 <w:szCs w:val="18"/>
               </w:rPr>
-              <w:t>senderAlias</w:t>
+              <w:br/>
+              <w:t>CN: senderCN</w:t>
             </w:r>
-            <w:proofErr w:type="spellEnd"/>
-            <w:r>
-              <w:rPr>
-                <w:sz w:val="18"/>
-                <w:szCs w:val="18"/>
-              </w:rPr>
-              <w:br/>
-              <w:t xml:space="preserve">CN: </w:t>
-            </w:r>
-            <w:proofErr w:type="spellStart"/>
-            <w:r>
-              <w:rPr>
-                <w:sz w:val="18"/>
-                <w:szCs w:val="18"/>
-              </w:rPr>
-              <w:t>senderCN</w:t>
-            </w:r>
-            <w:proofErr w:type="spellEnd"/>
           </w:p>
         </w:tc>
         <w:tc>
@@ -3360,34 +3432,16 @@
                 <w:sz w:val="18"/>
                 <w:szCs w:val="18"/>
               </w:rPr>
-              <w:t xml:space="preserve">Alias: </w:t>
+              <w:t>Alias: receiverAlias</w:t>
             </w:r>
-            <w:proofErr w:type="spellStart"/>
             <w:r>
               <w:rPr>
                 <w:sz w:val="18"/>
                 <w:szCs w:val="18"/>
               </w:rPr>
-              <w:t>receiverAlias</w:t>
+              <w:br/>
+              <w:t>CN: receiverCN</w:t>
             </w:r>
-            <w:proofErr w:type="spellEnd"/>
-            <w:r>
-              <w:rPr>
-                <w:sz w:val="18"/>
-                <w:szCs w:val="18"/>
-              </w:rPr>
-              <w:br/>
-              <w:t xml:space="preserve">CN: </w:t>
-            </w:r>
-            <w:proofErr w:type="spellStart"/>
-            <w:r>
-              <w:rPr>
-                <w:sz w:val="18"/>
-                <w:szCs w:val="18"/>
-              </w:rPr>
-              <w:t>receiverCN</w:t>
-            </w:r>
-            <w:proofErr w:type="spellEnd"/>
           </w:p>
         </w:tc>
       </w:tr>
@@ -3408,17 +3462,8 @@
                 <w:sz w:val="18"/>
                 <w:szCs w:val="18"/>
               </w:rPr>
-              <w:t xml:space="preserve">SMP base </w:t>
+              <w:t>SMP base url</w:t>
             </w:r>
-            <w:proofErr w:type="spellStart"/>
-            <w:r>
-              <w:rPr>
-                <w:sz w:val="18"/>
-                <w:szCs w:val="18"/>
-              </w:rPr>
-              <w:t>url</w:t>
-            </w:r>
-            <w:proofErr w:type="spellEnd"/>
           </w:p>
         </w:tc>
         <w:tc>
@@ -3445,14 +3490,14 @@
                 <w:szCs w:val="18"/>
               </w:rPr>
             </w:pPr>
-            <w:hyperlink r:id="rId23" w:history="1">
+            <w:hyperlink r:id="rId24" w:history="1">
               <w:r>
                 <w:rPr>
                   <w:rStyle w:val="Hyperlink"/>
                   <w:sz w:val="18"/>
                   <w:szCs w:val="18"/>
                 </w:rPr>
-                <w:t>http://192.168.10.11:9080/cipa-smp-full-webapp</w:t>
+                <w:t>http://192.168.56.11:9080/cipa-smp-full-webapp</w:t>
               </w:r>
             </w:hyperlink>
           </w:p>
@@ -3475,17 +3520,8 @@
                 <w:sz w:val="18"/>
                 <w:szCs w:val="18"/>
               </w:rPr>
-              <w:t xml:space="preserve">Dispatcher base </w:t>
+              <w:t>Dispatcher base url</w:t>
             </w:r>
-            <w:proofErr w:type="spellStart"/>
-            <w:r>
-              <w:rPr>
-                <w:sz w:val="18"/>
-                <w:szCs w:val="18"/>
-              </w:rPr>
-              <w:t>url</w:t>
-            </w:r>
-            <w:proofErr w:type="spellEnd"/>
           </w:p>
         </w:tc>
         <w:tc>
@@ -3499,7 +3535,7 @@
                 <w:szCs w:val="18"/>
               </w:rPr>
             </w:pPr>
-            <w:hyperlink r:id="rId24" w:history="1">
+            <w:hyperlink r:id="rId25" w:history="1">
               <w:r>
                 <w:rPr>
                   <w:rStyle w:val="Hyperlink"/>
@@ -3522,14 +3558,14 @@
                 <w:szCs w:val="18"/>
               </w:rPr>
             </w:pPr>
-            <w:hyperlink r:id="rId25" w:history="1">
+            <w:hyperlink r:id="rId26" w:history="1">
               <w:r>
                 <w:rPr>
                   <w:rStyle w:val="Hyperlink"/>
                   <w:sz w:val="18"/>
                   <w:szCs w:val="18"/>
                 </w:rPr>
-                <w:t>http://192.168.10.11:9080/cipa-dispatcher</w:t>
+                <w:t>http://192.168.56.11:9080/cipa-dispatcher</w:t>
               </w:r>
             </w:hyperlink>
           </w:p>
@@ -3547,31 +3583,13 @@
                 <w:szCs w:val="18"/>
               </w:rPr>
             </w:pPr>
-            <w:proofErr w:type="spellStart"/>
             <w:r>
               <w:rPr>
                 <w:sz w:val="18"/>
                 <w:szCs w:val="18"/>
               </w:rPr>
-              <w:t>Medelson</w:t>
+              <w:t>Medelson base url</w:t>
             </w:r>
-            <w:proofErr w:type="spellEnd"/>
-            <w:r>
-              <w:rPr>
-                <w:sz w:val="18"/>
-                <w:szCs w:val="18"/>
-              </w:rPr>
-              <w:t xml:space="preserve"> base </w:t>
-            </w:r>
-            <w:proofErr w:type="spellStart"/>
-            <w:r>
-              <w:rPr>
-                <w:sz w:val="18"/>
-                <w:szCs w:val="18"/>
-              </w:rPr>
-              <w:t>url</w:t>
-            </w:r>
-            <w:proofErr w:type="spellEnd"/>
           </w:p>
         </w:tc>
         <w:tc>
@@ -3585,7 +3603,7 @@
                 <w:szCs w:val="18"/>
               </w:rPr>
             </w:pPr>
-            <w:hyperlink r:id="rId26" w:history="1">
+            <w:hyperlink r:id="rId27" w:history="1">
               <w:r>
                 <w:rPr>
                   <w:rStyle w:val="Hyperlink"/>
@@ -3608,14 +3626,14 @@
                 <w:szCs w:val="18"/>
               </w:rPr>
             </w:pPr>
-            <w:hyperlink r:id="rId27" w:history="1">
+            <w:hyperlink r:id="rId28" w:history="1">
               <w:r>
                 <w:rPr>
                   <w:rStyle w:val="Hyperlink"/>
                   <w:sz w:val="18"/>
                   <w:szCs w:val="18"/>
                 </w:rPr>
-                <w:t>http://192.168.10.11:9080/mendelson</w:t>
+                <w:t>http://192.168.56.11:9080/mendelson</w:t>
               </w:r>
             </w:hyperlink>
           </w:p>
@@ -3633,31 +3651,13 @@
                 <w:szCs w:val="18"/>
               </w:rPr>
             </w:pPr>
-            <w:proofErr w:type="spellStart"/>
             <w:r>
               <w:rPr>
                 <w:sz w:val="18"/>
                 <w:szCs w:val="18"/>
               </w:rPr>
-              <w:t>Domibus</w:t>
+              <w:t>Domibus base url</w:t>
             </w:r>
-            <w:proofErr w:type="spellEnd"/>
-            <w:r>
-              <w:rPr>
-                <w:sz w:val="18"/>
-                <w:szCs w:val="18"/>
-              </w:rPr>
-              <w:t xml:space="preserve"> base </w:t>
-            </w:r>
-            <w:proofErr w:type="spellStart"/>
-            <w:r>
-              <w:rPr>
-                <w:sz w:val="18"/>
-                <w:szCs w:val="18"/>
-              </w:rPr>
-              <w:t>url</w:t>
-            </w:r>
-            <w:proofErr w:type="spellEnd"/>
           </w:p>
         </w:tc>
         <w:tc>
@@ -3671,7 +3671,7 @@
                 <w:szCs w:val="18"/>
               </w:rPr>
             </w:pPr>
-            <w:hyperlink r:id="rId28" w:history="1">
+            <w:hyperlink r:id="rId29" w:history="1">
               <w:r>
                 <w:rPr>
                   <w:rStyle w:val="Hyperlink"/>
@@ -3701,14 +3701,14 @@
                 <w:szCs w:val="18"/>
               </w:rPr>
             </w:pPr>
-            <w:hyperlink r:id="rId29" w:history="1">
+            <w:hyperlink r:id="rId30" w:history="1">
               <w:r>
                 <w:rPr>
                   <w:rStyle w:val="Hyperlink"/>
                   <w:sz w:val="18"/>
                   <w:szCs w:val="18"/>
                 </w:rPr>
-                <w:t>http://192.168.10.11:9080/domibus</w:t>
+                <w:t>http://192.168.56.11:9080/domibus</w:t>
               </w:r>
             </w:hyperlink>
           </w:p>
@@ -3746,21 +3746,12 @@
                 <w:szCs w:val="18"/>
               </w:rPr>
             </w:pPr>
-            <w:proofErr w:type="spellStart"/>
             <w:r>
               <w:rPr>
                 <w:sz w:val="18"/>
                 <w:szCs w:val="18"/>
               </w:rPr>
-              <w:t>Edelivery</w:t>
-            </w:r>
-            <w:proofErr w:type="spellEnd"/>
-            <w:r>
-              <w:rPr>
-                <w:sz w:val="18"/>
-                <w:szCs w:val="18"/>
-              </w:rPr>
-              <w:t xml:space="preserve"> </w:t>
+              <w:t xml:space="preserve">Edelivery </w:t>
             </w:r>
             <w:r>
               <w:rPr>
@@ -3775,13 +3766,6 @@
                 <w:szCs w:val="18"/>
               </w:rPr>
               <w:br/>
-            </w:r>
-            <w:proofErr w:type="spellStart"/>
-            <w:r>
-              <w:rPr>
-                <w:sz w:val="18"/>
-                <w:szCs w:val="18"/>
-              </w:rPr>
               <w:t>jdbc</w:t>
             </w:r>
             <w:r>
@@ -3789,46 +3773,21 @@
                 <w:sz w:val="18"/>
                 <w:szCs w:val="18"/>
               </w:rPr>
-              <w:t>:mysql</w:t>
+              <w:t>:mysql//localhost:3306/?user</w:t>
             </w:r>
-            <w:proofErr w:type="spellEnd"/>
             <w:r>
               <w:rPr>
                 <w:sz w:val="18"/>
                 <w:szCs w:val="18"/>
               </w:rPr>
-              <w:t>//localhost:3306/?user</w:t>
+              <w:t>=</w:t>
             </w:r>
             <w:r>
               <w:rPr>
                 <w:sz w:val="18"/>
                 <w:szCs w:val="18"/>
               </w:rPr>
-              <w:t>=</w:t>
-            </w:r>
-            <w:proofErr w:type="spellStart"/>
-            <w:r>
-              <w:rPr>
-                <w:sz w:val="18"/>
-                <w:szCs w:val="18"/>
-              </w:rPr>
-              <w:t>edelivery&amp;password</w:t>
-            </w:r>
-            <w:proofErr w:type="spellEnd"/>
-            <w:r>
-              <w:rPr>
-                <w:sz w:val="18"/>
-                <w:szCs w:val="18"/>
-              </w:rPr>
-              <w:t>=</w:t>
-            </w:r>
-            <w:proofErr w:type="spellStart"/>
-            <w:r>
-              <w:rPr>
-                <w:sz w:val="18"/>
-                <w:szCs w:val="18"/>
-              </w:rPr>
-              <w:t>e</w:t>
+              <w:t>edelivery&amp;password=e</w:t>
             </w:r>
             <w:r>
               <w:rPr>
@@ -3844,7 +3803,6 @@
               </w:rPr>
               <w:t>elivery</w:t>
             </w:r>
-            <w:proofErr w:type="spellEnd"/>
           </w:p>
         </w:tc>
         <w:tc>
@@ -3858,29 +3816,34 @@
                 <w:szCs w:val="18"/>
               </w:rPr>
             </w:pPr>
-            <w:proofErr w:type="spellStart"/>
             <w:r>
               <w:rPr>
                 <w:sz w:val="18"/>
                 <w:szCs w:val="18"/>
               </w:rPr>
-              <w:t>Edelivery</w:t>
+              <w:t>Edelivery database</w:t>
             </w:r>
-            <w:proofErr w:type="spellEnd"/>
             <w:r>
               <w:rPr>
                 <w:sz w:val="18"/>
                 <w:szCs w:val="18"/>
               </w:rPr>
-              <w:t xml:space="preserve"> database</w:t>
+              <w:br/>
+              <w:t>jdbc:mysql//192.168.</w:t>
             </w:r>
             <w:r>
               <w:rPr>
                 <w:sz w:val="18"/>
                 <w:szCs w:val="18"/>
               </w:rPr>
-              <w:br/>
-              <w:t>jdbc:mysql//192.168.10.11:3306/?user=edelivery&amp;password=edelivery</w:t>
+              <w:t>56</w:t>
+            </w:r>
+            <w:r>
+              <w:rPr>
+                <w:sz w:val="18"/>
+                <w:szCs w:val="18"/>
+              </w:rPr>
+              <w:t>.11:3306/?user=edelivery&amp;password=edelivery</w:t>
             </w:r>
           </w:p>
         </w:tc>
@@ -3935,80 +3898,36 @@
                 <w:sz w:val="18"/>
                 <w:szCs w:val="18"/>
               </w:rPr>
-              <w:t xml:space="preserve">Username: </w:t>
+              <w:t>Username: adminuser</w:t>
             </w:r>
-            <w:proofErr w:type="spellStart"/>
             <w:r>
               <w:rPr>
                 <w:sz w:val="18"/>
                 <w:szCs w:val="18"/>
               </w:rPr>
-              <w:t>adminuser</w:t>
-            </w:r>
-            <w:proofErr w:type="spellEnd"/>
-            <w:r>
-              <w:rPr>
-                <w:sz w:val="18"/>
-                <w:szCs w:val="18"/>
-              </w:rPr>
               <w:br/>
-              <w:t xml:space="preserve">Password: </w:t>
-            </w:r>
-            <w:proofErr w:type="spellStart"/>
-            <w:r>
-              <w:rPr>
-                <w:sz w:val="18"/>
-                <w:szCs w:val="18"/>
-              </w:rPr>
-              <w:t>adminuser</w:t>
-            </w:r>
-            <w:proofErr w:type="spellEnd"/>
-            <w:r>
-              <w:rPr>
-                <w:sz w:val="18"/>
-                <w:szCs w:val="18"/>
-              </w:rPr>
-              <w:br/>
-            </w:r>
-            <w:r>
-              <w:rPr>
-                <w:sz w:val="18"/>
-                <w:szCs w:val="18"/>
-              </w:rPr>
-              <w:br/>
-            </w:r>
-            <w:proofErr w:type="spellStart"/>
-            <w:r>
-              <w:rPr>
-                <w:sz w:val="18"/>
-                <w:szCs w:val="18"/>
-              </w:rPr>
-              <w:t>webmin</w:t>
-            </w:r>
-            <w:proofErr w:type="spellEnd"/>
-            <w:r>
-              <w:rPr>
-                <w:sz w:val="18"/>
-                <w:szCs w:val="18"/>
-              </w:rPr>
-              <w:t xml:space="preserve"> url:</w:t>
-            </w:r>
-            <w:r>
-              <w:rPr>
-                <w:sz w:val="18"/>
-                <w:szCs w:val="18"/>
-              </w:rPr>
-              <w:br/>
-              <w:t>http://192.168.10.11:10000</w:t>
+              <w:t>Password: adminuser</w:t>
             </w:r>
           </w:p>
         </w:tc>
       </w:tr>
     </w:tbl>
-    <w:p/>
-    <w:p/>
+    <w:p>
+      <w:pPr>
+        <w:rPr>
+          <w:rFonts w:asciiTheme="minorHAnsi" w:hAnsiTheme="minorHAnsi"/>
+        </w:rPr>
+      </w:pPr>
+    </w:p>
+    <w:p>
+      <w:pPr>
+        <w:rPr>
+          <w:rFonts w:asciiTheme="minorHAnsi" w:hAnsiTheme="minorHAnsi"/>
+        </w:rPr>
+      </w:pPr>
+    </w:p>
     <w:sectPr>
-      <w:footerReference w:type="default" r:id="rId30"/>
+      <w:footerReference w:type="default" r:id="rId31"/>
       <w:pgSz w:w="11907" w:h="16840" w:code="9"/>
       <w:pgMar w:top="1021" w:right="1701" w:bottom="1021" w:left="1588" w:header="601" w:footer="1077" w:gutter="0"/>
       <w:cols w:space="709"/>
@@ -4087,43 +4006,7 @@
         <w:szCs w:val="12"/>
         <w:lang w:val="fr-FR"/>
       </w:rPr>
-      <w:t>Commission européenne/</w:t>
-    </w:r>
-    <w:proofErr w:type="spellStart"/>
-    <w:r>
-      <w:rPr>
-        <w:sz w:val="12"/>
-        <w:szCs w:val="12"/>
-        <w:lang w:val="fr-FR"/>
-      </w:rPr>
-      <w:t>Europese</w:t>
-    </w:r>
-    <w:proofErr w:type="spellEnd"/>
-    <w:r>
-      <w:rPr>
-        <w:sz w:val="12"/>
-        <w:szCs w:val="12"/>
-        <w:lang w:val="fr-FR"/>
-      </w:rPr>
-      <w:t xml:space="preserve"> </w:t>
-    </w:r>
-    <w:proofErr w:type="spellStart"/>
-    <w:r>
-      <w:rPr>
-        <w:sz w:val="12"/>
-        <w:szCs w:val="12"/>
-        <w:lang w:val="fr-FR"/>
-      </w:rPr>
-      <w:t>Commissie</w:t>
-    </w:r>
-    <w:proofErr w:type="spellEnd"/>
-    <w:r>
-      <w:rPr>
-        <w:sz w:val="12"/>
-        <w:szCs w:val="12"/>
-        <w:lang w:val="fr-FR"/>
-      </w:rPr>
-      <w:t xml:space="preserve">, 1049 Bruxelles/Brussel, BELGIQUE/BELGIË - Tel. </w:t>
+      <w:t xml:space="preserve">Commission européenne/Europese Commissie, 1049 Bruxelles/Brussel, BELGIQUE/BELGIË - Tel. </w:t>
     </w:r>
     <w:r>
       <w:rPr>
@@ -4155,23 +4038,7 @@
         <w:sz w:val="12"/>
         <w:szCs w:val="12"/>
       </w:rPr>
-      <w:t xml:space="preserve">Commission </w:t>
-    </w:r>
-    <w:proofErr w:type="spellStart"/>
-    <w:r>
-      <w:rPr>
-        <w:sz w:val="12"/>
-        <w:szCs w:val="12"/>
-      </w:rPr>
-      <w:t>européenne</w:t>
-    </w:r>
-    <w:proofErr w:type="spellEnd"/>
-    <w:r>
-      <w:rPr>
-        <w:sz w:val="12"/>
-        <w:szCs w:val="12"/>
-      </w:rPr>
-      <w:t>, 2920 Luxembourg, LUXEMBOURG - Tel. +352 43011</w:t>
+      <w:t>Commission européenne, 2920 Luxembourg, LUXEMBOURG - Tel. +352 43011</w:t>
     </w:r>
   </w:p>
 </w:ftr>
@@ -4250,23 +4117,7 @@
         <w:rStyle w:val="PageNumber"/>
         <w:lang w:val="en-GB"/>
       </w:rPr>
-      <w:t xml:space="preserve">CIPA E-delivery </w:t>
-    </w:r>
-    <w:proofErr w:type="spellStart"/>
-    <w:r>
-      <w:rPr>
-        <w:rStyle w:val="PageNumber"/>
-        <w:lang w:val="en-GB"/>
-      </w:rPr>
-      <w:t>VirtualBo</w:t>
-    </w:r>
-    <w:proofErr w:type="spellEnd"/>
-    <w:r>
-      <w:rPr>
-        <w:rStyle w:val="PageNumber"/>
-        <w:lang w:val="en-GB"/>
-      </w:rPr>
-      <w:t>x</w:t>
+      <w:t>CIPA E-delivery VirtualBox</w:t>
     </w:r>
     <w:r>
       <w:rPr>
@@ -4307,7 +4158,7 @@
         <w:noProof/>
         <w:lang w:val="en-GB"/>
       </w:rPr>
-      <w:t>2</w:t>
+      <w:t>7</w:t>
     </w:r>
     <w:r>
       <w:rPr>
@@ -11530,7 +11381,7 @@
 </file>
 
 <file path=customXml/itemProps1.xml><?xml version="1.0" encoding="utf-8"?>
-<ds:datastoreItem xmlns:ds="http://schemas.openxmlformats.org/officeDocument/2006/customXml" ds:itemID="{D66C302F-17CE-47CD-AF76-BE44D1B41EFD}">
+<ds:datastoreItem xmlns:ds="http://schemas.openxmlformats.org/officeDocument/2006/customXml" ds:itemID="{4F5CB5B7-2591-4B38-80C8-755FB9155B0C}">
   <ds:schemaRefs>
     <ds:schemaRef ds:uri="http://schemas.openxmlformats.org/officeDocument/2006/bibliography"/>
   </ds:schemaRefs>

</xml_diff>

<commit_message>
Migration to jboss / etrustex : first shot
git-svn-id: https://joinup.ec.europa.eu/svn/cipaedelivery/trunk@1936 564210f0-7af0-437e-9e94-ac8d0acde024
</commit_message>
<xml_diff>
--- a/distribution/src/main/doc/Quick start guide.docx
+++ b/distribution/src/main/doc/Quick start guide.docx
@@ -241,8 +241,16 @@
         <w:rPr>
           <w:rFonts w:asciiTheme="minorHAnsi" w:hAnsiTheme="minorHAnsi"/>
         </w:rPr>
-        <w:t xml:space="preserve"> VirtualBox</w:t>
-      </w:r>
+        <w:t xml:space="preserve"> </w:t>
+      </w:r>
+      <w:proofErr w:type="spellStart"/>
+      <w:r>
+        <w:rPr>
+          <w:rFonts w:asciiTheme="minorHAnsi" w:hAnsiTheme="minorHAnsi"/>
+        </w:rPr>
+        <w:t>VirtualBox</w:t>
+      </w:r>
+      <w:proofErr w:type="spellEnd"/>
       <w:r>
         <w:rPr>
           <w:rFonts w:asciiTheme="minorHAnsi" w:hAnsiTheme="minorHAnsi"/>
@@ -2044,8 +2052,6 @@
         </w:rPr>
         <w:t>, this package you should extract on your physical machine</w:t>
       </w:r>
-      <w:bookmarkStart w:id="7" w:name="_GoBack"/>
-      <w:bookmarkEnd w:id="7"/>
       <w:r>
         <w:rPr>
           <w:rFonts w:asciiTheme="minorHAnsi" w:hAnsiTheme="minorHAnsi"/>
@@ -2163,7 +2169,7 @@
         <w:rPr>
           <w:rFonts w:asciiTheme="minorHAnsi" w:hAnsiTheme="minorHAnsi"/>
           <w:noProof/>
-          <w:lang w:eastAsia="en-GB"/>
+          <w:lang w:eastAsia="ko-KR"/>
         </w:rPr>
         <w:drawing>
           <wp:inline distT="0" distB="0" distL="0" distR="0">
@@ -2229,7 +2235,7 @@
           <w:rFonts w:asciiTheme="minorHAnsi" w:hAnsiTheme="minorHAnsi"/>
         </w:rPr>
       </w:pPr>
-      <w:bookmarkStart w:id="8" w:name="_Toc411599254"/>
+      <w:bookmarkStart w:id="7" w:name="_Toc411599254"/>
       <w:r>
         <w:rPr>
           <w:rFonts w:asciiTheme="minorHAnsi" w:hAnsiTheme="minorHAnsi"/>
@@ -2243,7 +2249,7 @@
         </w:rPr>
         <w:t>erequisites</w:t>
       </w:r>
-      <w:bookmarkEnd w:id="8"/>
+      <w:bookmarkEnd w:id="7"/>
     </w:p>
     <w:p>
       <w:pPr>
@@ -2463,14 +2469,14 @@
           <w:rFonts w:asciiTheme="minorHAnsi" w:hAnsiTheme="minorHAnsi"/>
         </w:rPr>
       </w:pPr>
-      <w:bookmarkStart w:id="9" w:name="_Toc411599255"/>
+      <w:bookmarkStart w:id="8" w:name="_Toc411599255"/>
       <w:r>
         <w:rPr>
           <w:rFonts w:asciiTheme="minorHAnsi" w:hAnsiTheme="minorHAnsi"/>
         </w:rPr>
         <w:t>Acquire the needed components</w:t>
       </w:r>
-      <w:bookmarkEnd w:id="9"/>
+      <w:bookmarkEnd w:id="8"/>
     </w:p>
     <w:p>
       <w:pPr>
@@ -2603,7 +2609,7 @@
           <w:rFonts w:asciiTheme="minorHAnsi" w:hAnsiTheme="minorHAnsi"/>
         </w:rPr>
       </w:pPr>
-      <w:bookmarkStart w:id="10" w:name="_Toc411599256"/>
+      <w:bookmarkStart w:id="9" w:name="_Toc411599256"/>
       <w:r>
         <w:rPr>
           <w:rFonts w:asciiTheme="minorHAnsi" w:hAnsiTheme="minorHAnsi"/>
@@ -2611,7 +2617,7 @@
         <w:lastRenderedPageBreak/>
         <w:t>Configure your environment</w:t>
       </w:r>
-      <w:bookmarkEnd w:id="10"/>
+      <w:bookmarkEnd w:id="9"/>
     </w:p>
     <w:p>
       <w:pPr>
@@ -2620,14 +2626,14 @@
           <w:rFonts w:asciiTheme="minorHAnsi" w:hAnsiTheme="minorHAnsi"/>
         </w:rPr>
       </w:pPr>
-      <w:bookmarkStart w:id="11" w:name="_Toc411599257"/>
+      <w:bookmarkStart w:id="10" w:name="_Toc411599257"/>
       <w:r>
         <w:rPr>
           <w:rFonts w:asciiTheme="minorHAnsi" w:hAnsiTheme="minorHAnsi"/>
         </w:rPr>
         <w:t>Sender</w:t>
       </w:r>
-      <w:bookmarkEnd w:id="11"/>
+      <w:bookmarkEnd w:id="10"/>
       <w:r>
         <w:rPr>
           <w:rFonts w:asciiTheme="minorHAnsi" w:hAnsiTheme="minorHAnsi"/>
@@ -2677,6 +2683,718 @@
         </w:rPr>
       </w:pPr>
       <w:r>
+        <w:rPr>
+          <w:noProof/>
+          <w:sz w:val="16"/>
+          <w:szCs w:val="16"/>
+          <w:lang w:eastAsia="ko-KR"/>
+        </w:rPr>
+        <mc:AlternateContent>
+          <mc:Choice Requires="wps">
+            <w:drawing>
+              <wp:inline distT="0" distB="0" distL="0" distR="0">
+                <wp:extent cx="5448300" cy="1581150"/>
+                <wp:effectExtent l="0" t="0" r="19050" b="19050"/>
+                <wp:docPr id="1" name="Rectangle 1"/>
+                <wp:cNvGraphicFramePr/>
+                <a:graphic xmlns:a="http://schemas.openxmlformats.org/drawingml/2006/main">
+                  <a:graphicData uri="http://schemas.microsoft.com/office/word/2010/wordprocessingShape">
+                    <wps:wsp>
+                      <wps:cNvSpPr/>
+                      <wps:spPr>
+                        <a:xfrm>
+                          <a:off x="0" y="0"/>
+                          <a:ext cx="5448300" cy="1581150"/>
+                        </a:xfrm>
+                        <a:prstGeom prst="rect">
+                          <a:avLst/>
+                        </a:prstGeom>
+                        <a:solidFill>
+                          <a:schemeClr val="bg1">
+                            <a:lumMod val="85000"/>
+                          </a:schemeClr>
+                        </a:solidFill>
+                      </wps:spPr>
+                      <wps:style>
+                        <a:lnRef idx="2">
+                          <a:schemeClr val="accent1">
+                            <a:shade val="50000"/>
+                          </a:schemeClr>
+                        </a:lnRef>
+                        <a:fillRef idx="1">
+                          <a:schemeClr val="accent1"/>
+                        </a:fillRef>
+                        <a:effectRef idx="0">
+                          <a:schemeClr val="accent1"/>
+                        </a:effectRef>
+                        <a:fontRef idx="minor">
+                          <a:schemeClr val="lt1"/>
+                        </a:fontRef>
+                      </wps:style>
+                      <wps:txbx>
+                        <w:txbxContent>
+                          <w:p>
+                            <w:pPr>
+                              <w:pStyle w:val="ListParagraph"/>
+                              <w:spacing w:after="0"/>
+                              <w:ind w:left="360"/>
+                              <w:rPr>
+                                <w:rStyle w:val="HTMLCode"/>
+                                <w:rFonts w:eastAsiaTheme="minorHAnsi"/>
+                                <w:color w:val="000000" w:themeColor="text1"/>
+                                <w:sz w:val="22"/>
+                                <w:szCs w:val="22"/>
+                                <w:lang w:eastAsia="en-GB"/>
+                              </w:rPr>
+                            </w:pPr>
+                            <w:proofErr w:type="spellStart"/>
+                            <w:r>
+                              <w:rPr>
+                                <w:rStyle w:val="HTMLCode"/>
+                                <w:rFonts w:eastAsiaTheme="minorHAnsi"/>
+                                <w:color w:val="000000" w:themeColor="text1"/>
+                                <w:sz w:val="22"/>
+                                <w:szCs w:val="22"/>
+                                <w:lang w:eastAsia="en-GB"/>
+                              </w:rPr>
+                              <w:t>mysql</w:t>
+                            </w:r>
+                            <w:proofErr w:type="spellEnd"/>
+                            <w:r>
+                              <w:rPr>
+                                <w:rStyle w:val="HTMLCode"/>
+                                <w:rFonts w:eastAsiaTheme="minorHAnsi"/>
+                                <w:color w:val="000000" w:themeColor="text1"/>
+                                <w:sz w:val="22"/>
+                                <w:szCs w:val="22"/>
+                                <w:lang w:eastAsia="en-GB"/>
+                              </w:rPr>
+                              <w:t xml:space="preserve"> -h localhost -u root --password=root -e "</w:t>
+                            </w:r>
+                            <w:r>
+                              <w:rPr>
+                                <w:rStyle w:val="HTMLCode"/>
+                                <w:rFonts w:eastAsiaTheme="minorHAnsi"/>
+                                <w:color w:val="000000" w:themeColor="text1"/>
+                                <w:sz w:val="22"/>
+                                <w:szCs w:val="22"/>
+                                <w:lang w:eastAsia="en-GB"/>
+                              </w:rPr>
+                              <w:t>drop schema if exists</w:t>
+                            </w:r>
+                            <w:r>
+                              <w:rPr>
+                                <w:rStyle w:val="HTMLCode"/>
+                                <w:rFonts w:eastAsiaTheme="minorHAnsi"/>
+                                <w:color w:val="000000" w:themeColor="text1"/>
+                                <w:sz w:val="22"/>
+                                <w:szCs w:val="22"/>
+                                <w:lang w:eastAsia="en-GB"/>
+                              </w:rPr>
+                              <w:t xml:space="preserve"> </w:t>
+                            </w:r>
+                            <w:proofErr w:type="spellStart"/>
+                            <w:r>
+                              <w:rPr>
+                                <w:rStyle w:val="HTMLCode"/>
+                                <w:rFonts w:eastAsiaTheme="minorHAnsi"/>
+                                <w:color w:val="000000" w:themeColor="text1"/>
+                                <w:sz w:val="22"/>
+                                <w:szCs w:val="22"/>
+                                <w:lang w:eastAsia="en-GB"/>
+                              </w:rPr>
+                              <w:t>edelivery</w:t>
+                            </w:r>
+                            <w:r>
+                              <w:rPr>
+                                <w:rStyle w:val="HTMLCode"/>
+                                <w:rFonts w:eastAsiaTheme="minorHAnsi"/>
+                                <w:color w:val="000000" w:themeColor="text1"/>
+                                <w:sz w:val="22"/>
+                                <w:szCs w:val="22"/>
+                                <w:lang w:eastAsia="en-GB"/>
+                              </w:rPr>
+                              <w:t>;</w:t>
+                            </w:r>
+                            <w:r>
+                              <w:rPr>
+                                <w:rStyle w:val="HTMLCode"/>
+                                <w:rFonts w:eastAsiaTheme="minorHAnsi"/>
+                                <w:color w:val="000000" w:themeColor="text1"/>
+                                <w:sz w:val="22"/>
+                                <w:szCs w:val="22"/>
+                                <w:lang w:eastAsia="en-GB"/>
+                              </w:rPr>
+                              <w:t>create</w:t>
+                            </w:r>
+                            <w:proofErr w:type="spellEnd"/>
+                            <w:r>
+                              <w:rPr>
+                                <w:rStyle w:val="HTMLCode"/>
+                                <w:rFonts w:eastAsiaTheme="minorHAnsi"/>
+                                <w:color w:val="000000" w:themeColor="text1"/>
+                                <w:sz w:val="22"/>
+                                <w:szCs w:val="22"/>
+                                <w:lang w:eastAsia="en-GB"/>
+                              </w:rPr>
+                              <w:t xml:space="preserve"> schema </w:t>
+                            </w:r>
+                            <w:proofErr w:type="spellStart"/>
+                            <w:r>
+                              <w:rPr>
+                                <w:rStyle w:val="HTMLCode"/>
+                                <w:rFonts w:eastAsiaTheme="minorHAnsi"/>
+                                <w:color w:val="000000" w:themeColor="text1"/>
+                                <w:sz w:val="22"/>
+                                <w:szCs w:val="22"/>
+                                <w:lang w:eastAsia="en-GB"/>
+                              </w:rPr>
+                              <w:t>edelivery</w:t>
+                            </w:r>
+                            <w:proofErr w:type="spellEnd"/>
+                            <w:r>
+                              <w:rPr>
+                                <w:rStyle w:val="HTMLCode"/>
+                                <w:rFonts w:eastAsiaTheme="minorHAnsi"/>
+                                <w:color w:val="000000" w:themeColor="text1"/>
+                                <w:sz w:val="22"/>
+                                <w:szCs w:val="22"/>
+                                <w:lang w:eastAsia="en-GB"/>
+                              </w:rPr>
+                              <w:t>;</w:t>
+                            </w:r>
+                            <w:r>
+                              <w:t xml:space="preserve"> </w:t>
+                            </w:r>
+                            <w:bookmarkStart w:id="11" w:name="_GoBack"/>
+                            <w:bookmarkEnd w:id="11"/>
+                            <w:r>
+                              <w:rPr>
+                                <w:rStyle w:val="HTMLCode"/>
+                                <w:rFonts w:eastAsiaTheme="minorHAnsi"/>
+                                <w:color w:val="000000" w:themeColor="text1"/>
+                                <w:sz w:val="22"/>
+                                <w:szCs w:val="22"/>
+                                <w:lang w:eastAsia="en-GB"/>
+                              </w:rPr>
+                              <w:t xml:space="preserve">create user </w:t>
+                            </w:r>
+                            <w:proofErr w:type="spellStart"/>
+                            <w:r>
+                              <w:rPr>
+                                <w:rStyle w:val="HTMLCode"/>
+                                <w:rFonts w:eastAsiaTheme="minorHAnsi"/>
+                                <w:color w:val="000000" w:themeColor="text1"/>
+                                <w:sz w:val="22"/>
+                                <w:szCs w:val="22"/>
+                                <w:lang w:eastAsia="en-GB"/>
+                              </w:rPr>
+                              <w:t>edelivery</w:t>
+                            </w:r>
+                            <w:proofErr w:type="spellEnd"/>
+                            <w:r>
+                              <w:rPr>
+                                <w:rStyle w:val="HTMLCode"/>
+                                <w:rFonts w:eastAsiaTheme="minorHAnsi"/>
+                                <w:color w:val="000000" w:themeColor="text1"/>
+                                <w:sz w:val="22"/>
+                                <w:szCs w:val="22"/>
+                                <w:lang w:eastAsia="en-GB"/>
+                              </w:rPr>
+                              <w:t xml:space="preserve"> identified by '</w:t>
+                            </w:r>
+                            <w:proofErr w:type="spellStart"/>
+                            <w:r>
+                              <w:rPr>
+                                <w:rStyle w:val="HTMLCode"/>
+                                <w:rFonts w:eastAsiaTheme="minorHAnsi"/>
+                                <w:color w:val="000000" w:themeColor="text1"/>
+                                <w:sz w:val="22"/>
+                                <w:szCs w:val="22"/>
+                                <w:lang w:eastAsia="en-GB"/>
+                              </w:rPr>
+                              <w:t>edelivery</w:t>
+                            </w:r>
+                            <w:proofErr w:type="spellEnd"/>
+                            <w:r>
+                              <w:rPr>
+                                <w:rStyle w:val="HTMLCode"/>
+                                <w:rFonts w:eastAsiaTheme="minorHAnsi"/>
+                                <w:color w:val="000000" w:themeColor="text1"/>
+                                <w:sz w:val="22"/>
+                                <w:szCs w:val="22"/>
+                                <w:lang w:eastAsia="en-GB"/>
+                              </w:rPr>
+                              <w:t xml:space="preserve">';grant all on edelivery.* to </w:t>
+                            </w:r>
+                            <w:proofErr w:type="spellStart"/>
+                            <w:r>
+                              <w:rPr>
+                                <w:rStyle w:val="HTMLCode"/>
+                                <w:rFonts w:eastAsiaTheme="minorHAnsi"/>
+                                <w:color w:val="000000" w:themeColor="text1"/>
+                                <w:sz w:val="22"/>
+                                <w:szCs w:val="22"/>
+                                <w:lang w:eastAsia="en-GB"/>
+                              </w:rPr>
+                              <w:t>edelivery</w:t>
+                            </w:r>
+                            <w:proofErr w:type="spellEnd"/>
+                            <w:r>
+                              <w:rPr>
+                                <w:rStyle w:val="HTMLCode"/>
+                                <w:rFonts w:eastAsiaTheme="minorHAnsi"/>
+                                <w:color w:val="000000" w:themeColor="text1"/>
+                                <w:sz w:val="22"/>
+                                <w:szCs w:val="22"/>
+                                <w:lang w:eastAsia="en-GB"/>
+                              </w:rPr>
+                              <w:t>;"</w:t>
+                            </w:r>
+                          </w:p>
+                          <w:p>
+                            <w:pPr>
+                              <w:pStyle w:val="ListParagraph"/>
+                              <w:spacing w:after="0"/>
+                              <w:ind w:left="360"/>
+                              <w:rPr>
+                                <w:rStyle w:val="HTMLCode"/>
+                                <w:rFonts w:eastAsiaTheme="minorHAnsi"/>
+                                <w:color w:val="000000" w:themeColor="text1"/>
+                                <w:sz w:val="22"/>
+                                <w:szCs w:val="22"/>
+                                <w:lang w:eastAsia="en-GB"/>
+                              </w:rPr>
+                            </w:pPr>
+                          </w:p>
+                          <w:p>
+                            <w:pPr>
+                              <w:pStyle w:val="ListParagraph"/>
+                              <w:spacing w:after="0"/>
+                              <w:ind w:left="360"/>
+                              <w:rPr>
+                                <w:rStyle w:val="HTMLCode"/>
+                                <w:rFonts w:eastAsiaTheme="minorHAnsi"/>
+                                <w:color w:val="000000" w:themeColor="text1"/>
+                                <w:sz w:val="22"/>
+                                <w:szCs w:val="22"/>
+                                <w:lang w:eastAsia="en-GB"/>
+                              </w:rPr>
+                            </w:pPr>
+                            <w:proofErr w:type="spellStart"/>
+                            <w:proofErr w:type="gramStart"/>
+                            <w:r>
+                              <w:rPr>
+                                <w:rStyle w:val="HTMLCode"/>
+                                <w:rFonts w:eastAsiaTheme="minorHAnsi"/>
+                                <w:color w:val="000000" w:themeColor="text1"/>
+                                <w:sz w:val="22"/>
+                                <w:szCs w:val="22"/>
+                                <w:lang w:eastAsia="en-GB"/>
+                              </w:rPr>
+                              <w:t>mysql</w:t>
+                            </w:r>
+                            <w:proofErr w:type="spellEnd"/>
+                            <w:proofErr w:type="gramEnd"/>
+                            <w:r>
+                              <w:rPr>
+                                <w:rStyle w:val="HTMLCode"/>
+                                <w:rFonts w:eastAsiaTheme="minorHAnsi"/>
+                                <w:color w:val="000000" w:themeColor="text1"/>
+                                <w:sz w:val="22"/>
+                                <w:szCs w:val="22"/>
+                                <w:lang w:eastAsia="en-GB"/>
+                              </w:rPr>
+                              <w:t xml:space="preserve"> -h localhost -u root --password=root </w:t>
+                            </w:r>
+                            <w:proofErr w:type="spellStart"/>
+                            <w:r>
+                              <w:rPr>
+                                <w:rStyle w:val="HTMLCode"/>
+                                <w:rFonts w:eastAsiaTheme="minorHAnsi"/>
+                                <w:color w:val="000000" w:themeColor="text1"/>
+                                <w:sz w:val="22"/>
+                                <w:szCs w:val="22"/>
+                                <w:lang w:eastAsia="en-GB"/>
+                              </w:rPr>
+                              <w:t>edelivery</w:t>
+                            </w:r>
+                            <w:proofErr w:type="spellEnd"/>
+                            <w:r>
+                              <w:rPr>
+                                <w:rStyle w:val="HTMLCode"/>
+                                <w:rFonts w:eastAsiaTheme="minorHAnsi"/>
+                                <w:color w:val="000000" w:themeColor="text1"/>
+                                <w:sz w:val="22"/>
+                                <w:szCs w:val="22"/>
+                                <w:lang w:eastAsia="en-GB"/>
+                              </w:rPr>
+                              <w:t xml:space="preserve"> &lt; create-</w:t>
+                            </w:r>
+                            <w:proofErr w:type="spellStart"/>
+                            <w:r>
+                              <w:rPr>
+                                <w:rStyle w:val="HTMLCode"/>
+                                <w:rFonts w:eastAsiaTheme="minorHAnsi"/>
+                                <w:color w:val="000000" w:themeColor="text1"/>
+                                <w:sz w:val="22"/>
+                                <w:szCs w:val="22"/>
+                                <w:lang w:eastAsia="en-GB"/>
+                              </w:rPr>
+                              <w:t>mysql.sql</w:t>
+                            </w:r>
+                            <w:proofErr w:type="spellEnd"/>
+                          </w:p>
+                          <w:p>
+                            <w:pPr>
+                              <w:jc w:val="center"/>
+                            </w:pPr>
+                          </w:p>
+                        </w:txbxContent>
+                      </wps:txbx>
+                      <wps:bodyPr rot="0" spcFirstLastPara="0" vertOverflow="overflow" horzOverflow="overflow" vert="horz" wrap="square" lIns="91440" tIns="45720" rIns="91440" bIns="45720" numCol="1" spcCol="0" rtlCol="0" fromWordArt="0" anchor="ctr" anchorCtr="0" forceAA="0" compatLnSpc="1">
+                        <a:prstTxWarp prst="textNoShape">
+                          <a:avLst/>
+                        </a:prstTxWarp>
+                        <a:noAutofit/>
+                      </wps:bodyPr>
+                    </wps:wsp>
+                  </a:graphicData>
+                </a:graphic>
+              </wp:inline>
+            </w:drawing>
+          </mc:Choice>
+          <mc:Fallback>
+            <w:pict>
+              <v:rect id="Rectangle 1" o:spid="_x0000_s1026" style="width:429pt;height:124.5pt;visibility:visible;mso-wrap-style:square;mso-left-percent:-10001;mso-top-percent:-10001;mso-position-horizontal:absolute;mso-position-horizontal-relative:char;mso-position-vertical:absolute;mso-position-vertical-relative:line;mso-left-percent:-10001;mso-top-percent:-10001;v-text-anchor:middle" o:gfxdata="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" fillcolor="#d8d8d8 [2732]" strokecolor="#243f60 [1604]" strokeweight="2pt">
+                <v:textbox>
+                  <w:txbxContent>
+                    <w:p>
+                      <w:pPr>
+                        <w:pStyle w:val="ListParagraph"/>
+                        <w:spacing w:after="0"/>
+                        <w:ind w:left="360"/>
+                        <w:rPr>
+                          <w:rStyle w:val="HTMLCode"/>
+                          <w:rFonts w:eastAsiaTheme="minorHAnsi"/>
+                          <w:color w:val="000000" w:themeColor="text1"/>
+                          <w:sz w:val="22"/>
+                          <w:szCs w:val="22"/>
+                          <w:lang w:eastAsia="en-GB"/>
+                        </w:rPr>
+                      </w:pPr>
+                      <w:proofErr w:type="spellStart"/>
+                      <w:r>
+                        <w:rPr>
+                          <w:rStyle w:val="HTMLCode"/>
+                          <w:rFonts w:eastAsiaTheme="minorHAnsi"/>
+                          <w:color w:val="000000" w:themeColor="text1"/>
+                          <w:sz w:val="22"/>
+                          <w:szCs w:val="22"/>
+                          <w:lang w:eastAsia="en-GB"/>
+                        </w:rPr>
+                        <w:t>mysql</w:t>
+                      </w:r>
+                      <w:proofErr w:type="spellEnd"/>
+                      <w:r>
+                        <w:rPr>
+                          <w:rStyle w:val="HTMLCode"/>
+                          <w:rFonts w:eastAsiaTheme="minorHAnsi"/>
+                          <w:color w:val="000000" w:themeColor="text1"/>
+                          <w:sz w:val="22"/>
+                          <w:szCs w:val="22"/>
+                          <w:lang w:eastAsia="en-GB"/>
+                        </w:rPr>
+                        <w:t xml:space="preserve"> -h localhost -u root --password=root -e "</w:t>
+                      </w:r>
+                      <w:r>
+                        <w:rPr>
+                          <w:rStyle w:val="HTMLCode"/>
+                          <w:rFonts w:eastAsiaTheme="minorHAnsi"/>
+                          <w:color w:val="000000" w:themeColor="text1"/>
+                          <w:sz w:val="22"/>
+                          <w:szCs w:val="22"/>
+                          <w:lang w:eastAsia="en-GB"/>
+                        </w:rPr>
+                        <w:t>drop schema if exists</w:t>
+                      </w:r>
+                      <w:r>
+                        <w:rPr>
+                          <w:rStyle w:val="HTMLCode"/>
+                          <w:rFonts w:eastAsiaTheme="minorHAnsi"/>
+                          <w:color w:val="000000" w:themeColor="text1"/>
+                          <w:sz w:val="22"/>
+                          <w:szCs w:val="22"/>
+                          <w:lang w:eastAsia="en-GB"/>
+                        </w:rPr>
+                        <w:t xml:space="preserve"> </w:t>
+                      </w:r>
+                      <w:proofErr w:type="spellStart"/>
+                      <w:r>
+                        <w:rPr>
+                          <w:rStyle w:val="HTMLCode"/>
+                          <w:rFonts w:eastAsiaTheme="minorHAnsi"/>
+                          <w:color w:val="000000" w:themeColor="text1"/>
+                          <w:sz w:val="22"/>
+                          <w:szCs w:val="22"/>
+                          <w:lang w:eastAsia="en-GB"/>
+                        </w:rPr>
+                        <w:t>edelivery</w:t>
+                      </w:r>
+                      <w:r>
+                        <w:rPr>
+                          <w:rStyle w:val="HTMLCode"/>
+                          <w:rFonts w:eastAsiaTheme="minorHAnsi"/>
+                          <w:color w:val="000000" w:themeColor="text1"/>
+                          <w:sz w:val="22"/>
+                          <w:szCs w:val="22"/>
+                          <w:lang w:eastAsia="en-GB"/>
+                        </w:rPr>
+                        <w:t>;</w:t>
+                      </w:r>
+                      <w:r>
+                        <w:rPr>
+                          <w:rStyle w:val="HTMLCode"/>
+                          <w:rFonts w:eastAsiaTheme="minorHAnsi"/>
+                          <w:color w:val="000000" w:themeColor="text1"/>
+                          <w:sz w:val="22"/>
+                          <w:szCs w:val="22"/>
+                          <w:lang w:eastAsia="en-GB"/>
+                        </w:rPr>
+                        <w:t>create</w:t>
+                      </w:r>
+                      <w:proofErr w:type="spellEnd"/>
+                      <w:r>
+                        <w:rPr>
+                          <w:rStyle w:val="HTMLCode"/>
+                          <w:rFonts w:eastAsiaTheme="minorHAnsi"/>
+                          <w:color w:val="000000" w:themeColor="text1"/>
+                          <w:sz w:val="22"/>
+                          <w:szCs w:val="22"/>
+                          <w:lang w:eastAsia="en-GB"/>
+                        </w:rPr>
+                        <w:t xml:space="preserve"> schema </w:t>
+                      </w:r>
+                      <w:proofErr w:type="spellStart"/>
+                      <w:r>
+                        <w:rPr>
+                          <w:rStyle w:val="HTMLCode"/>
+                          <w:rFonts w:eastAsiaTheme="minorHAnsi"/>
+                          <w:color w:val="000000" w:themeColor="text1"/>
+                          <w:sz w:val="22"/>
+                          <w:szCs w:val="22"/>
+                          <w:lang w:eastAsia="en-GB"/>
+                        </w:rPr>
+                        <w:t>edelivery</w:t>
+                      </w:r>
+                      <w:proofErr w:type="spellEnd"/>
+                      <w:r>
+                        <w:rPr>
+                          <w:rStyle w:val="HTMLCode"/>
+                          <w:rFonts w:eastAsiaTheme="minorHAnsi"/>
+                          <w:color w:val="000000" w:themeColor="text1"/>
+                          <w:sz w:val="22"/>
+                          <w:szCs w:val="22"/>
+                          <w:lang w:eastAsia="en-GB"/>
+                        </w:rPr>
+                        <w:t>;</w:t>
+                      </w:r>
+                      <w:r>
+                        <w:t xml:space="preserve"> </w:t>
+                      </w:r>
+                      <w:bookmarkStart w:id="12" w:name="_GoBack"/>
+                      <w:bookmarkEnd w:id="12"/>
+                      <w:r>
+                        <w:rPr>
+                          <w:rStyle w:val="HTMLCode"/>
+                          <w:rFonts w:eastAsiaTheme="minorHAnsi"/>
+                          <w:color w:val="000000" w:themeColor="text1"/>
+                          <w:sz w:val="22"/>
+                          <w:szCs w:val="22"/>
+                          <w:lang w:eastAsia="en-GB"/>
+                        </w:rPr>
+                        <w:t xml:space="preserve">create user </w:t>
+                      </w:r>
+                      <w:proofErr w:type="spellStart"/>
+                      <w:r>
+                        <w:rPr>
+                          <w:rStyle w:val="HTMLCode"/>
+                          <w:rFonts w:eastAsiaTheme="minorHAnsi"/>
+                          <w:color w:val="000000" w:themeColor="text1"/>
+                          <w:sz w:val="22"/>
+                          <w:szCs w:val="22"/>
+                          <w:lang w:eastAsia="en-GB"/>
+                        </w:rPr>
+                        <w:t>edelivery</w:t>
+                      </w:r>
+                      <w:proofErr w:type="spellEnd"/>
+                      <w:r>
+                        <w:rPr>
+                          <w:rStyle w:val="HTMLCode"/>
+                          <w:rFonts w:eastAsiaTheme="minorHAnsi"/>
+                          <w:color w:val="000000" w:themeColor="text1"/>
+                          <w:sz w:val="22"/>
+                          <w:szCs w:val="22"/>
+                          <w:lang w:eastAsia="en-GB"/>
+                        </w:rPr>
+                        <w:t xml:space="preserve"> identified by '</w:t>
+                      </w:r>
+                      <w:proofErr w:type="spellStart"/>
+                      <w:r>
+                        <w:rPr>
+                          <w:rStyle w:val="HTMLCode"/>
+                          <w:rFonts w:eastAsiaTheme="minorHAnsi"/>
+                          <w:color w:val="000000" w:themeColor="text1"/>
+                          <w:sz w:val="22"/>
+                          <w:szCs w:val="22"/>
+                          <w:lang w:eastAsia="en-GB"/>
+                        </w:rPr>
+                        <w:t>edelivery</w:t>
+                      </w:r>
+                      <w:proofErr w:type="spellEnd"/>
+                      <w:r>
+                        <w:rPr>
+                          <w:rStyle w:val="HTMLCode"/>
+                          <w:rFonts w:eastAsiaTheme="minorHAnsi"/>
+                          <w:color w:val="000000" w:themeColor="text1"/>
+                          <w:sz w:val="22"/>
+                          <w:szCs w:val="22"/>
+                          <w:lang w:eastAsia="en-GB"/>
+                        </w:rPr>
+                        <w:t xml:space="preserve">';grant all on edelivery.* to </w:t>
+                      </w:r>
+                      <w:proofErr w:type="spellStart"/>
+                      <w:r>
+                        <w:rPr>
+                          <w:rStyle w:val="HTMLCode"/>
+                          <w:rFonts w:eastAsiaTheme="minorHAnsi"/>
+                          <w:color w:val="000000" w:themeColor="text1"/>
+                          <w:sz w:val="22"/>
+                          <w:szCs w:val="22"/>
+                          <w:lang w:eastAsia="en-GB"/>
+                        </w:rPr>
+                        <w:t>edelivery</w:t>
+                      </w:r>
+                      <w:proofErr w:type="spellEnd"/>
+                      <w:r>
+                        <w:rPr>
+                          <w:rStyle w:val="HTMLCode"/>
+                          <w:rFonts w:eastAsiaTheme="minorHAnsi"/>
+                          <w:color w:val="000000" w:themeColor="text1"/>
+                          <w:sz w:val="22"/>
+                          <w:szCs w:val="22"/>
+                          <w:lang w:eastAsia="en-GB"/>
+                        </w:rPr>
+                        <w:t>;"</w:t>
+                      </w:r>
+                    </w:p>
+                    <w:p>
+                      <w:pPr>
+                        <w:pStyle w:val="ListParagraph"/>
+                        <w:spacing w:after="0"/>
+                        <w:ind w:left="360"/>
+                        <w:rPr>
+                          <w:rStyle w:val="HTMLCode"/>
+                          <w:rFonts w:eastAsiaTheme="minorHAnsi"/>
+                          <w:color w:val="000000" w:themeColor="text1"/>
+                          <w:sz w:val="22"/>
+                          <w:szCs w:val="22"/>
+                          <w:lang w:eastAsia="en-GB"/>
+                        </w:rPr>
+                      </w:pPr>
+                    </w:p>
+                    <w:p>
+                      <w:pPr>
+                        <w:pStyle w:val="ListParagraph"/>
+                        <w:spacing w:after="0"/>
+                        <w:ind w:left="360"/>
+                        <w:rPr>
+                          <w:rStyle w:val="HTMLCode"/>
+                          <w:rFonts w:eastAsiaTheme="minorHAnsi"/>
+                          <w:color w:val="000000" w:themeColor="text1"/>
+                          <w:sz w:val="22"/>
+                          <w:szCs w:val="22"/>
+                          <w:lang w:eastAsia="en-GB"/>
+                        </w:rPr>
+                      </w:pPr>
+                      <w:proofErr w:type="spellStart"/>
+                      <w:proofErr w:type="gramStart"/>
+                      <w:r>
+                        <w:rPr>
+                          <w:rStyle w:val="HTMLCode"/>
+                          <w:rFonts w:eastAsiaTheme="minorHAnsi"/>
+                          <w:color w:val="000000" w:themeColor="text1"/>
+                          <w:sz w:val="22"/>
+                          <w:szCs w:val="22"/>
+                          <w:lang w:eastAsia="en-GB"/>
+                        </w:rPr>
+                        <w:t>mysql</w:t>
+                      </w:r>
+                      <w:proofErr w:type="spellEnd"/>
+                      <w:proofErr w:type="gramEnd"/>
+                      <w:r>
+                        <w:rPr>
+                          <w:rStyle w:val="HTMLCode"/>
+                          <w:rFonts w:eastAsiaTheme="minorHAnsi"/>
+                          <w:color w:val="000000" w:themeColor="text1"/>
+                          <w:sz w:val="22"/>
+                          <w:szCs w:val="22"/>
+                          <w:lang w:eastAsia="en-GB"/>
+                        </w:rPr>
+                        <w:t xml:space="preserve"> -h localhost -u root --password=root </w:t>
+                      </w:r>
+                      <w:proofErr w:type="spellStart"/>
+                      <w:r>
+                        <w:rPr>
+                          <w:rStyle w:val="HTMLCode"/>
+                          <w:rFonts w:eastAsiaTheme="minorHAnsi"/>
+                          <w:color w:val="000000" w:themeColor="text1"/>
+                          <w:sz w:val="22"/>
+                          <w:szCs w:val="22"/>
+                          <w:lang w:eastAsia="en-GB"/>
+                        </w:rPr>
+                        <w:t>edelivery</w:t>
+                      </w:r>
+                      <w:proofErr w:type="spellEnd"/>
+                      <w:r>
+                        <w:rPr>
+                          <w:rStyle w:val="HTMLCode"/>
+                          <w:rFonts w:eastAsiaTheme="minorHAnsi"/>
+                          <w:color w:val="000000" w:themeColor="text1"/>
+                          <w:sz w:val="22"/>
+                          <w:szCs w:val="22"/>
+                          <w:lang w:eastAsia="en-GB"/>
+                        </w:rPr>
+                        <w:t xml:space="preserve"> &lt; create-</w:t>
+                      </w:r>
+                      <w:proofErr w:type="spellStart"/>
+                      <w:r>
+                        <w:rPr>
+                          <w:rStyle w:val="HTMLCode"/>
+                          <w:rFonts w:eastAsiaTheme="minorHAnsi"/>
+                          <w:color w:val="000000" w:themeColor="text1"/>
+                          <w:sz w:val="22"/>
+                          <w:szCs w:val="22"/>
+                          <w:lang w:eastAsia="en-GB"/>
+                        </w:rPr>
+                        <w:t>mysql.sql</w:t>
+                      </w:r>
+                      <w:proofErr w:type="spellEnd"/>
+                    </w:p>
+                    <w:p>
+                      <w:pPr>
+                        <w:jc w:val="center"/>
+                      </w:pPr>
+                    </w:p>
+                  </w:txbxContent>
+                </v:textbox>
+                <w10:anchorlock/>
+              </v:rect>
+            </w:pict>
+          </mc:Fallback>
+        </mc:AlternateContent>
+      </w:r>
+      <w:r>
         <w:t>Execute the following</w:t>
       </w:r>
       <w:r>
@@ -2761,348 +3479,6 @@
           <w:szCs w:val="16"/>
         </w:rPr>
       </w:pPr>
-    </w:p>
-    <w:p>
-      <w:pPr>
-        <w:pStyle w:val="ListParagraph"/>
-        <w:spacing w:after="0"/>
-        <w:ind w:left="360"/>
-        <w:rPr>
-          <w:rStyle w:val="HTMLCode"/>
-          <w:rFonts w:asciiTheme="minorHAnsi" w:eastAsiaTheme="minorHAnsi" w:hAnsiTheme="minorHAnsi" w:cs="Consolas"/>
-          <w:sz w:val="21"/>
-          <w:szCs w:val="21"/>
-          <w:lang w:eastAsia="en-GB"/>
-        </w:rPr>
-      </w:pPr>
-      <w:proofErr w:type="spellStart"/>
-      <w:proofErr w:type="gramStart"/>
-      <w:r>
-        <w:rPr>
-          <w:rStyle w:val="HTMLCode"/>
-          <w:rFonts w:asciiTheme="minorHAnsi" w:eastAsiaTheme="minorHAnsi" w:hAnsiTheme="minorHAnsi" w:cs="Consolas"/>
-          <w:sz w:val="21"/>
-          <w:szCs w:val="21"/>
-          <w:lang w:eastAsia="en-GB"/>
-        </w:rPr>
-        <w:t>mysql</w:t>
-      </w:r>
-      <w:proofErr w:type="spellEnd"/>
-      <w:proofErr w:type="gramEnd"/>
-      <w:r>
-        <w:rPr>
-          <w:rStyle w:val="HTMLCode"/>
-          <w:rFonts w:asciiTheme="minorHAnsi" w:eastAsiaTheme="minorHAnsi" w:hAnsiTheme="minorHAnsi" w:cs="Consolas"/>
-          <w:sz w:val="21"/>
-          <w:szCs w:val="21"/>
-          <w:lang w:eastAsia="en-GB"/>
-        </w:rPr>
-        <w:t xml:space="preserve"> -h </w:t>
-      </w:r>
-      <w:proofErr w:type="spellStart"/>
-      <w:r>
-        <w:rPr>
-          <w:rStyle w:val="HTMLCode"/>
-          <w:rFonts w:asciiTheme="minorHAnsi" w:eastAsiaTheme="minorHAnsi" w:hAnsiTheme="minorHAnsi" w:cs="Consolas"/>
-          <w:sz w:val="21"/>
-          <w:szCs w:val="21"/>
-          <w:lang w:eastAsia="en-GB"/>
-        </w:rPr>
-        <w:t>localhost</w:t>
-      </w:r>
-      <w:proofErr w:type="spellEnd"/>
-      <w:r>
-        <w:rPr>
-          <w:rStyle w:val="HTMLCode"/>
-          <w:rFonts w:asciiTheme="minorHAnsi" w:eastAsiaTheme="minorHAnsi" w:hAnsiTheme="minorHAnsi" w:cs="Consolas"/>
-          <w:sz w:val="21"/>
-          <w:szCs w:val="21"/>
-          <w:lang w:eastAsia="en-GB"/>
-        </w:rPr>
-        <w:t xml:space="preserve"> -u root </w:t>
-      </w:r>
-      <w:r>
-        <w:rPr>
-          <w:rStyle w:val="HTMLCode"/>
-          <w:rFonts w:asciiTheme="minorHAnsi" w:eastAsiaTheme="minorHAnsi" w:hAnsiTheme="minorHAnsi" w:cs="Consolas"/>
-          <w:sz w:val="21"/>
-          <w:szCs w:val="21"/>
-          <w:lang w:eastAsia="en-GB"/>
-        </w:rPr>
-        <w:t>–</w:t>
-      </w:r>
-      <w:r>
-        <w:rPr>
-          <w:rStyle w:val="HTMLCode"/>
-          <w:rFonts w:asciiTheme="minorHAnsi" w:eastAsiaTheme="minorHAnsi" w:hAnsiTheme="minorHAnsi" w:cs="Consolas"/>
-          <w:sz w:val="21"/>
-          <w:szCs w:val="21"/>
-          <w:lang w:eastAsia="en-GB"/>
-        </w:rPr>
-        <w:t>p</w:t>
-      </w:r>
-      <w:r>
-        <w:rPr>
-          <w:rStyle w:val="HTMLCode"/>
-          <w:rFonts w:asciiTheme="minorHAnsi" w:eastAsiaTheme="minorHAnsi" w:hAnsiTheme="minorHAnsi" w:cs="Consolas"/>
-          <w:sz w:val="21"/>
-          <w:szCs w:val="21"/>
-          <w:lang w:eastAsia="en-GB"/>
-        </w:rPr>
-        <w:t>assword=root</w:t>
-      </w:r>
-      <w:r>
-        <w:rPr>
-          <w:rStyle w:val="HTMLCode"/>
-          <w:rFonts w:asciiTheme="minorHAnsi" w:eastAsiaTheme="minorHAnsi" w:hAnsiTheme="minorHAnsi" w:cs="Consolas"/>
-          <w:sz w:val="21"/>
-          <w:szCs w:val="21"/>
-          <w:lang w:eastAsia="en-GB"/>
-        </w:rPr>
-        <w:t xml:space="preserve"> -e "create schema </w:t>
-      </w:r>
-      <w:proofErr w:type="spellStart"/>
-      <w:r>
-        <w:rPr>
-          <w:rStyle w:val="HTMLCode"/>
-          <w:rFonts w:asciiTheme="minorHAnsi" w:eastAsiaTheme="minorHAnsi" w:hAnsiTheme="minorHAnsi" w:cs="Consolas"/>
-          <w:sz w:val="21"/>
-          <w:szCs w:val="21"/>
-          <w:lang w:eastAsia="en-GB"/>
-        </w:rPr>
-        <w:t>edelivery;create</w:t>
-      </w:r>
-      <w:proofErr w:type="spellEnd"/>
-      <w:r>
-        <w:rPr>
-          <w:rStyle w:val="HTMLCode"/>
-          <w:rFonts w:asciiTheme="minorHAnsi" w:eastAsiaTheme="minorHAnsi" w:hAnsiTheme="minorHAnsi" w:cs="Consolas"/>
-          <w:sz w:val="21"/>
-          <w:szCs w:val="21"/>
-          <w:lang w:eastAsia="en-GB"/>
-        </w:rPr>
-        <w:t xml:space="preserve"> user </w:t>
-      </w:r>
-      <w:proofErr w:type="spellStart"/>
-      <w:r>
-        <w:rPr>
-          <w:rStyle w:val="HTMLCode"/>
-          <w:rFonts w:asciiTheme="minorHAnsi" w:eastAsiaTheme="minorHAnsi" w:hAnsiTheme="minorHAnsi" w:cs="Consolas"/>
-          <w:sz w:val="21"/>
-          <w:szCs w:val="21"/>
-          <w:lang w:eastAsia="en-GB"/>
-        </w:rPr>
-        <w:t>edelivery</w:t>
-      </w:r>
-      <w:proofErr w:type="spellEnd"/>
-      <w:r>
-        <w:rPr>
-          <w:rStyle w:val="HTMLCode"/>
-          <w:rFonts w:asciiTheme="minorHAnsi" w:eastAsiaTheme="minorHAnsi" w:hAnsiTheme="minorHAnsi" w:cs="Consolas"/>
-          <w:sz w:val="21"/>
-          <w:szCs w:val="21"/>
-          <w:lang w:eastAsia="en-GB"/>
-        </w:rPr>
-        <w:t xml:space="preserve"> identified by '</w:t>
-      </w:r>
-      <w:proofErr w:type="spellStart"/>
-      <w:r>
-        <w:rPr>
-          <w:rStyle w:val="HTMLCode"/>
-          <w:rFonts w:asciiTheme="minorHAnsi" w:eastAsiaTheme="minorHAnsi" w:hAnsiTheme="minorHAnsi" w:cs="Consolas"/>
-          <w:sz w:val="21"/>
-          <w:szCs w:val="21"/>
-          <w:lang w:eastAsia="en-GB"/>
-        </w:rPr>
-        <w:t>edelivery</w:t>
-      </w:r>
-      <w:proofErr w:type="spellEnd"/>
-      <w:r>
-        <w:rPr>
-          <w:rStyle w:val="HTMLCode"/>
-          <w:rFonts w:asciiTheme="minorHAnsi" w:eastAsiaTheme="minorHAnsi" w:hAnsiTheme="minorHAnsi" w:cs="Consolas"/>
-          <w:sz w:val="21"/>
-          <w:szCs w:val="21"/>
-          <w:lang w:eastAsia="en-GB"/>
-        </w:rPr>
-        <w:t xml:space="preserve">';grant all on edelivery.* to </w:t>
-      </w:r>
-      <w:proofErr w:type="spellStart"/>
-      <w:r>
-        <w:rPr>
-          <w:rStyle w:val="HTMLCode"/>
-          <w:rFonts w:asciiTheme="minorHAnsi" w:eastAsiaTheme="minorHAnsi" w:hAnsiTheme="minorHAnsi" w:cs="Consolas"/>
-          <w:sz w:val="21"/>
-          <w:szCs w:val="21"/>
-          <w:lang w:eastAsia="en-GB"/>
-        </w:rPr>
-        <w:t>edelivery</w:t>
-      </w:r>
-      <w:proofErr w:type="spellEnd"/>
-      <w:r>
-        <w:rPr>
-          <w:rStyle w:val="HTMLCode"/>
-          <w:rFonts w:asciiTheme="minorHAnsi" w:eastAsiaTheme="minorHAnsi" w:hAnsiTheme="minorHAnsi" w:cs="Consolas"/>
-          <w:sz w:val="21"/>
-          <w:szCs w:val="21"/>
-          <w:lang w:eastAsia="en-GB"/>
-        </w:rPr>
-        <w:t>;"</w:t>
-      </w:r>
-    </w:p>
-    <w:p>
-      <w:pPr>
-        <w:pStyle w:val="ListParagraph"/>
-        <w:spacing w:after="0"/>
-        <w:ind w:left="360"/>
-        <w:rPr>
-          <w:rStyle w:val="HTMLCode"/>
-          <w:rFonts w:asciiTheme="minorHAnsi" w:eastAsiaTheme="minorHAnsi" w:hAnsiTheme="minorHAnsi" w:cs="Consolas"/>
-          <w:sz w:val="21"/>
-          <w:szCs w:val="21"/>
-          <w:lang w:eastAsia="en-GB"/>
-        </w:rPr>
-      </w:pPr>
-      <w:proofErr w:type="spellStart"/>
-      <w:proofErr w:type="gramStart"/>
-      <w:r>
-        <w:rPr>
-          <w:rStyle w:val="HTMLCode"/>
-          <w:rFonts w:asciiTheme="minorHAnsi" w:eastAsiaTheme="minorHAnsi" w:hAnsiTheme="minorHAnsi" w:cs="Consolas"/>
-          <w:sz w:val="21"/>
-          <w:szCs w:val="21"/>
-          <w:lang w:eastAsia="en-GB"/>
-        </w:rPr>
-        <w:t>mysql</w:t>
-      </w:r>
-      <w:proofErr w:type="spellEnd"/>
-      <w:proofErr w:type="gramEnd"/>
-      <w:r>
-        <w:rPr>
-          <w:rStyle w:val="HTMLCode"/>
-          <w:rFonts w:asciiTheme="minorHAnsi" w:eastAsiaTheme="minorHAnsi" w:hAnsiTheme="minorHAnsi" w:cs="Consolas"/>
-          <w:sz w:val="21"/>
-          <w:szCs w:val="21"/>
-          <w:lang w:eastAsia="en-GB"/>
-        </w:rPr>
-        <w:t xml:space="preserve"> -h </w:t>
-      </w:r>
-      <w:proofErr w:type="spellStart"/>
-      <w:r>
-        <w:rPr>
-          <w:rStyle w:val="HTMLCode"/>
-          <w:rFonts w:asciiTheme="minorHAnsi" w:eastAsiaTheme="minorHAnsi" w:hAnsiTheme="minorHAnsi" w:cs="Consolas"/>
-          <w:sz w:val="21"/>
-          <w:szCs w:val="21"/>
-          <w:lang w:eastAsia="en-GB"/>
-        </w:rPr>
-        <w:t>localhost</w:t>
-      </w:r>
-      <w:proofErr w:type="spellEnd"/>
-      <w:r>
-        <w:rPr>
-          <w:rStyle w:val="HTMLCode"/>
-          <w:rFonts w:asciiTheme="minorHAnsi" w:eastAsiaTheme="minorHAnsi" w:hAnsiTheme="minorHAnsi" w:cs="Consolas"/>
-          <w:sz w:val="21"/>
-          <w:szCs w:val="21"/>
-          <w:lang w:eastAsia="en-GB"/>
-        </w:rPr>
-        <w:t xml:space="preserve"> -u </w:t>
-      </w:r>
-      <w:r>
-        <w:rPr>
-          <w:rStyle w:val="HTMLCode"/>
-          <w:rFonts w:asciiTheme="minorHAnsi" w:eastAsiaTheme="minorHAnsi" w:hAnsiTheme="minorHAnsi" w:cs="Consolas"/>
-          <w:sz w:val="21"/>
-          <w:szCs w:val="21"/>
-          <w:lang w:eastAsia="en-GB"/>
-        </w:rPr>
-        <w:t>root</w:t>
-      </w:r>
-      <w:r>
-        <w:rPr>
-          <w:rStyle w:val="HTMLCode"/>
-          <w:rFonts w:asciiTheme="minorHAnsi" w:eastAsiaTheme="minorHAnsi" w:hAnsiTheme="minorHAnsi" w:cs="Consolas"/>
-          <w:sz w:val="21"/>
-          <w:szCs w:val="21"/>
-          <w:lang w:eastAsia="en-GB"/>
-        </w:rPr>
-        <w:t xml:space="preserve"> -</w:t>
-      </w:r>
-      <w:r>
-        <w:rPr>
-          <w:rStyle w:val="HTMLCode"/>
-          <w:rFonts w:asciiTheme="minorHAnsi" w:eastAsiaTheme="minorHAnsi" w:hAnsiTheme="minorHAnsi" w:cs="Consolas"/>
-          <w:sz w:val="21"/>
-          <w:szCs w:val="21"/>
-          <w:lang w:eastAsia="en-GB"/>
-        </w:rPr>
-        <w:t>-</w:t>
-      </w:r>
-      <w:r>
-        <w:rPr>
-          <w:rStyle w:val="HTMLCode"/>
-          <w:rFonts w:asciiTheme="minorHAnsi" w:eastAsiaTheme="minorHAnsi" w:hAnsiTheme="minorHAnsi" w:cs="Consolas"/>
-          <w:sz w:val="21"/>
-          <w:szCs w:val="21"/>
-          <w:lang w:eastAsia="en-GB"/>
-        </w:rPr>
-        <w:t>password=</w:t>
-      </w:r>
-      <w:r>
-        <w:rPr>
-          <w:rStyle w:val="HTMLCode"/>
-          <w:rFonts w:asciiTheme="minorHAnsi" w:eastAsiaTheme="minorHAnsi" w:hAnsiTheme="minorHAnsi" w:cs="Consolas"/>
-          <w:sz w:val="21"/>
-          <w:szCs w:val="21"/>
-          <w:lang w:eastAsia="en-GB"/>
-        </w:rPr>
-        <w:t>root</w:t>
-      </w:r>
-      <w:r>
-        <w:rPr>
-          <w:rStyle w:val="HTMLCode"/>
-          <w:rFonts w:asciiTheme="minorHAnsi" w:eastAsiaTheme="minorHAnsi" w:hAnsiTheme="minorHAnsi" w:cs="Consolas"/>
-          <w:sz w:val="21"/>
-          <w:szCs w:val="21"/>
-          <w:lang w:eastAsia="en-GB"/>
-        </w:rPr>
-        <w:t xml:space="preserve"> </w:t>
-      </w:r>
-      <w:proofErr w:type="spellStart"/>
-      <w:r>
-        <w:rPr>
-          <w:rStyle w:val="HTMLCode"/>
-          <w:rFonts w:asciiTheme="minorHAnsi" w:eastAsiaTheme="minorHAnsi" w:hAnsiTheme="minorHAnsi" w:cs="Consolas"/>
-          <w:sz w:val="21"/>
-          <w:szCs w:val="21"/>
-          <w:lang w:eastAsia="en-GB"/>
-        </w:rPr>
-        <w:t>edelivery</w:t>
-      </w:r>
-      <w:proofErr w:type="spellEnd"/>
-      <w:r>
-        <w:rPr>
-          <w:rStyle w:val="HTMLCode"/>
-          <w:rFonts w:asciiTheme="minorHAnsi" w:eastAsiaTheme="minorHAnsi" w:hAnsiTheme="minorHAnsi" w:cs="Consolas"/>
-          <w:sz w:val="21"/>
-          <w:szCs w:val="21"/>
-          <w:lang w:eastAsia="en-GB"/>
-        </w:rPr>
-        <w:t xml:space="preserve"> &lt; create-</w:t>
-      </w:r>
-      <w:proofErr w:type="spellStart"/>
-      <w:r>
-        <w:rPr>
-          <w:rStyle w:val="HTMLCode"/>
-          <w:rFonts w:asciiTheme="minorHAnsi" w:eastAsiaTheme="minorHAnsi" w:hAnsiTheme="minorHAnsi" w:cs="Consolas"/>
-          <w:sz w:val="21"/>
-          <w:szCs w:val="21"/>
-          <w:lang w:eastAsia="en-GB"/>
-        </w:rPr>
-        <w:t>mysql.sql</w:t>
-      </w:r>
-      <w:proofErr w:type="spellEnd"/>
     </w:p>
     <w:p>
       <w:pPr>
@@ -3138,14 +3514,14 @@
           <w:rFonts w:asciiTheme="minorHAnsi" w:hAnsiTheme="minorHAnsi"/>
         </w:rPr>
       </w:pPr>
-      <w:bookmarkStart w:id="12" w:name="_Toc411599258"/>
+      <w:bookmarkStart w:id="13" w:name="_Toc411599258"/>
       <w:r>
         <w:rPr>
           <w:rFonts w:asciiTheme="minorHAnsi" w:hAnsiTheme="minorHAnsi"/>
         </w:rPr>
         <w:t>Receiver</w:t>
       </w:r>
-      <w:bookmarkEnd w:id="12"/>
+      <w:bookmarkEnd w:id="13"/>
     </w:p>
     <w:p>
       <w:pPr>
@@ -3349,217 +3725,205 @@
           <w:rFonts w:asciiTheme="minorHAnsi" w:hAnsiTheme="minorHAnsi"/>
         </w:rPr>
       </w:pPr>
-      <w:bookmarkStart w:id="13" w:name="_Toc411599259"/>
+      <w:bookmarkStart w:id="14" w:name="_Toc411599259"/>
       <w:r>
         <w:rPr>
           <w:rFonts w:asciiTheme="minorHAnsi" w:hAnsiTheme="minorHAnsi"/>
         </w:rPr>
         <w:lastRenderedPageBreak/>
         <w:t>Testing</w:t>
-      </w:r>
-      <w:bookmarkEnd w:id="13"/>
-    </w:p>
-    <w:p>
-      <w:pPr>
-        <w:rPr>
-          <w:rFonts w:asciiTheme="minorHAnsi" w:hAnsiTheme="minorHAnsi"/>
-        </w:rPr>
-      </w:pPr>
-      <w:r>
-        <w:rPr>
-          <w:rFonts w:asciiTheme="minorHAnsi" w:hAnsiTheme="minorHAnsi"/>
-        </w:rPr>
-        <w:t>This test will use the sender instance of your local computer and will send a message towards the receiver. The sender will first contact the SMP of the receiver to get the metadata and will then call Mendelson to actually send the AS2 message</w:t>
-      </w:r>
-      <w:r>
-        <w:rPr>
-          <w:rFonts w:asciiTheme="minorHAnsi" w:hAnsiTheme="minorHAnsi"/>
-        </w:rPr>
-        <w:t xml:space="preserve"> or Domibus to send the AS4 </w:t>
-      </w:r>
-      <w:r>
-        <w:rPr>
-          <w:rFonts w:asciiTheme="minorHAnsi" w:hAnsiTheme="minorHAnsi"/>
-        </w:rPr>
-        <w:t>message</w:t>
-      </w:r>
-      <w:r>
-        <w:rPr>
-          <w:rFonts w:asciiTheme="minorHAnsi" w:hAnsiTheme="minorHAnsi"/>
-        </w:rPr>
-        <w:t xml:space="preserve">. The SMP database of the receiver already contains the certificate and the metadata for the participant. </w:t>
-      </w:r>
-    </w:p>
-    <w:p>
-      <w:pPr>
-        <w:rPr>
-          <w:rFonts w:asciiTheme="minorHAnsi" w:hAnsiTheme="minorHAnsi"/>
-          <w:b/>
-          <w:bCs/>
-        </w:rPr>
-      </w:pPr>
-      <w:r>
-        <w:rPr>
-          <w:rFonts w:asciiTheme="minorHAnsi" w:hAnsiTheme="minorHAnsi"/>
-        </w:rPr>
-        <w:t xml:space="preserve">The test file is </w:t>
-      </w:r>
-      <w:r>
-        <w:rPr>
-          <w:rFonts w:asciiTheme="minorHAnsi" w:hAnsiTheme="minorHAnsi"/>
-        </w:rPr>
-        <w:t xml:space="preserve">in the extract of the </w:t>
-      </w:r>
-      <w:r>
-        <w:rPr>
-          <w:rFonts w:asciiTheme="minorHAnsi" w:hAnsiTheme="minorHAnsi"/>
-        </w:rPr>
-        <w:t>distribution</w:t>
-      </w:r>
-      <w:r>
-        <w:rPr>
-          <w:rFonts w:asciiTheme="minorHAnsi" w:hAnsiTheme="minorHAnsi"/>
-        </w:rPr>
-        <w:t xml:space="preserve"> zip under the folder test/</w:t>
-      </w:r>
-      <w:r>
-        <w:rPr>
-          <w:rFonts w:asciiTheme="minorHAnsi" w:hAnsiTheme="minorHAnsi"/>
-          <w:b/>
-          <w:bCs/>
-        </w:rPr>
-        <w:t>AS2-AS4-soapui-project.xml</w:t>
-      </w:r>
-    </w:p>
-    <w:p>
-      <w:pPr>
-        <w:rPr>
-          <w:rFonts w:asciiTheme="minorHAnsi" w:hAnsiTheme="minorHAnsi"/>
-          <w:b/>
-          <w:bCs/>
-        </w:rPr>
-      </w:pPr>
-      <w:r>
-        <w:t xml:space="preserve">Import </w:t>
-      </w:r>
-      <w:r>
-        <w:t xml:space="preserve">the test project under SOAP UI </w:t>
-      </w:r>
-      <w:r>
-        <w:t>(File -&gt; import project)</w:t>
-      </w:r>
-    </w:p>
-    <w:p>
-      <w:pPr>
-        <w:pStyle w:val="Heading2"/>
-        <w:rPr>
-          <w:rFonts w:asciiTheme="minorHAnsi" w:hAnsiTheme="minorHAnsi"/>
-        </w:rPr>
-      </w:pPr>
-      <w:bookmarkStart w:id="14" w:name="_Toc411599260"/>
-      <w:r>
-        <w:rPr>
-          <w:rFonts w:asciiTheme="minorHAnsi" w:hAnsiTheme="minorHAnsi"/>
-        </w:rPr>
-        <w:t>AS2</w:t>
       </w:r>
       <w:bookmarkEnd w:id="14"/>
     </w:p>
     <w:p>
       <w:pPr>
-        <w:pStyle w:val="Text2"/>
-      </w:pPr>
-      <w:r>
-        <w:t xml:space="preserve">This AS2 </w:t>
-      </w:r>
-      <w:proofErr w:type="spellStart"/>
-      <w:r>
-        <w:t>TestSuite</w:t>
-      </w:r>
-      <w:proofErr w:type="spellEnd"/>
-      <w:r>
-        <w:t xml:space="preserve"> </w:t>
-      </w:r>
-      <w:r>
-        <w:t xml:space="preserve">sends an SBDH-document form the sender towards the </w:t>
-      </w:r>
-      <w:r>
-        <w:t xml:space="preserve">AS2 </w:t>
-      </w:r>
-      <w:r>
-        <w:t xml:space="preserve">receiver using the </w:t>
-      </w:r>
-      <w:r>
-        <w:t>AS2</w:t>
-      </w:r>
-      <w:r>
-        <w:t xml:space="preserve"> implementation Mendelson.</w:t>
-      </w:r>
-      <w:r>
-        <w:br/>
-        <w:t>Mendelson uses files to send, receive and process messages, so we can</w:t>
-      </w:r>
-      <w:r>
-        <w:t xml:space="preserve"> verify</w:t>
-      </w:r>
-      <w:r>
-        <w:t xml:space="preserve"> the file system to makes sure </w:t>
-      </w:r>
-      <w:r>
-        <w:t>the document has been received correctly</w:t>
-      </w:r>
-      <w:r>
-        <w:t>. For making this verification easy, we integrated a simple file-browser app on the receiver.</w:t>
+        <w:rPr>
+          <w:rFonts w:asciiTheme="minorHAnsi" w:hAnsiTheme="minorHAnsi"/>
+        </w:rPr>
+      </w:pPr>
+      <w:r>
+        <w:rPr>
+          <w:rFonts w:asciiTheme="minorHAnsi" w:hAnsiTheme="minorHAnsi"/>
+        </w:rPr>
+        <w:t>This test will use the sender instance of your local computer and will send a message towards the receiver. The sender will first contact the SMP of the receiver to get the metadata and will then call Mendelson to actually send the AS2 message</w:t>
+      </w:r>
+      <w:r>
+        <w:rPr>
+          <w:rFonts w:asciiTheme="minorHAnsi" w:hAnsiTheme="minorHAnsi"/>
+        </w:rPr>
+        <w:t xml:space="preserve"> or Domibus to send the AS4 </w:t>
+      </w:r>
+      <w:r>
+        <w:rPr>
+          <w:rFonts w:asciiTheme="minorHAnsi" w:hAnsiTheme="minorHAnsi"/>
+        </w:rPr>
+        <w:t>message</w:t>
+      </w:r>
+      <w:r>
+        <w:rPr>
+          <w:rFonts w:asciiTheme="minorHAnsi" w:hAnsiTheme="minorHAnsi"/>
+        </w:rPr>
+        <w:t xml:space="preserve">. The SMP database of the receiver already contains the certificate and the metadata for the participant. </w:t>
       </w:r>
     </w:p>
     <w:p>
       <w:pPr>
-        <w:spacing w:after="0"/>
-      </w:pPr>
-      <w:r>
-        <w:t xml:space="preserve">You can </w:t>
-      </w:r>
-      <w:r>
-        <w:t xml:space="preserve">run this test </w:t>
-      </w:r>
-      <w:r>
-        <w:t xml:space="preserve">by clicking in the left pane of </w:t>
-      </w:r>
-      <w:proofErr w:type="spellStart"/>
-      <w:r>
-        <w:t>SoapUI</w:t>
-      </w:r>
-      <w:proofErr w:type="spellEnd"/>
-      <w:r>
-        <w:t xml:space="preserve">: </w:t>
-      </w:r>
-      <w:r>
-        <w:t xml:space="preserve">AS2 </w:t>
-      </w:r>
-      <w:proofErr w:type="spellStart"/>
-      <w:r>
-        <w:t>TestSuite</w:t>
-      </w:r>
-      <w:proofErr w:type="spellEnd"/>
-      <w:r>
-        <w:t xml:space="preserve"> &gt; Send AS2 Message &gt; Send AS2 Message</w:t>
+        <w:rPr>
+          <w:rFonts w:asciiTheme="minorHAnsi" w:hAnsiTheme="minorHAnsi"/>
+          <w:b/>
+          <w:bCs/>
+        </w:rPr>
+      </w:pPr>
+      <w:r>
+        <w:rPr>
+          <w:rFonts w:asciiTheme="minorHAnsi" w:hAnsiTheme="minorHAnsi"/>
+        </w:rPr>
+        <w:t xml:space="preserve">The test file is </w:t>
+      </w:r>
+      <w:r>
+        <w:rPr>
+          <w:rFonts w:asciiTheme="minorHAnsi" w:hAnsiTheme="minorHAnsi"/>
+        </w:rPr>
+        <w:t xml:space="preserve">in the extract of the </w:t>
+      </w:r>
+      <w:r>
+        <w:rPr>
+          <w:rFonts w:asciiTheme="minorHAnsi" w:hAnsiTheme="minorHAnsi"/>
+        </w:rPr>
+        <w:t>distribution</w:t>
+      </w:r>
+      <w:r>
+        <w:rPr>
+          <w:rFonts w:asciiTheme="minorHAnsi" w:hAnsiTheme="minorHAnsi"/>
+        </w:rPr>
+        <w:t xml:space="preserve"> zip under the folder test/</w:t>
+      </w:r>
+      <w:r>
+        <w:rPr>
+          <w:rFonts w:asciiTheme="minorHAnsi" w:hAnsiTheme="minorHAnsi"/>
+          <w:b/>
+          <w:bCs/>
+        </w:rPr>
+        <w:t>AS2-AS4-soapui-project.xml</w:t>
       </w:r>
     </w:p>
     <w:p>
       <w:pPr>
+        <w:rPr>
+          <w:rFonts w:asciiTheme="minorHAnsi" w:hAnsiTheme="minorHAnsi"/>
+          <w:b/>
+          <w:bCs/>
+        </w:rPr>
+      </w:pPr>
+      <w:r>
+        <w:t xml:space="preserve">Import </w:t>
+      </w:r>
+      <w:r>
+        <w:t xml:space="preserve">the test project under SOAP UI </w:t>
+      </w:r>
+      <w:r>
+        <w:t>(File -&gt; import project)</w:t>
+      </w:r>
+    </w:p>
+    <w:p>
+      <w:pPr>
+        <w:pStyle w:val="Heading2"/>
+        <w:rPr>
+          <w:rFonts w:asciiTheme="minorHAnsi" w:hAnsiTheme="minorHAnsi"/>
+        </w:rPr>
+      </w:pPr>
+      <w:bookmarkStart w:id="15" w:name="_Toc411599260"/>
+      <w:r>
+        <w:rPr>
+          <w:rFonts w:asciiTheme="minorHAnsi" w:hAnsiTheme="minorHAnsi"/>
+        </w:rPr>
+        <w:t>AS2</w:t>
+      </w:r>
+      <w:bookmarkEnd w:id="15"/>
+    </w:p>
+    <w:p>
+      <w:pPr>
+        <w:pStyle w:val="Text2"/>
+      </w:pPr>
+      <w:r>
+        <w:t xml:space="preserve">This AS2 </w:t>
+      </w:r>
+      <w:proofErr w:type="spellStart"/>
+      <w:r>
+        <w:t>TestSuite</w:t>
+      </w:r>
+      <w:proofErr w:type="spellEnd"/>
+      <w:r>
+        <w:t xml:space="preserve"> </w:t>
+      </w:r>
+      <w:r>
+        <w:t xml:space="preserve">sends an SBDH-document form the sender towards the </w:t>
+      </w:r>
+      <w:r>
+        <w:t xml:space="preserve">AS2 </w:t>
+      </w:r>
+      <w:r>
+        <w:t xml:space="preserve">receiver using the </w:t>
+      </w:r>
+      <w:r>
+        <w:t>AS2</w:t>
+      </w:r>
+      <w:r>
+        <w:t xml:space="preserve"> implementation Mendelson.</w:t>
+      </w:r>
+      <w:r>
+        <w:br/>
+        <w:t>Mendelson uses files to send, receive and process messages, so we can verify the file system to makes sure the document has been received correctly. For making this verification easy, we integrated a simple file-browser app on the receiver.</w:t>
+      </w:r>
+    </w:p>
+    <w:p>
+      <w:pPr>
+        <w:spacing w:after="0"/>
+      </w:pPr>
+      <w:r>
+        <w:t xml:space="preserve">You can </w:t>
+      </w:r>
+      <w:r>
+        <w:t xml:space="preserve">run this test </w:t>
+      </w:r>
+      <w:r>
+        <w:t xml:space="preserve">by clicking in the left pane of </w:t>
+      </w:r>
+      <w:proofErr w:type="spellStart"/>
+      <w:r>
+        <w:t>SoapUI</w:t>
+      </w:r>
+      <w:proofErr w:type="spellEnd"/>
+      <w:r>
+        <w:t xml:space="preserve">: </w:t>
+      </w:r>
+      <w:r>
+        <w:t xml:space="preserve">AS2 </w:t>
+      </w:r>
+      <w:proofErr w:type="spellStart"/>
+      <w:r>
+        <w:t>TestSuite</w:t>
+      </w:r>
+      <w:proofErr w:type="spellEnd"/>
+      <w:r>
+        <w:t xml:space="preserve"> &gt; Send AS2 Message &gt; Send AS2 Message</w:t>
+      </w:r>
+    </w:p>
+    <w:p>
+      <w:pPr>
         <w:pStyle w:val="Heading3"/>
         <w:rPr>
           <w:rFonts w:asciiTheme="minorHAnsi" w:hAnsiTheme="minorHAnsi"/>
         </w:rPr>
       </w:pPr>
-      <w:bookmarkStart w:id="15" w:name="_Toc411599261"/>
+      <w:bookmarkStart w:id="16" w:name="_Toc411599261"/>
       <w:r>
         <w:rPr>
           <w:rFonts w:asciiTheme="minorHAnsi" w:hAnsiTheme="minorHAnsi"/>
         </w:rPr>
         <w:t>Expected result</w:t>
       </w:r>
-      <w:bookmarkEnd w:id="15"/>
+      <w:bookmarkEnd w:id="16"/>
       <w:r>
         <w:rPr>
           <w:rFonts w:asciiTheme="minorHAnsi" w:hAnsiTheme="minorHAnsi"/>
@@ -3809,7 +4173,7 @@
           <w:rFonts w:asciiTheme="minorHAnsi" w:hAnsiTheme="minorHAnsi"/>
         </w:rPr>
       </w:pPr>
-      <w:bookmarkStart w:id="16" w:name="_Toc411599262"/>
+      <w:bookmarkStart w:id="17" w:name="_Toc411599262"/>
       <w:r>
         <w:rPr>
           <w:rFonts w:asciiTheme="minorHAnsi" w:hAnsiTheme="minorHAnsi"/>
@@ -3817,46 +4181,36 @@
         <w:lastRenderedPageBreak/>
         <w:t>AS4</w:t>
       </w:r>
-      <w:bookmarkEnd w:id="16"/>
+      <w:bookmarkEnd w:id="17"/>
     </w:p>
     <w:p>
       <w:pPr>
         <w:pStyle w:val="Text2"/>
       </w:pPr>
       <w:r>
-        <w:t>This AS</w:t>
-      </w:r>
-      <w:r>
-        <w:t>4</w:t>
-      </w:r>
+        <w:t xml:space="preserve">This AS4 </w:t>
+      </w:r>
+      <w:proofErr w:type="spellStart"/>
+      <w:r>
+        <w:t>TestSuite</w:t>
+      </w:r>
+      <w:proofErr w:type="spellEnd"/>
       <w:r>
         <w:t xml:space="preserve"> </w:t>
       </w:r>
+      <w:r>
+        <w:t>sends an SBDH-document form the sender towards the receiver using the AS4 implementation Domibus.</w:t>
+      </w:r>
+      <w:r>
+        <w:br/>
+      </w:r>
       <w:proofErr w:type="spellStart"/>
       <w:r>
-        <w:t>TestSuite</w:t>
+        <w:t>Domibus</w:t>
       </w:r>
       <w:proofErr w:type="spellEnd"/>
       <w:r>
-        <w:t xml:space="preserve"> </w:t>
-      </w:r>
-      <w:r>
-        <w:t>sends an SBDH-document form the sender t</w:t>
-      </w:r>
-      <w:r>
-        <w:t>owards the receiver using the AS4</w:t>
-      </w:r>
-      <w:r>
-        <w:t xml:space="preserve"> implementation </w:t>
-      </w:r>
-      <w:r>
-        <w:t>Domibus.</w:t>
-      </w:r>
-      <w:r>
-        <w:br/>
-      </w:r>
-      <w:r>
-        <w:t xml:space="preserve">Domibus uses </w:t>
+        <w:t xml:space="preserve"> uses </w:t>
       </w:r>
       <w:proofErr w:type="spellStart"/>
       <w:r>
@@ -3958,14 +4312,14 @@
           <w:rFonts w:asciiTheme="minorHAnsi" w:hAnsiTheme="minorHAnsi"/>
         </w:rPr>
       </w:pPr>
-      <w:bookmarkStart w:id="17" w:name="_Toc411599263"/>
+      <w:bookmarkStart w:id="18" w:name="_Toc411599263"/>
       <w:r>
         <w:rPr>
           <w:rFonts w:asciiTheme="minorHAnsi" w:hAnsiTheme="minorHAnsi"/>
         </w:rPr>
         <w:t>Expected result</w:t>
       </w:r>
-      <w:bookmarkEnd w:id="17"/>
+      <w:bookmarkEnd w:id="18"/>
       <w:r>
         <w:rPr>
           <w:rFonts w:asciiTheme="minorHAnsi" w:hAnsiTheme="minorHAnsi"/>
@@ -4032,10 +4386,7 @@
         <w:spacing w:after="0" w:line="240" w:lineRule="auto"/>
       </w:pPr>
       <w:r>
-        <w:t xml:space="preserve">"List of pending AS4 messages (receiver)" </w:t>
-      </w:r>
-      <w:r>
-        <w:t xml:space="preserve">gives a soap response as result with the </w:t>
+        <w:t xml:space="preserve">"List of pending AS4 messages (receiver)" gives a soap response as result with the </w:t>
       </w:r>
       <w:proofErr w:type="spellStart"/>
       <w:r>
@@ -4092,7 +4443,7 @@
           <w:rFonts w:asciiTheme="minorHAnsi" w:hAnsiTheme="minorHAnsi"/>
         </w:rPr>
       </w:pPr>
-      <w:bookmarkStart w:id="18" w:name="_Toc411599264"/>
+      <w:bookmarkStart w:id="19" w:name="_Toc411599264"/>
       <w:r>
         <w:rPr>
           <w:rFonts w:asciiTheme="minorHAnsi" w:hAnsiTheme="minorHAnsi"/>
@@ -4100,7 +4451,7 @@
         <w:lastRenderedPageBreak/>
         <w:t>Annex</w:t>
       </w:r>
-      <w:bookmarkEnd w:id="18"/>
+      <w:bookmarkEnd w:id="19"/>
     </w:p>
     <w:p>
       <w:pPr>
@@ -4217,7 +4568,6 @@
                 <w:szCs w:val="18"/>
               </w:rPr>
             </w:pPr>
-            <w:proofErr w:type="spellStart"/>
             <w:r>
               <w:rPr>
                 <w:sz w:val="18"/>
@@ -4225,7 +4575,6 @@
               </w:rPr>
               <w:t>Localhost</w:t>
             </w:r>
-            <w:proofErr w:type="spellEnd"/>
           </w:p>
         </w:tc>
         <w:tc>
@@ -4704,12 +5053,21 @@
                 <w:szCs w:val="18"/>
               </w:rPr>
             </w:pPr>
+            <w:proofErr w:type="spellStart"/>
             <w:r>
               <w:rPr>
                 <w:sz w:val="18"/>
                 <w:szCs w:val="18"/>
               </w:rPr>
-              <w:t xml:space="preserve">Domibus base </w:t>
+              <w:t>Domibus</w:t>
+            </w:r>
+            <w:proofErr w:type="spellEnd"/>
+            <w:r>
+              <w:rPr>
+                <w:sz w:val="18"/>
+                <w:szCs w:val="18"/>
+              </w:rPr>
+              <w:t xml:space="preserve"> base </w:t>
             </w:r>
             <w:proofErr w:type="spellStart"/>
             <w:r>
@@ -5300,8 +5658,17 @@
         <w:rStyle w:val="PageNumber"/>
         <w:lang w:val="en-GB"/>
       </w:rPr>
-      <w:t>CIPA E-delivery VirtualBox</w:t>
+      <w:t xml:space="preserve">CIPA E-delivery </w:t>
     </w:r>
+    <w:proofErr w:type="spellStart"/>
+    <w:r>
+      <w:rPr>
+        <w:rStyle w:val="PageNumber"/>
+        <w:lang w:val="en-GB"/>
+      </w:rPr>
+      <w:t>VirtualBox</w:t>
+    </w:r>
+    <w:proofErr w:type="spellEnd"/>
     <w:r>
       <w:rPr>
         <w:rStyle w:val="PageNumber"/>
@@ -5341,7 +5708,7 @@
         <w:noProof/>
         <w:lang w:val="en-GB"/>
       </w:rPr>
-      <w:t>9</w:t>
+      <w:t>6</w:t>
     </w:r>
     <w:r>
       <w:rPr>
@@ -5399,25 +5766,15 @@
     <w:pPr>
       <w:pStyle w:val="Footer"/>
     </w:pPr>
-    <w:bookmarkStart w:id="19" w:name="eltqFooterSection3"/>
+    <w:bookmarkStart w:id="20" w:name="eltqFooterSection3"/>
     <w:r>
       <w:t xml:space="preserve">Document Version </w:t>
     </w:r>
-    <w:r>
-      <w:fldChar w:fldCharType="begin"/>
-    </w:r>
-    <w:r>
-      <w:instrText xml:space="preserve"> DOCPROPERTY "Version"  \* MERGEFORMAT </w:instrText>
-    </w:r>
-    <w:r>
-      <w:fldChar w:fldCharType="separate"/>
-    </w:r>
-    <w:r>
-      <w:t>1</w:t>
-    </w:r>
-    <w:r>
-      <w:fldChar w:fldCharType="end"/>
-    </w:r>
+    <w:fldSimple w:instr=" DOCPROPERTY &quot;Version&quot;  \* MERGEFORMAT ">
+      <w:r>
+        <w:t>1</w:t>
+      </w:r>
+    </w:fldSimple>
     <w:r>
       <w:t>.</w:t>
     </w:r>
@@ -5439,22 +5796,12 @@
     <w:r>
       <w:t xml:space="preserve"> dated </w:t>
     </w:r>
-    <w:r>
-      <w:fldChar w:fldCharType="begin"/>
-    </w:r>
-    <w:r>
-      <w:instrText xml:space="preserve"> DOCPROPERTY "Document Date" \* MERGEFORMAT </w:instrText>
-    </w:r>
-    <w:r>
-      <w:fldChar w:fldCharType="separate"/>
-    </w:r>
-    <w:r>
-      <w:t>04/02/2015</w:t>
-    </w:r>
-    <w:r>
-      <w:fldChar w:fldCharType="end"/>
-    </w:r>
-    <w:bookmarkEnd w:id="19"/>
+    <w:fldSimple w:instr=" DOCPROPERTY &quot;Document Date&quot; \* MERGEFORMAT ">
+      <w:r>
+        <w:t>04/02/2015</w:t>
+      </w:r>
+    </w:fldSimple>
+    <w:bookmarkEnd w:id="20"/>
   </w:p>
   <w:p>
     <w:pPr>
@@ -12618,7 +12965,7 @@
 </file>
 
 <file path=customXml/itemProps1.xml><?xml version="1.0" encoding="utf-8"?>
-<ds:datastoreItem xmlns:ds="http://schemas.openxmlformats.org/officeDocument/2006/customXml" ds:itemID="{0622AC9C-C5A7-4074-8509-733FE5085272}">
+<ds:datastoreItem xmlns:ds="http://schemas.openxmlformats.org/officeDocument/2006/customXml" ds:itemID="{09B1A102-7DAD-407F-B240-FA7C687F166C}">
   <ds:schemaRefs>
     <ds:schemaRef ds:uri="http://schemas.openxmlformats.org/officeDocument/2006/bibliography"/>
   </ds:schemaRefs>

</xml_diff>

<commit_message>
Update for Jboss migration
git-svn-id: https://joinup.ec.europa.eu/svn/cipaedelivery/trunk@1940 564210f0-7af0-437e-9e94-ac8d0acde024
</commit_message>
<xml_diff>
--- a/distribution/src/main/doc/Quick start guide.docx
+++ b/distribution/src/main/doc/Quick start guide.docx
@@ -342,7 +342,25 @@
               <w:rPr>
                 <w:rFonts w:asciiTheme="minorHAnsi" w:hAnsiTheme="minorHAnsi"/>
               </w:rPr>
-              <w:t>04/02/2015</w:t>
+              <w:t>16</w:t>
+            </w:r>
+            <w:r>
+              <w:rPr>
+                <w:rFonts w:asciiTheme="minorHAnsi" w:hAnsiTheme="minorHAnsi"/>
+              </w:rPr>
+              <w:t>/0</w:t>
+            </w:r>
+            <w:r>
+              <w:rPr>
+                <w:rFonts w:asciiTheme="minorHAnsi" w:hAnsiTheme="minorHAnsi"/>
+              </w:rPr>
+              <w:t>3</w:t>
+            </w:r>
+            <w:r>
+              <w:rPr>
+                <w:rFonts w:asciiTheme="minorHAnsi" w:hAnsiTheme="minorHAnsi"/>
+              </w:rPr>
+              <w:t>/2015</w:t>
             </w:r>
             <w:r>
               <w:rPr>
@@ -426,37 +444,7 @@
               <w:rPr>
                 <w:rFonts w:asciiTheme="minorHAnsi" w:hAnsiTheme="minorHAnsi"/>
               </w:rPr>
-              <w:fldChar w:fldCharType="begin"/>
-            </w:r>
-            <w:r>
-              <w:rPr>
-                <w:rFonts w:asciiTheme="minorHAnsi" w:hAnsiTheme="minorHAnsi"/>
-              </w:rPr>
-              <w:instrText xml:space="preserve"> DOCPROPERTY "Revision"\# "00" \* MERGEFORMAT </w:instrText>
-            </w:r>
-            <w:r>
-              <w:rPr>
-                <w:rFonts w:asciiTheme="minorHAnsi" w:hAnsiTheme="minorHAnsi"/>
-              </w:rPr>
-              <w:fldChar w:fldCharType="separate"/>
-            </w:r>
-            <w:r>
-              <w:rPr>
-                <w:rFonts w:asciiTheme="minorHAnsi" w:hAnsiTheme="minorHAnsi"/>
-              </w:rPr>
-              <w:t>0</w:t>
-            </w:r>
-            <w:r>
-              <w:rPr>
-                <w:rFonts w:asciiTheme="minorHAnsi" w:hAnsiTheme="minorHAnsi"/>
-              </w:rPr>
-              <w:fldChar w:fldCharType="end"/>
-            </w:r>
-            <w:r>
-              <w:rPr>
-                <w:rFonts w:asciiTheme="minorHAnsi" w:hAnsiTheme="minorHAnsi"/>
-              </w:rPr>
-              <w:t>2</w:t>
+              <w:t>10</w:t>
             </w:r>
           </w:p>
         </w:tc>
@@ -526,6 +514,13 @@
               </w:rPr>
               <w:fldChar w:fldCharType="end"/>
             </w:r>
+            <w:r>
+              <w:rPr>
+                <w:rFonts w:asciiTheme="minorHAnsi" w:hAnsiTheme="minorHAnsi"/>
+                <w:noProof/>
+              </w:rPr>
+              <w:t>, Adrien Ferial</w:t>
+            </w:r>
           </w:p>
         </w:tc>
       </w:tr>
@@ -693,12 +688,8 @@
           <w:rFonts w:asciiTheme="minorHAnsi" w:hAnsiTheme="minorHAnsi"/>
         </w:rPr>
         <w:sectPr>
-          <w:headerReference w:type="even" r:id="rId10"/>
-          <w:headerReference w:type="default" r:id="rId11"/>
-          <w:footerReference w:type="even" r:id="rId12"/>
-          <w:footerReference w:type="default" r:id="rId13"/>
-          <w:headerReference w:type="first" r:id="rId14"/>
-          <w:footerReference w:type="first" r:id="rId15"/>
+          <w:headerReference w:type="first" r:id="rId10"/>
+          <w:footerReference w:type="first" r:id="rId11"/>
           <w:pgSz w:w="11907" w:h="16840" w:code="9"/>
           <w:pgMar w:top="1021" w:right="1701" w:bottom="1021" w:left="1588" w:header="601" w:footer="1077" w:gutter="0"/>
           <w:cols w:space="720"/>
@@ -1801,6 +1792,93 @@
           </w:p>
         </w:tc>
       </w:tr>
+      <w:tr>
+        <w:trPr>
+          <w:jc w:val="center"/>
+        </w:trPr>
+        <w:tc>
+          <w:tcPr>
+            <w:tcW w:w="879" w:type="dxa"/>
+            <w:shd w:val="clear" w:color="auto" w:fill="auto"/>
+          </w:tcPr>
+          <w:p>
+            <w:pPr>
+              <w:pStyle w:val="HistoryTable"/>
+              <w:rPr>
+                <w:rFonts w:asciiTheme="minorHAnsi" w:hAnsiTheme="minorHAnsi"/>
+              </w:rPr>
+            </w:pPr>
+            <w:r>
+              <w:rPr>
+                <w:rFonts w:asciiTheme="minorHAnsi" w:hAnsiTheme="minorHAnsi"/>
+              </w:rPr>
+              <w:t>1.10</w:t>
+            </w:r>
+          </w:p>
+        </w:tc>
+        <w:tc>
+          <w:tcPr>
+            <w:tcW w:w="1275" w:type="dxa"/>
+            <w:shd w:val="clear" w:color="auto" w:fill="auto"/>
+          </w:tcPr>
+          <w:p>
+            <w:pPr>
+              <w:pStyle w:val="HistoryTable"/>
+              <w:rPr>
+                <w:rFonts w:asciiTheme="minorHAnsi" w:hAnsiTheme="minorHAnsi"/>
+              </w:rPr>
+            </w:pPr>
+            <w:r>
+              <w:rPr>
+                <w:rFonts w:asciiTheme="minorHAnsi" w:hAnsiTheme="minorHAnsi"/>
+              </w:rPr>
+              <w:t>16/03/2015</w:t>
+            </w:r>
+          </w:p>
+        </w:tc>
+        <w:tc>
+          <w:tcPr>
+            <w:tcW w:w="4252" w:type="dxa"/>
+            <w:shd w:val="clear" w:color="auto" w:fill="auto"/>
+          </w:tcPr>
+          <w:p>
+            <w:pPr>
+              <w:pStyle w:val="HistoryTable"/>
+              <w:rPr>
+                <w:rFonts w:asciiTheme="minorHAnsi" w:hAnsiTheme="minorHAnsi"/>
+              </w:rPr>
+            </w:pPr>
+            <w:r>
+              <w:rPr>
+                <w:rFonts w:asciiTheme="minorHAnsi" w:hAnsiTheme="minorHAnsi"/>
+              </w:rPr>
+              <w:t xml:space="preserve">Update after migration to </w:t>
+            </w:r>
+            <w:proofErr w:type="spellStart"/>
+            <w:r>
+              <w:rPr>
+                <w:rFonts w:asciiTheme="minorHAnsi" w:hAnsiTheme="minorHAnsi"/>
+              </w:rPr>
+              <w:t>JBoss</w:t>
+            </w:r>
+            <w:proofErr w:type="spellEnd"/>
+          </w:p>
+        </w:tc>
+        <w:tc>
+          <w:tcPr>
+            <w:tcW w:w="1701" w:type="dxa"/>
+            <w:shd w:val="clear" w:color="auto" w:fill="auto"/>
+          </w:tcPr>
+          <w:p>
+            <w:pPr>
+              <w:pStyle w:val="HistoryTable"/>
+              <w:rPr>
+                <w:rFonts w:asciiTheme="minorHAnsi" w:hAnsiTheme="minorHAnsi"/>
+              </w:rPr>
+            </w:pPr>
+          </w:p>
+        </w:tc>
+      </w:tr>
       <w:bookmarkEnd w:id="5"/>
     </w:tbl>
     <w:p>
@@ -1926,7 +2004,21 @@
         <w:rPr>
           <w:rFonts w:asciiTheme="minorHAnsi" w:hAnsiTheme="minorHAnsi"/>
         </w:rPr>
-        <w:t>preconfigured tomcat instance and a preconfigured Virtual box appliance.</w:t>
+        <w:t xml:space="preserve">preconfigured </w:t>
+      </w:r>
+      <w:proofErr w:type="spellStart"/>
+      <w:r>
+        <w:rPr>
+          <w:rFonts w:asciiTheme="minorHAnsi" w:hAnsiTheme="minorHAnsi"/>
+        </w:rPr>
+        <w:t>jboss</w:t>
+      </w:r>
+      <w:proofErr w:type="spellEnd"/>
+      <w:r>
+        <w:rPr>
+          <w:rFonts w:asciiTheme="minorHAnsi" w:hAnsiTheme="minorHAnsi"/>
+        </w:rPr>
+        <w:t xml:space="preserve"> instance and a preconfigured Virtual box appliance.</w:t>
       </w:r>
     </w:p>
     <w:p>
@@ -2187,7 +2279,7 @@
                     <pic:cNvPicPr/>
                   </pic:nvPicPr>
                   <pic:blipFill>
-                    <a:blip r:embed="rId16">
+                    <a:blip r:embed="rId12">
                       <a:extLst>
                         <a:ext uri="{28A0092B-C50C-407E-A947-70E740481C1C}">
                           <a14:useLocalDpi xmlns:a14="http://schemas.microsoft.com/office/drawing/2010/main" val="0"/>
@@ -2287,7 +2379,7 @@
       <w:r>
         <w:t>Java runtime environment version 7 or higher (</w:t>
       </w:r>
-      <w:hyperlink r:id="rId17" w:history="1">
+      <w:hyperlink r:id="rId13" w:history="1">
         <w:r>
           <w:rPr>
             <w:rStyle w:val="Hyperlink"/>
@@ -2314,7 +2406,7 @@
         <w:br/>
         <w:t>ex. For jre7 (</w:t>
       </w:r>
-      <w:hyperlink r:id="rId18" w:history="1">
+      <w:hyperlink r:id="rId14" w:history="1">
         <w:r>
           <w:rPr>
             <w:rStyle w:val="Hyperlink"/>
@@ -2355,7 +2447,7 @@
       <w:r>
         <w:t>Oracle Virtual box (</w:t>
       </w:r>
-      <w:hyperlink r:id="rId19" w:history="1">
+      <w:hyperlink r:id="rId15" w:history="1">
         <w:r>
           <w:rPr>
             <w:rStyle w:val="Hyperlink"/>
@@ -2397,7 +2489,7 @@
       <w:r>
         <w:t xml:space="preserve"> (</w:t>
       </w:r>
-      <w:hyperlink r:id="rId20" w:history="1">
+      <w:hyperlink r:id="rId16" w:history="1">
         <w:r>
           <w:rPr>
             <w:rStyle w:val="Hyperlink"/>
@@ -2437,7 +2529,7 @@
       <w:r>
         <w:t xml:space="preserve"> (</w:t>
       </w:r>
-      <w:hyperlink r:id="rId21" w:history="1">
+      <w:hyperlink r:id="rId17" w:history="1">
         <w:r>
           <w:rPr>
             <w:rStyle w:val="Hyperlink"/>
@@ -2521,7 +2613,7 @@
         </w:rPr>
         <w:br/>
       </w:r>
-      <w:hyperlink r:id="rId22" w:history="1">
+      <w:hyperlink r:id="rId18" w:history="1">
         <w:r>
           <w:rPr>
             <w:rStyle w:val="Hyperlink"/>
@@ -2582,7 +2674,16 @@
         <w:t xml:space="preserve"> dispatcher.</w:t>
       </w:r>
       <w:r>
-        <w:t xml:space="preserve"> .( cipa-edelivery-distribution-2.2.4-tomcat-full.zip)</w:t>
+        <w:t xml:space="preserve"> </w:t>
+      </w:r>
+      <w:r>
+        <w:t>( cipa-edelivery-distribution-2.</w:t>
+      </w:r>
+      <w:r>
+        <w:t>4.0-complete-jboss</w:t>
+      </w:r>
+      <w:r>
+        <w:t>.zip)</w:t>
       </w:r>
     </w:p>
     <w:p>
@@ -2803,18 +2904,7 @@
                                 <w:szCs w:val="22"/>
                                 <w:lang w:eastAsia="en-GB"/>
                               </w:rPr>
-                              <w:t>edelivery</w:t>
-                            </w:r>
-                            <w:r>
-                              <w:rPr>
-                                <w:rStyle w:val="HTMLCode"/>
-                                <w:rFonts w:eastAsiaTheme="minorHAnsi"/>
-                                <w:color w:val="000000" w:themeColor="text1"/>
-                                <w:sz w:val="22"/>
-                                <w:szCs w:val="22"/>
-                                <w:lang w:eastAsia="en-GB"/>
-                              </w:rPr>
-                              <w:t>;</w:t>
+                              <w:t>edelivery;</w:t>
                             </w:r>
                             <w:r>
                               <w:rPr>
@@ -2866,8 +2956,6 @@
                             <w:r>
                               <w:t xml:space="preserve"> </w:t>
                             </w:r>
-                            <w:bookmarkStart w:id="11" w:name="_GoBack"/>
-                            <w:bookmarkEnd w:id="11"/>
                             <w:r>
                               <w:rPr>
                                 <w:rStyle w:val="HTMLCode"/>
@@ -3500,7 +3588,19 @@
         </w:numPr>
       </w:pPr>
       <w:r>
-        <w:t>Start the sender using the bin/startup.sh (for Linux) or the bin/startup.bat (windows).</w:t>
+        <w:t>Start the sender using the bin/</w:t>
+      </w:r>
+      <w:r>
+        <w:t>standalone</w:t>
+      </w:r>
+      <w:r>
+        <w:t>.sh (for Linux) or the bin/</w:t>
+      </w:r>
+      <w:r>
+        <w:t xml:space="preserve">standalone.bat </w:t>
+      </w:r>
+      <w:r>
+        <w:t>(windows).</w:t>
       </w:r>
       <w:r>
         <w:br/>
@@ -3514,14 +3614,14 @@
           <w:rFonts w:asciiTheme="minorHAnsi" w:hAnsiTheme="minorHAnsi"/>
         </w:rPr>
       </w:pPr>
-      <w:bookmarkStart w:id="13" w:name="_Toc411599258"/>
+      <w:bookmarkStart w:id="11" w:name="_Toc411599258"/>
       <w:r>
         <w:rPr>
           <w:rFonts w:asciiTheme="minorHAnsi" w:hAnsiTheme="minorHAnsi"/>
         </w:rPr>
         <w:t>Receiver</w:t>
       </w:r>
-      <w:bookmarkEnd w:id="13"/>
+      <w:bookmarkEnd w:id="11"/>
     </w:p>
     <w:p>
       <w:pPr>
@@ -3651,7 +3751,7 @@
         </w:rPr>
         <w:t xml:space="preserve"> </w:t>
       </w:r>
-      <w:hyperlink r:id="rId23" w:history="1">
+      <w:hyperlink r:id="rId19" w:history="1">
         <w:r>
           <w:rPr>
             <w:rStyle w:val="Hyperlink"/>
@@ -3725,7 +3825,7 @@
           <w:rFonts w:asciiTheme="minorHAnsi" w:hAnsiTheme="minorHAnsi"/>
         </w:rPr>
       </w:pPr>
-      <w:bookmarkStart w:id="14" w:name="_Toc411599259"/>
+      <w:bookmarkStart w:id="12" w:name="_Toc411599259"/>
       <w:r>
         <w:rPr>
           <w:rFonts w:asciiTheme="minorHAnsi" w:hAnsiTheme="minorHAnsi"/>
@@ -3733,7 +3833,7 @@
         <w:lastRenderedPageBreak/>
         <w:t>Testing</w:t>
       </w:r>
-      <w:bookmarkEnd w:id="14"/>
+      <w:bookmarkEnd w:id="12"/>
     </w:p>
     <w:p>
       <w:pPr>
@@ -3745,7 +3845,13 @@
         <w:rPr>
           <w:rFonts w:asciiTheme="minorHAnsi" w:hAnsiTheme="minorHAnsi"/>
         </w:rPr>
-        <w:t>This test will use the sender instance of your local computer and will send a message towards the receiver. The sender will first contact the SMP of the receiver to get the metadata and will then call Mendelson to actually send the AS2 message</w:t>
+        <w:t xml:space="preserve">This test will use the sender instance of your local computer and will send a message towards the receiver. The sender will first contact the SMP of the receiver to get the metadata and will </w:t>
+      </w:r>
+      <w:r>
+        <w:rPr>
+          <w:rFonts w:asciiTheme="minorHAnsi" w:hAnsiTheme="minorHAnsi"/>
+        </w:rPr>
+        <w:t>then call Mendelson to actually send the AS2 message</w:t>
       </w:r>
       <w:r>
         <w:rPr>
@@ -3816,12 +3922,21 @@
         </w:rPr>
       </w:pPr>
       <w:r>
+        <w:rPr>
+          <w:rFonts w:asciiTheme="minorHAnsi" w:hAnsiTheme="minorHAnsi"/>
+        </w:rPr>
         <w:t xml:space="preserve">Import </w:t>
       </w:r>
       <w:r>
+        <w:rPr>
+          <w:rFonts w:asciiTheme="minorHAnsi" w:hAnsiTheme="minorHAnsi"/>
+        </w:rPr>
         <w:t xml:space="preserve">the test project under SOAP UI </w:t>
       </w:r>
       <w:r>
+        <w:rPr>
+          <w:rFonts w:asciiTheme="minorHAnsi" w:hAnsiTheme="minorHAnsi"/>
+        </w:rPr>
         <w:t>(File -&gt; import project)</w:t>
       </w:r>
     </w:p>
@@ -3832,46 +3947,70 @@
           <w:rFonts w:asciiTheme="minorHAnsi" w:hAnsiTheme="minorHAnsi"/>
         </w:rPr>
       </w:pPr>
-      <w:bookmarkStart w:id="15" w:name="_Toc411599260"/>
+      <w:bookmarkStart w:id="13" w:name="_Toc411599260"/>
       <w:r>
         <w:rPr>
           <w:rFonts w:asciiTheme="minorHAnsi" w:hAnsiTheme="minorHAnsi"/>
         </w:rPr>
         <w:t>AS2</w:t>
       </w:r>
-      <w:bookmarkEnd w:id="15"/>
+      <w:bookmarkEnd w:id="13"/>
     </w:p>
     <w:p>
       <w:pPr>
         <w:pStyle w:val="Text2"/>
-      </w:pPr>
-      <w:r>
+        <w:rPr>
+          <w:rFonts w:asciiTheme="minorHAnsi" w:hAnsiTheme="minorHAnsi"/>
+        </w:rPr>
+      </w:pPr>
+      <w:r>
+        <w:rPr>
+          <w:rFonts w:asciiTheme="minorHAnsi" w:hAnsiTheme="minorHAnsi"/>
+        </w:rPr>
         <w:t xml:space="preserve">This AS2 </w:t>
       </w:r>
       <w:proofErr w:type="spellStart"/>
       <w:r>
+        <w:rPr>
+          <w:rFonts w:asciiTheme="minorHAnsi" w:hAnsiTheme="minorHAnsi"/>
+        </w:rPr>
         <w:t>TestSuite</w:t>
       </w:r>
       <w:proofErr w:type="spellEnd"/>
       <w:r>
-        <w:t xml:space="preserve"> </w:t>
-      </w:r>
-      <w:r>
-        <w:t xml:space="preserve">sends an SBDH-document form the sender towards the </w:t>
-      </w:r>
-      <w:r>
+        <w:rPr>
+          <w:rFonts w:asciiTheme="minorHAnsi" w:hAnsiTheme="minorHAnsi"/>
+        </w:rPr>
+        <w:t xml:space="preserve"> sends an SBDH-document form the sender towards the </w:t>
+      </w:r>
+      <w:r>
+        <w:rPr>
+          <w:rFonts w:asciiTheme="minorHAnsi" w:hAnsiTheme="minorHAnsi"/>
+        </w:rPr>
         <w:t xml:space="preserve">AS2 </w:t>
       </w:r>
       <w:r>
+        <w:rPr>
+          <w:rFonts w:asciiTheme="minorHAnsi" w:hAnsiTheme="minorHAnsi"/>
+        </w:rPr>
         <w:t xml:space="preserve">receiver using the </w:t>
       </w:r>
       <w:r>
+        <w:rPr>
+          <w:rFonts w:asciiTheme="minorHAnsi" w:hAnsiTheme="minorHAnsi"/>
+        </w:rPr>
         <w:t>AS2</w:t>
       </w:r>
       <w:r>
+        <w:rPr>
+          <w:rFonts w:asciiTheme="minorHAnsi" w:hAnsiTheme="minorHAnsi"/>
+        </w:rPr>
         <w:t xml:space="preserve"> implementation Mendelson.</w:t>
       </w:r>
       <w:r>
+        <w:rPr>
+          <w:rFonts w:asciiTheme="minorHAnsi" w:hAnsiTheme="minorHAnsi"/>
+        </w:rPr>
         <w:br/>
         <w:t>Mendelson uses files to send, receive and process messages, so we can verify the file system to makes sure the document has been received correctly. For making this verification easy, we integrated a simple file-browser app on the receiver.</w:t>
       </w:r>
@@ -3879,33 +4018,60 @@
     <w:p>
       <w:pPr>
         <w:spacing w:after="0"/>
-      </w:pPr>
-      <w:r>
+        <w:rPr>
+          <w:rFonts w:asciiTheme="minorHAnsi" w:hAnsiTheme="minorHAnsi"/>
+        </w:rPr>
+      </w:pPr>
+      <w:r>
+        <w:rPr>
+          <w:rFonts w:asciiTheme="minorHAnsi" w:hAnsiTheme="minorHAnsi"/>
+        </w:rPr>
         <w:t xml:space="preserve">You can </w:t>
       </w:r>
       <w:r>
+        <w:rPr>
+          <w:rFonts w:asciiTheme="minorHAnsi" w:hAnsiTheme="minorHAnsi"/>
+        </w:rPr>
         <w:t xml:space="preserve">run this test </w:t>
       </w:r>
       <w:r>
+        <w:rPr>
+          <w:rFonts w:asciiTheme="minorHAnsi" w:hAnsiTheme="minorHAnsi"/>
+        </w:rPr>
         <w:t xml:space="preserve">by clicking in the left pane of </w:t>
       </w:r>
       <w:proofErr w:type="spellStart"/>
       <w:r>
+        <w:rPr>
+          <w:rFonts w:asciiTheme="minorHAnsi" w:hAnsiTheme="minorHAnsi"/>
+        </w:rPr>
         <w:t>SoapUI</w:t>
       </w:r>
       <w:proofErr w:type="spellEnd"/>
       <w:r>
+        <w:rPr>
+          <w:rFonts w:asciiTheme="minorHAnsi" w:hAnsiTheme="minorHAnsi"/>
+        </w:rPr>
         <w:t xml:space="preserve">: </w:t>
       </w:r>
       <w:r>
+        <w:rPr>
+          <w:rFonts w:asciiTheme="minorHAnsi" w:hAnsiTheme="minorHAnsi"/>
+        </w:rPr>
         <w:t xml:space="preserve">AS2 </w:t>
       </w:r>
       <w:proofErr w:type="spellStart"/>
       <w:r>
+        <w:rPr>
+          <w:rFonts w:asciiTheme="minorHAnsi" w:hAnsiTheme="minorHAnsi"/>
+        </w:rPr>
         <w:t>TestSuite</w:t>
       </w:r>
       <w:proofErr w:type="spellEnd"/>
       <w:r>
+        <w:rPr>
+          <w:rFonts w:asciiTheme="minorHAnsi" w:hAnsiTheme="minorHAnsi"/>
+        </w:rPr>
         <w:t xml:space="preserve"> &gt; Send AS2 Message &gt; Send AS2 Message</w:t>
       </w:r>
     </w:p>
@@ -3916,14 +4082,14 @@
           <w:rFonts w:asciiTheme="minorHAnsi" w:hAnsiTheme="minorHAnsi"/>
         </w:rPr>
       </w:pPr>
-      <w:bookmarkStart w:id="16" w:name="_Toc411599261"/>
+      <w:bookmarkStart w:id="14" w:name="_Toc411599261"/>
       <w:r>
         <w:rPr>
           <w:rFonts w:asciiTheme="minorHAnsi" w:hAnsiTheme="minorHAnsi"/>
         </w:rPr>
         <w:t>Expected result</w:t>
       </w:r>
-      <w:bookmarkEnd w:id="16"/>
+      <w:bookmarkEnd w:id="14"/>
       <w:r>
         <w:rPr>
           <w:rFonts w:asciiTheme="minorHAnsi" w:hAnsiTheme="minorHAnsi"/>
@@ -3977,11 +4143,9 @@
       <w:r>
         <w:t>/</w:t>
       </w:r>
-      <w:proofErr w:type="spellStart"/>
-      <w:r>
-        <w:t>mendelson</w:t>
-      </w:r>
-      <w:proofErr w:type="spellEnd"/>
+      <w:r>
+        <w:t>as2</w:t>
+      </w:r>
       <w:r>
         <w:t>/messages</w:t>
       </w:r>
@@ -4006,7 +4170,7 @@
       <w:r>
         <w:t xml:space="preserve"> </w:t>
       </w:r>
-      <w:hyperlink r:id="rId24" w:history="1">
+      <w:hyperlink r:id="rId20" w:history="1">
         <w:r>
           <w:rPr>
             <w:rStyle w:val="Hyperlink"/>
@@ -4047,7 +4211,13 @@
         <w:t>/</w:t>
       </w:r>
       <w:r>
-        <w:t>store/mendelson/messages</w:t>
+        <w:t>filestores/</w:t>
+      </w:r>
+      <w:r>
+        <w:t>as2</w:t>
+      </w:r>
+      <w:r>
+        <w:t>/messages</w:t>
       </w:r>
       <w:r>
         <w:t>/receiverCN</w:t>
@@ -4071,12 +4241,14 @@
     <w:p>
       <w:pPr>
         <w:rPr>
+          <w:rFonts w:asciiTheme="minorHAnsi" w:hAnsiTheme="minorHAnsi"/>
           <w:i/>
           <w:sz w:val="20"/>
         </w:rPr>
       </w:pPr>
       <w:r>
         <w:rPr>
+          <w:rFonts w:asciiTheme="minorHAnsi" w:hAnsiTheme="minorHAnsi"/>
           <w:i/>
           <w:sz w:val="20"/>
         </w:rPr>
@@ -4086,12 +4258,14 @@
     <w:p>
       <w:pPr>
         <w:rPr>
+          <w:rFonts w:asciiTheme="minorHAnsi" w:hAnsiTheme="minorHAnsi"/>
           <w:i/>
           <w:sz w:val="20"/>
         </w:rPr>
       </w:pPr>
       <w:r>
         <w:rPr>
+          <w:rFonts w:asciiTheme="minorHAnsi" w:hAnsiTheme="minorHAnsi"/>
           <w:i/>
           <w:sz w:val="20"/>
         </w:rPr>
@@ -4100,6 +4274,7 @@
       <w:proofErr w:type="spellStart"/>
       <w:r>
         <w:rPr>
+          <w:rFonts w:asciiTheme="minorHAnsi" w:hAnsiTheme="minorHAnsi"/>
           <w:i/>
           <w:sz w:val="20"/>
         </w:rPr>
@@ -4108,6 +4283,7 @@
       <w:proofErr w:type="spellEnd"/>
       <w:r>
         <w:rPr>
+          <w:rFonts w:asciiTheme="minorHAnsi" w:hAnsiTheme="minorHAnsi"/>
           <w:i/>
           <w:sz w:val="20"/>
         </w:rPr>
@@ -4115,6 +4291,7 @@
       </w:r>
       <w:r>
         <w:rPr>
+          <w:rFonts w:asciiTheme="minorHAnsi" w:hAnsiTheme="minorHAnsi"/>
           <w:i/>
           <w:sz w:val="20"/>
         </w:rPr>
@@ -4122,6 +4299,7 @@
       </w:r>
       <w:r>
         <w:rPr>
+          <w:rFonts w:asciiTheme="minorHAnsi" w:hAnsiTheme="minorHAnsi"/>
           <w:i/>
           <w:sz w:val="20"/>
         </w:rPr>
@@ -4129,6 +4307,7 @@
       </w:r>
       <w:r>
         <w:rPr>
+          <w:rFonts w:asciiTheme="minorHAnsi" w:hAnsiTheme="minorHAnsi"/>
           <w:i/>
           <w:sz w:val="20"/>
         </w:rPr>
@@ -4136,6 +4315,7 @@
       </w:r>
       <w:r>
         <w:rPr>
+          <w:rFonts w:asciiTheme="minorHAnsi" w:hAnsiTheme="minorHAnsi"/>
           <w:i/>
           <w:sz w:val="20"/>
         </w:rPr>
@@ -4144,6 +4324,7 @@
       <w:proofErr w:type="spellStart"/>
       <w:r>
         <w:rPr>
+          <w:rFonts w:asciiTheme="minorHAnsi" w:hAnsiTheme="minorHAnsi"/>
           <w:i/>
           <w:sz w:val="20"/>
         </w:rPr>
@@ -4152,6 +4333,7 @@
       <w:proofErr w:type="spellEnd"/>
       <w:r>
         <w:rPr>
+          <w:rFonts w:asciiTheme="minorHAnsi" w:hAnsiTheme="minorHAnsi"/>
           <w:i/>
           <w:sz w:val="20"/>
         </w:rPr>
@@ -4161,8 +4343,14 @@
     <w:p>
       <w:pPr>
         <w:pStyle w:val="ZDGName"/>
-      </w:pPr>
-      <w:r>
+        <w:rPr>
+          <w:rFonts w:asciiTheme="minorHAnsi" w:hAnsiTheme="minorHAnsi"/>
+        </w:rPr>
+      </w:pPr>
+      <w:r>
+        <w:rPr>
+          <w:rFonts w:asciiTheme="minorHAnsi" w:hAnsiTheme="minorHAnsi"/>
+        </w:rPr>
         <w:br w:type="page"/>
       </w:r>
     </w:p>
@@ -4173,7 +4361,7 @@
           <w:rFonts w:asciiTheme="minorHAnsi" w:hAnsiTheme="minorHAnsi"/>
         </w:rPr>
       </w:pPr>
-      <w:bookmarkStart w:id="17" w:name="_Toc411599262"/>
+      <w:bookmarkStart w:id="15" w:name="_Toc411599262"/>
       <w:r>
         <w:rPr>
           <w:rFonts w:asciiTheme="minorHAnsi" w:hAnsiTheme="minorHAnsi"/>
@@ -4181,95 +4369,161 @@
         <w:lastRenderedPageBreak/>
         <w:t>AS4</w:t>
       </w:r>
-      <w:bookmarkEnd w:id="17"/>
+      <w:bookmarkEnd w:id="15"/>
     </w:p>
     <w:p>
       <w:pPr>
         <w:pStyle w:val="Text2"/>
-      </w:pPr>
-      <w:r>
+        <w:rPr>
+          <w:rFonts w:asciiTheme="minorHAnsi" w:hAnsiTheme="minorHAnsi"/>
+        </w:rPr>
+      </w:pPr>
+      <w:r>
+        <w:rPr>
+          <w:rFonts w:asciiTheme="minorHAnsi" w:hAnsiTheme="minorHAnsi"/>
+        </w:rPr>
         <w:t xml:space="preserve">This AS4 </w:t>
       </w:r>
       <w:proofErr w:type="spellStart"/>
       <w:r>
+        <w:rPr>
+          <w:rFonts w:asciiTheme="minorHAnsi" w:hAnsiTheme="minorHAnsi"/>
+        </w:rPr>
         <w:t>TestSuite</w:t>
       </w:r>
       <w:proofErr w:type="spellEnd"/>
       <w:r>
+        <w:rPr>
+          <w:rFonts w:asciiTheme="minorHAnsi" w:hAnsiTheme="minorHAnsi"/>
+        </w:rPr>
         <w:t xml:space="preserve"> </w:t>
       </w:r>
       <w:r>
-        <w:t>sends an SBDH-document form the sender towards the receiver using the AS4 implementation Domibus.</w:t>
-      </w:r>
-      <w:r>
+        <w:rPr>
+          <w:rFonts w:asciiTheme="minorHAnsi" w:hAnsiTheme="minorHAnsi"/>
+        </w:rPr>
+        <w:t>sends an SBDH-document f</w:t>
+      </w:r>
+      <w:r>
+        <w:rPr>
+          <w:rFonts w:asciiTheme="minorHAnsi" w:hAnsiTheme="minorHAnsi"/>
+        </w:rPr>
+        <w:t>r</w:t>
+      </w:r>
+      <w:r>
+        <w:rPr>
+          <w:rFonts w:asciiTheme="minorHAnsi" w:hAnsiTheme="minorHAnsi"/>
+        </w:rPr>
+        <w:t>o</w:t>
+      </w:r>
+      <w:r>
+        <w:rPr>
+          <w:rFonts w:asciiTheme="minorHAnsi" w:hAnsiTheme="minorHAnsi"/>
+        </w:rPr>
+        <w:t>m the sender towards the receiver using the AS4 implementation Domibus.</w:t>
+      </w:r>
+      <w:r>
+        <w:rPr>
+          <w:rFonts w:asciiTheme="minorHAnsi" w:hAnsiTheme="minorHAnsi"/>
+        </w:rPr>
         <w:br/>
       </w:r>
       <w:proofErr w:type="spellStart"/>
       <w:r>
+        <w:rPr>
+          <w:rFonts w:asciiTheme="minorHAnsi" w:hAnsiTheme="minorHAnsi"/>
+        </w:rPr>
         <w:t>Domibus</w:t>
       </w:r>
       <w:proofErr w:type="spellEnd"/>
       <w:r>
+        <w:rPr>
+          <w:rFonts w:asciiTheme="minorHAnsi" w:hAnsiTheme="minorHAnsi"/>
+        </w:rPr>
         <w:t xml:space="preserve"> uses </w:t>
       </w:r>
       <w:proofErr w:type="spellStart"/>
       <w:r>
+        <w:rPr>
+          <w:rFonts w:asciiTheme="minorHAnsi" w:hAnsiTheme="minorHAnsi"/>
+        </w:rPr>
         <w:t>webservices</w:t>
       </w:r>
       <w:proofErr w:type="spellEnd"/>
       <w:r>
+        <w:rPr>
+          <w:rFonts w:asciiTheme="minorHAnsi" w:hAnsiTheme="minorHAnsi"/>
+        </w:rPr>
         <w:t xml:space="preserve"> to send and receive AS4 messages</w:t>
       </w:r>
       <w:r>
+        <w:rPr>
+          <w:rFonts w:asciiTheme="minorHAnsi" w:hAnsiTheme="minorHAnsi"/>
+        </w:rPr>
         <w:t>.</w:t>
       </w:r>
       <w:r>
+        <w:rPr>
+          <w:rFonts w:asciiTheme="minorHAnsi" w:hAnsiTheme="minorHAnsi"/>
+        </w:rPr>
         <w:br/>
       </w:r>
     </w:p>
     <w:p>
       <w:pPr>
         <w:pStyle w:val="Text2"/>
-      </w:pPr>
-      <w:r>
+        <w:rPr>
+          <w:rFonts w:asciiTheme="minorHAnsi" w:hAnsiTheme="minorHAnsi"/>
+        </w:rPr>
+      </w:pPr>
+      <w:r>
+        <w:rPr>
+          <w:rFonts w:asciiTheme="minorHAnsi" w:hAnsiTheme="minorHAnsi"/>
+        </w:rPr>
         <w:t xml:space="preserve">After the initial sending of the AS4 message, the </w:t>
       </w:r>
       <w:proofErr w:type="spellStart"/>
       <w:r>
+        <w:rPr>
+          <w:rFonts w:asciiTheme="minorHAnsi" w:hAnsiTheme="minorHAnsi"/>
+        </w:rPr>
         <w:t>testsuite</w:t>
       </w:r>
       <w:proofErr w:type="spellEnd"/>
       <w:r>
-        <w:t xml:space="preserve"> will wait for 1</w:t>
-      </w:r>
-      <w:r>
-        <w:t xml:space="preserve"> second</w:t>
-      </w:r>
-      <w:r>
-        <w:t xml:space="preserve">, after which it will check if the message is </w:t>
-      </w:r>
-      <w:r>
-        <w:t>available for sending.</w:t>
-      </w:r>
-      <w:r>
-        <w:br/>
-      </w:r>
-      <w:r>
-        <w:t>Then It wi</w:t>
-      </w:r>
-      <w:r>
-        <w:t>ll wait u</w:t>
-      </w:r>
-      <w:r>
-        <w:t>ntil the message is sent, after which it will check on the recei</w:t>
-      </w:r>
-      <w:r>
+        <w:rPr>
+          <w:rFonts w:asciiTheme="minorHAnsi" w:hAnsiTheme="minorHAnsi"/>
+        </w:rPr>
+        <w:t xml:space="preserve"> will wait </w:t>
+      </w:r>
+      <w:r>
+        <w:rPr>
+          <w:rFonts w:asciiTheme="minorHAnsi" w:hAnsiTheme="minorHAnsi"/>
+        </w:rPr>
+        <w:t>check every second</w:t>
+      </w:r>
+      <w:r>
+        <w:rPr>
+          <w:rFonts w:asciiTheme="minorHAnsi" w:hAnsiTheme="minorHAnsi"/>
+        </w:rPr>
+        <w:t xml:space="preserve"> on the recei</w:t>
+      </w:r>
+      <w:r>
+        <w:rPr>
+          <w:rFonts w:asciiTheme="minorHAnsi" w:hAnsiTheme="minorHAnsi"/>
+        </w:rPr>
         <w:t>ver-side if the message arrived</w:t>
       </w:r>
       <w:r>
+        <w:rPr>
+          <w:rFonts w:asciiTheme="minorHAnsi" w:hAnsiTheme="minorHAnsi"/>
+        </w:rPr>
         <w:t>.</w:t>
       </w:r>
       <w:r>
+        <w:rPr>
+          <w:rFonts w:asciiTheme="minorHAnsi" w:hAnsiTheme="minorHAnsi"/>
+        </w:rPr>
         <w:br/>
       </w:r>
     </w:p>
@@ -4307,19 +4561,24 @@
     </w:p>
     <w:p>
       <w:pPr>
+        <w:spacing w:after="0"/>
+      </w:pPr>
+    </w:p>
+    <w:p>
+      <w:pPr>
         <w:pStyle w:val="Heading3"/>
         <w:rPr>
           <w:rFonts w:asciiTheme="minorHAnsi" w:hAnsiTheme="minorHAnsi"/>
         </w:rPr>
       </w:pPr>
-      <w:bookmarkStart w:id="18" w:name="_Toc411599263"/>
+      <w:bookmarkStart w:id="16" w:name="_Toc411599263"/>
       <w:r>
         <w:rPr>
           <w:rFonts w:asciiTheme="minorHAnsi" w:hAnsiTheme="minorHAnsi"/>
         </w:rPr>
         <w:t>Expected result</w:t>
       </w:r>
-      <w:bookmarkEnd w:id="18"/>
+      <w:bookmarkEnd w:id="16"/>
       <w:r>
         <w:rPr>
           <w:rFonts w:asciiTheme="minorHAnsi" w:hAnsiTheme="minorHAnsi"/>
@@ -4409,11 +4668,9 @@
       <w:r>
         <w:t>"Retrieve the AS4 message (receiver)</w:t>
       </w:r>
-      <w:proofErr w:type="gramStart"/>
-      <w:r>
-        <w:t>"  outputs</w:t>
-      </w:r>
-      <w:proofErr w:type="gramEnd"/>
+      <w:r>
+        <w:t>" outputs</w:t>
+      </w:r>
       <w:r>
         <w:t xml:space="preserve"> the received message in a soap-response.</w:t>
       </w:r>
@@ -4443,7 +4700,7 @@
           <w:rFonts w:asciiTheme="minorHAnsi" w:hAnsiTheme="minorHAnsi"/>
         </w:rPr>
       </w:pPr>
-      <w:bookmarkStart w:id="19" w:name="_Toc411599264"/>
+      <w:bookmarkStart w:id="17" w:name="_Toc411599264"/>
       <w:r>
         <w:rPr>
           <w:rFonts w:asciiTheme="minorHAnsi" w:hAnsiTheme="minorHAnsi"/>
@@ -4451,7 +4708,7 @@
         <w:lastRenderedPageBreak/>
         <w:t>Annex</w:t>
       </w:r>
-      <w:bookmarkEnd w:id="19"/>
+      <w:bookmarkEnd w:id="17"/>
     </w:p>
     <w:p>
       <w:pPr>
@@ -4573,7 +4830,14 @@
                 <w:sz w:val="18"/>
                 <w:szCs w:val="18"/>
               </w:rPr>
-              <w:t>Localhost</w:t>
+              <w:t>l</w:t>
+            </w:r>
+            <w:r>
+              <w:rPr>
+                <w:sz w:val="18"/>
+                <w:szCs w:val="18"/>
+              </w:rPr>
+              <w:t>ocalhost</w:t>
             </w:r>
           </w:p>
         </w:tc>
@@ -4865,7 +5129,7 @@
                 <w:szCs w:val="18"/>
               </w:rPr>
             </w:pPr>
-            <w:hyperlink r:id="rId25" w:history="1">
+            <w:hyperlink r:id="rId21" w:history="1">
               <w:r>
                 <w:rPr>
                   <w:rStyle w:val="Hyperlink"/>
@@ -4919,7 +5183,7 @@
                 <w:szCs w:val="18"/>
               </w:rPr>
             </w:pPr>
-            <w:hyperlink r:id="rId26" w:history="1">
+            <w:hyperlink r:id="rId22" w:history="1">
               <w:r>
                 <w:rPr>
                   <w:rStyle w:val="Hyperlink"/>
@@ -4942,7 +5206,7 @@
                 <w:szCs w:val="18"/>
               </w:rPr>
             </w:pPr>
-            <w:hyperlink r:id="rId27" w:history="1">
+            <w:hyperlink r:id="rId23" w:history="1">
               <w:r>
                 <w:rPr>
                   <w:rStyle w:val="Hyperlink"/>
@@ -5005,7 +5269,7 @@
                 <w:szCs w:val="18"/>
               </w:rPr>
             </w:pPr>
-            <w:hyperlink r:id="rId28" w:history="1">
+            <w:hyperlink r:id="rId24" w:history="1">
               <w:r>
                 <w:rPr>
                   <w:rStyle w:val="Hyperlink"/>
@@ -5028,7 +5292,7 @@
                 <w:szCs w:val="18"/>
               </w:rPr>
             </w:pPr>
-            <w:hyperlink r:id="rId29" w:history="1">
+            <w:hyperlink r:id="rId25" w:history="1">
               <w:r>
                 <w:rPr>
                   <w:rStyle w:val="Hyperlink"/>
@@ -5091,7 +5355,7 @@
                 <w:szCs w:val="18"/>
               </w:rPr>
             </w:pPr>
-            <w:hyperlink r:id="rId30" w:history="1">
+            <w:hyperlink r:id="rId26" w:history="1">
               <w:r>
                 <w:rPr>
                   <w:rStyle w:val="Hyperlink"/>
@@ -5121,7 +5385,7 @@
                 <w:szCs w:val="18"/>
               </w:rPr>
             </w:pPr>
-            <w:hyperlink r:id="rId31" w:history="1">
+            <w:hyperlink r:id="rId27" w:history="1">
               <w:r>
                 <w:rPr>
                   <w:rStyle w:val="Hyperlink"/>
@@ -5153,6 +5417,13 @@
               </w:rPr>
               <w:t>Database</w:t>
             </w:r>
+            <w:r>
+              <w:rPr>
+                <w:sz w:val="18"/>
+                <w:szCs w:val="18"/>
+              </w:rPr>
+              <w:t>s</w:t>
+            </w:r>
           </w:p>
         </w:tc>
         <w:tc>
@@ -5331,6 +5602,206 @@
                 <w:szCs w:val="18"/>
               </w:rPr>
             </w:pPr>
+          </w:p>
+        </w:tc>
+        <w:tc>
+          <w:tcPr>
+            <w:tcW w:w="3402" w:type="dxa"/>
+          </w:tcPr>
+          <w:p>
+            <w:pPr>
+              <w:rPr>
+                <w:sz w:val="18"/>
+                <w:szCs w:val="18"/>
+              </w:rPr>
+            </w:pPr>
+            <w:proofErr w:type="spellStart"/>
+            <w:r>
+              <w:rPr>
+                <w:sz w:val="18"/>
+                <w:szCs w:val="18"/>
+              </w:rPr>
+              <w:t>Etrustex</w:t>
+            </w:r>
+            <w:proofErr w:type="spellEnd"/>
+            <w:r>
+              <w:rPr>
+                <w:sz w:val="18"/>
+                <w:szCs w:val="18"/>
+              </w:rPr>
+              <w:t xml:space="preserve"> database</w:t>
+            </w:r>
+          </w:p>
+          <w:p>
+            <w:pPr>
+              <w:rPr>
+                <w:sz w:val="18"/>
+                <w:szCs w:val="18"/>
+              </w:rPr>
+            </w:pPr>
+            <w:proofErr w:type="spellStart"/>
+            <w:r>
+              <w:rPr>
+                <w:sz w:val="18"/>
+                <w:szCs w:val="18"/>
+              </w:rPr>
+              <w:t>jdbc:mysql</w:t>
+            </w:r>
+            <w:proofErr w:type="spellEnd"/>
+            <w:r>
+              <w:rPr>
+                <w:sz w:val="18"/>
+                <w:szCs w:val="18"/>
+              </w:rPr>
+              <w:t>//localhost:3306/?user=</w:t>
+            </w:r>
+            <w:r>
+              <w:t xml:space="preserve"> </w:t>
+            </w:r>
+            <w:proofErr w:type="spellStart"/>
+            <w:r>
+              <w:rPr>
+                <w:sz w:val="18"/>
+                <w:szCs w:val="18"/>
+              </w:rPr>
+              <w:t>trustex_user</w:t>
+            </w:r>
+            <w:r>
+              <w:rPr>
+                <w:sz w:val="18"/>
+                <w:szCs w:val="18"/>
+              </w:rPr>
+              <w:t>&amp;password</w:t>
+            </w:r>
+            <w:proofErr w:type="spellEnd"/>
+            <w:r>
+              <w:rPr>
+                <w:sz w:val="18"/>
+                <w:szCs w:val="18"/>
+              </w:rPr>
+              <w:t>=</w:t>
+            </w:r>
+            <w:proofErr w:type="spellStart"/>
+            <w:r>
+              <w:rPr>
+                <w:sz w:val="18"/>
+                <w:szCs w:val="18"/>
+              </w:rPr>
+              <w:t>trustex_passw</w:t>
+            </w:r>
+            <w:proofErr w:type="spellEnd"/>
+          </w:p>
+        </w:tc>
+        <w:tc>
+          <w:tcPr>
+            <w:tcW w:w="4961" w:type="dxa"/>
+          </w:tcPr>
+          <w:p>
+            <w:pPr>
+              <w:rPr>
+                <w:sz w:val="18"/>
+                <w:szCs w:val="18"/>
+              </w:rPr>
+            </w:pPr>
+            <w:proofErr w:type="spellStart"/>
+            <w:r>
+              <w:rPr>
+                <w:sz w:val="18"/>
+                <w:szCs w:val="18"/>
+              </w:rPr>
+              <w:t>Etrustex</w:t>
+            </w:r>
+            <w:proofErr w:type="spellEnd"/>
+            <w:r>
+              <w:rPr>
+                <w:sz w:val="18"/>
+                <w:szCs w:val="18"/>
+              </w:rPr>
+              <w:t xml:space="preserve"> database</w:t>
+            </w:r>
+          </w:p>
+          <w:p>
+            <w:pPr>
+              <w:rPr>
+                <w:sz w:val="18"/>
+                <w:szCs w:val="18"/>
+              </w:rPr>
+            </w:pPr>
+            <w:proofErr w:type="spellStart"/>
+            <w:r>
+              <w:rPr>
+                <w:sz w:val="18"/>
+                <w:szCs w:val="18"/>
+              </w:rPr>
+              <w:t>jdbc:mysql</w:t>
+            </w:r>
+            <w:proofErr w:type="spellEnd"/>
+            <w:r>
+              <w:rPr>
+                <w:sz w:val="18"/>
+                <w:szCs w:val="18"/>
+              </w:rPr>
+              <w:t>//192.168.56.11:3306</w:t>
+            </w:r>
+            <w:bookmarkStart w:id="18" w:name="_GoBack"/>
+            <w:bookmarkEnd w:id="18"/>
+            <w:r>
+              <w:rPr>
+                <w:sz w:val="18"/>
+                <w:szCs w:val="18"/>
+              </w:rPr>
+              <w:t>/?user=</w:t>
+            </w:r>
+            <w:r>
+              <w:t xml:space="preserve"> </w:t>
+            </w:r>
+            <w:proofErr w:type="spellStart"/>
+            <w:r>
+              <w:rPr>
+                <w:sz w:val="18"/>
+                <w:szCs w:val="18"/>
+              </w:rPr>
+              <w:t>trustex_user</w:t>
+            </w:r>
+            <w:r>
+              <w:rPr>
+                <w:sz w:val="18"/>
+                <w:szCs w:val="18"/>
+              </w:rPr>
+              <w:t>&amp;password</w:t>
+            </w:r>
+            <w:proofErr w:type="spellEnd"/>
+            <w:r>
+              <w:rPr>
+                <w:sz w:val="18"/>
+                <w:szCs w:val="18"/>
+              </w:rPr>
+              <w:t>=</w:t>
+            </w:r>
+            <w:proofErr w:type="spellStart"/>
+            <w:r>
+              <w:rPr>
+                <w:sz w:val="18"/>
+                <w:szCs w:val="18"/>
+              </w:rPr>
+              <w:t>trustex_passw</w:t>
+            </w:r>
+            <w:proofErr w:type="spellEnd"/>
+          </w:p>
+        </w:tc>
+      </w:tr>
+      <w:tr>
+        <w:tc>
+          <w:tcPr>
+            <w:tcW w:w="2127" w:type="dxa"/>
+          </w:tcPr>
+          <w:p>
+            <w:pPr>
+              <w:rPr>
+                <w:sz w:val="18"/>
+                <w:szCs w:val="18"/>
+              </w:rPr>
+            </w:pPr>
             <w:r>
               <w:rPr>
                 <w:sz w:val="18"/>
@@ -5416,7 +5887,7 @@
       </w:pPr>
     </w:p>
     <w:sectPr>
-      <w:footerReference w:type="default" r:id="rId32"/>
+      <w:footerReference w:type="default" r:id="rId28"/>
       <w:pgSz w:w="11907" w:h="16840" w:code="9"/>
       <w:pgMar w:top="1021" w:right="1701" w:bottom="1021" w:left="1588" w:header="601" w:footer="1077" w:gutter="0"/>
       <w:cols w:space="709"/>
@@ -5455,7 +5926,112 @@
   <w:p>
     <w:pPr>
       <w:pStyle w:val="Footer"/>
-    </w:pPr>
+      <w:rPr>
+        <w:sz w:val="24"/>
+        <w:szCs w:val="24"/>
+      </w:rPr>
+    </w:pPr>
+  </w:p>
+  <w:p>
+    <w:pPr>
+      <w:pStyle w:val="Footer"/>
+      <w:rPr>
+        <w:sz w:val="12"/>
+        <w:szCs w:val="12"/>
+      </w:rPr>
+    </w:pPr>
+    <w:r>
+      <w:rPr>
+        <w:sz w:val="12"/>
+        <w:szCs w:val="12"/>
+        <w:lang w:val="fr-FR"/>
+      </w:rPr>
+      <w:t>Commission européenne/</w:t>
+    </w:r>
+    <w:proofErr w:type="spellStart"/>
+    <w:r>
+      <w:rPr>
+        <w:sz w:val="12"/>
+        <w:szCs w:val="12"/>
+        <w:lang w:val="fr-FR"/>
+      </w:rPr>
+      <w:t>Europese</w:t>
+    </w:r>
+    <w:proofErr w:type="spellEnd"/>
+    <w:r>
+      <w:rPr>
+        <w:sz w:val="12"/>
+        <w:szCs w:val="12"/>
+        <w:lang w:val="fr-FR"/>
+      </w:rPr>
+      <w:t xml:space="preserve"> </w:t>
+    </w:r>
+    <w:proofErr w:type="spellStart"/>
+    <w:r>
+      <w:rPr>
+        <w:sz w:val="12"/>
+        <w:szCs w:val="12"/>
+        <w:lang w:val="fr-FR"/>
+      </w:rPr>
+      <w:t>Commissie</w:t>
+    </w:r>
+    <w:proofErr w:type="spellEnd"/>
+    <w:r>
+      <w:rPr>
+        <w:sz w:val="12"/>
+        <w:szCs w:val="12"/>
+        <w:lang w:val="fr-FR"/>
+      </w:rPr>
+      <w:t xml:space="preserve">, 1049 Bruxelles/Brussel, BELGIQUE/BELGIË - Tel. </w:t>
+    </w:r>
+    <w:r>
+      <w:rPr>
+        <w:sz w:val="12"/>
+        <w:szCs w:val="12"/>
+      </w:rPr>
+      <w:t>+32 22991111</w:t>
+    </w:r>
+  </w:p>
+  <w:p>
+    <w:pPr>
+      <w:pStyle w:val="Footer"/>
+      <w:rPr>
+        <w:sz w:val="12"/>
+        <w:szCs w:val="12"/>
+      </w:rPr>
+    </w:pPr>
+  </w:p>
+  <w:p>
+    <w:pPr>
+      <w:pStyle w:val="Footer"/>
+      <w:rPr>
+        <w:sz w:val="12"/>
+        <w:szCs w:val="12"/>
+      </w:rPr>
+    </w:pPr>
+    <w:r>
+      <w:rPr>
+        <w:sz w:val="12"/>
+        <w:szCs w:val="12"/>
+      </w:rPr>
+      <w:t xml:space="preserve">Commission </w:t>
+    </w:r>
+    <w:proofErr w:type="spellStart"/>
+    <w:r>
+      <w:rPr>
+        <w:sz w:val="12"/>
+        <w:szCs w:val="12"/>
+      </w:rPr>
+      <w:t>européenne</w:t>
+    </w:r>
+    <w:proofErr w:type="spellEnd"/>
+    <w:r>
+      <w:rPr>
+        <w:sz w:val="12"/>
+        <w:szCs w:val="12"/>
+      </w:rPr>
+      <w:t>, 2920 Luxembourg, LUXEMBOURG - Tel. +352 43011</w:t>
+    </w:r>
   </w:p>
 </w:ftr>
 </file>
@@ -5464,131 +6040,6 @@
 <w:ftr xmlns:wpc="http://schemas.microsoft.com/office/word/2010/wordprocessingCanvas" xmlns:mc="http://schemas.openxmlformats.org/markup-compatibility/2006" xmlns:o="urn:schemas-microsoft-com:office:office" xmlns:r="http://schemas.openxmlformats.org/officeDocument/2006/relationships" xmlns:m="http://schemas.openxmlformats.org/officeDocument/2006/math" xmlns:v="urn:schemas-microsoft-com:vml" xmlns:wp14="http://schemas.microsoft.com/office/word/2010/wordprocessingDrawing" xmlns:wp="http://schemas.openxmlformats.org/drawingml/2006/wordprocessingDrawing" xmlns:w10="urn:schemas-microsoft-com:office:word" xmlns:w="http://schemas.openxmlformats.org/wordprocessingml/2006/main" xmlns:w14="http://schemas.microsoft.com/office/word/2010/wordml" xmlns:wpg="http://schemas.microsoft.com/office/word/2010/wordprocessingGroup" xmlns:wpi="http://schemas.microsoft.com/office/word/2010/wordprocessingInk" xmlns:wne="http://schemas.microsoft.com/office/word/2006/wordml" xmlns:wps="http://schemas.microsoft.com/office/word/2010/wordprocessingShape" mc:Ignorable="w14 wp14">
   <w:p>
     <w:pPr>
-      <w:pStyle w:val="Footer"/>
-    </w:pPr>
-  </w:p>
-</w:ftr>
-</file>
-
-<file path=word/footer3.xml><?xml version="1.0" encoding="utf-8"?>
-<w:ftr xmlns:wpc="http://schemas.microsoft.com/office/word/2010/wordprocessingCanvas" xmlns:mc="http://schemas.openxmlformats.org/markup-compatibility/2006" xmlns:o="urn:schemas-microsoft-com:office:office" xmlns:r="http://schemas.openxmlformats.org/officeDocument/2006/relationships" xmlns:m="http://schemas.openxmlformats.org/officeDocument/2006/math" xmlns:v="urn:schemas-microsoft-com:vml" xmlns:wp14="http://schemas.microsoft.com/office/word/2010/wordprocessingDrawing" xmlns:wp="http://schemas.openxmlformats.org/drawingml/2006/wordprocessingDrawing" xmlns:w10="urn:schemas-microsoft-com:office:word" xmlns:w="http://schemas.openxmlformats.org/wordprocessingml/2006/main" xmlns:w14="http://schemas.microsoft.com/office/word/2010/wordml" xmlns:wpg="http://schemas.microsoft.com/office/word/2010/wordprocessingGroup" xmlns:wpi="http://schemas.microsoft.com/office/word/2010/wordprocessingInk" xmlns:wne="http://schemas.microsoft.com/office/word/2006/wordml" xmlns:wps="http://schemas.microsoft.com/office/word/2010/wordprocessingShape" mc:Ignorable="w14 wp14">
-  <w:p>
-    <w:pPr>
-      <w:pStyle w:val="Footer"/>
-      <w:rPr>
-        <w:sz w:val="24"/>
-        <w:szCs w:val="24"/>
-      </w:rPr>
-    </w:pPr>
-  </w:p>
-  <w:p>
-    <w:pPr>
-      <w:pStyle w:val="Footer"/>
-      <w:rPr>
-        <w:sz w:val="12"/>
-        <w:szCs w:val="12"/>
-      </w:rPr>
-    </w:pPr>
-    <w:r>
-      <w:rPr>
-        <w:sz w:val="12"/>
-        <w:szCs w:val="12"/>
-        <w:lang w:val="fr-FR"/>
-      </w:rPr>
-      <w:t>Commission européenne/</w:t>
-    </w:r>
-    <w:proofErr w:type="spellStart"/>
-    <w:r>
-      <w:rPr>
-        <w:sz w:val="12"/>
-        <w:szCs w:val="12"/>
-        <w:lang w:val="fr-FR"/>
-      </w:rPr>
-      <w:t>Europese</w:t>
-    </w:r>
-    <w:proofErr w:type="spellEnd"/>
-    <w:r>
-      <w:rPr>
-        <w:sz w:val="12"/>
-        <w:szCs w:val="12"/>
-        <w:lang w:val="fr-FR"/>
-      </w:rPr>
-      <w:t xml:space="preserve"> </w:t>
-    </w:r>
-    <w:proofErr w:type="spellStart"/>
-    <w:r>
-      <w:rPr>
-        <w:sz w:val="12"/>
-        <w:szCs w:val="12"/>
-        <w:lang w:val="fr-FR"/>
-      </w:rPr>
-      <w:t>Commissie</w:t>
-    </w:r>
-    <w:proofErr w:type="spellEnd"/>
-    <w:r>
-      <w:rPr>
-        <w:sz w:val="12"/>
-        <w:szCs w:val="12"/>
-        <w:lang w:val="fr-FR"/>
-      </w:rPr>
-      <w:t xml:space="preserve">, 1049 Bruxelles/Brussel, BELGIQUE/BELGIË - Tel. </w:t>
-    </w:r>
-    <w:r>
-      <w:rPr>
-        <w:sz w:val="12"/>
-        <w:szCs w:val="12"/>
-      </w:rPr>
-      <w:t>+32 22991111</w:t>
-    </w:r>
-  </w:p>
-  <w:p>
-    <w:pPr>
-      <w:pStyle w:val="Footer"/>
-      <w:rPr>
-        <w:sz w:val="12"/>
-        <w:szCs w:val="12"/>
-      </w:rPr>
-    </w:pPr>
-  </w:p>
-  <w:p>
-    <w:pPr>
-      <w:pStyle w:val="Footer"/>
-      <w:rPr>
-        <w:sz w:val="12"/>
-        <w:szCs w:val="12"/>
-      </w:rPr>
-    </w:pPr>
-    <w:r>
-      <w:rPr>
-        <w:sz w:val="12"/>
-        <w:szCs w:val="12"/>
-      </w:rPr>
-      <w:t xml:space="preserve">Commission </w:t>
-    </w:r>
-    <w:proofErr w:type="spellStart"/>
-    <w:r>
-      <w:rPr>
-        <w:sz w:val="12"/>
-        <w:szCs w:val="12"/>
-      </w:rPr>
-      <w:t>européenne</w:t>
-    </w:r>
-    <w:proofErr w:type="spellEnd"/>
-    <w:r>
-      <w:rPr>
-        <w:sz w:val="12"/>
-        <w:szCs w:val="12"/>
-      </w:rPr>
-      <w:t>, 2920 Luxembourg, LUXEMBOURG - Tel. +352 43011</w:t>
-    </w:r>
-  </w:p>
-</w:ftr>
-</file>
-
-<file path=word/footer4.xml><?xml version="1.0" encoding="utf-8"?>
-<w:ftr xmlns:wpc="http://schemas.microsoft.com/office/word/2010/wordprocessingCanvas" xmlns:mc="http://schemas.openxmlformats.org/markup-compatibility/2006" xmlns:o="urn:schemas-microsoft-com:office:office" xmlns:r="http://schemas.openxmlformats.org/officeDocument/2006/relationships" xmlns:m="http://schemas.openxmlformats.org/officeDocument/2006/math" xmlns:v="urn:schemas-microsoft-com:vml" xmlns:wp14="http://schemas.microsoft.com/office/word/2010/wordprocessingDrawing" xmlns:wp="http://schemas.openxmlformats.org/drawingml/2006/wordprocessingDrawing" xmlns:w10="urn:schemas-microsoft-com:office:word" xmlns:w="http://schemas.openxmlformats.org/wordprocessingml/2006/main" xmlns:w14="http://schemas.microsoft.com/office/word/2010/wordml" xmlns:wpg="http://schemas.microsoft.com/office/word/2010/wordprocessingGroup" xmlns:wpi="http://schemas.microsoft.com/office/word/2010/wordprocessingInk" xmlns:wne="http://schemas.microsoft.com/office/word/2006/wordml" xmlns:wps="http://schemas.microsoft.com/office/word/2010/wordprocessingShape" mc:Ignorable="w14 wp14">
-  <w:p>
-    <w:pPr>
       <w:pStyle w:val="FooterLine"/>
       <w:rPr>
         <w:rStyle w:val="PageNumber"/>
@@ -5708,7 +6159,7 @@
         <w:noProof/>
         <w:lang w:val="en-GB"/>
       </w:rPr>
-      <w:t>6</w:t>
+      <w:t>9</w:t>
     </w:r>
     <w:r>
       <w:rPr>
@@ -5766,15 +6217,25 @@
     <w:pPr>
       <w:pStyle w:val="Footer"/>
     </w:pPr>
-    <w:bookmarkStart w:id="20" w:name="eltqFooterSection3"/>
+    <w:bookmarkStart w:id="19" w:name="eltqFooterSection3"/>
     <w:r>
       <w:t xml:space="preserve">Document Version </w:t>
     </w:r>
-    <w:fldSimple w:instr=" DOCPROPERTY &quot;Version&quot;  \* MERGEFORMAT ">
-      <w:r>
-        <w:t>1</w:t>
-      </w:r>
-    </w:fldSimple>
+    <w:r>
+      <w:fldChar w:fldCharType="begin"/>
+    </w:r>
+    <w:r>
+      <w:instrText xml:space="preserve"> DOCPROPERTY "Version"  \* MERGEFORMAT </w:instrText>
+    </w:r>
+    <w:r>
+      <w:fldChar w:fldCharType="separate"/>
+    </w:r>
+    <w:r>
+      <w:t>1</w:t>
+    </w:r>
+    <w:r>
+      <w:fldChar w:fldCharType="end"/>
+    </w:r>
     <w:r>
       <w:t>.</w:t>
     </w:r>
@@ -5788,7 +6249,7 @@
       <w:fldChar w:fldCharType="separate"/>
     </w:r>
     <w:r>
-      <w:t>01</w:t>
+      <w:t>10</w:t>
     </w:r>
     <w:r>
       <w:fldChar w:fldCharType="end"/>
@@ -5796,12 +6257,10 @@
     <w:r>
       <w:t xml:space="preserve"> dated </w:t>
     </w:r>
-    <w:fldSimple w:instr=" DOCPROPERTY &quot;Document Date&quot; \* MERGEFORMAT ">
-      <w:r>
-        <w:t>04/02/2015</w:t>
-      </w:r>
-    </w:fldSimple>
-    <w:bookmarkEnd w:id="20"/>
+    <w:bookmarkEnd w:id="19"/>
+    <w:r>
+      <w:t>16/03/2015</w:t>
+    </w:r>
   </w:p>
   <w:p>
     <w:pPr>
@@ -5837,26 +6296,6 @@
 </file>
 
 <file path=word/header1.xml><?xml version="1.0" encoding="utf-8"?>
-<w:hdr xmlns:wpc="http://schemas.microsoft.com/office/word/2010/wordprocessingCanvas" xmlns:mc="http://schemas.openxmlformats.org/markup-compatibility/2006" xmlns:o="urn:schemas-microsoft-com:office:office" xmlns:r="http://schemas.openxmlformats.org/officeDocument/2006/relationships" xmlns:m="http://schemas.openxmlformats.org/officeDocument/2006/math" xmlns:v="urn:schemas-microsoft-com:vml" xmlns:wp14="http://schemas.microsoft.com/office/word/2010/wordprocessingDrawing" xmlns:wp="http://schemas.openxmlformats.org/drawingml/2006/wordprocessingDrawing" xmlns:w10="urn:schemas-microsoft-com:office:word" xmlns:w="http://schemas.openxmlformats.org/wordprocessingml/2006/main" xmlns:w14="http://schemas.microsoft.com/office/word/2010/wordml" xmlns:wpg="http://schemas.microsoft.com/office/word/2010/wordprocessingGroup" xmlns:wpi="http://schemas.microsoft.com/office/word/2010/wordprocessingInk" xmlns:wne="http://schemas.microsoft.com/office/word/2006/wordml" xmlns:wps="http://schemas.microsoft.com/office/word/2010/wordprocessingShape" mc:Ignorable="w14 wp14">
-  <w:p>
-    <w:pPr>
-      <w:pStyle w:val="Header"/>
-    </w:pPr>
-  </w:p>
-</w:hdr>
-</file>
-
-<file path=word/header2.xml><?xml version="1.0" encoding="utf-8"?>
-<w:hdr xmlns:wpc="http://schemas.microsoft.com/office/word/2010/wordprocessingCanvas" xmlns:mc="http://schemas.openxmlformats.org/markup-compatibility/2006" xmlns:o="urn:schemas-microsoft-com:office:office" xmlns:r="http://schemas.openxmlformats.org/officeDocument/2006/relationships" xmlns:m="http://schemas.openxmlformats.org/officeDocument/2006/math" xmlns:v="urn:schemas-microsoft-com:vml" xmlns:wp14="http://schemas.microsoft.com/office/word/2010/wordprocessingDrawing" xmlns:wp="http://schemas.openxmlformats.org/drawingml/2006/wordprocessingDrawing" xmlns:w10="urn:schemas-microsoft-com:office:word" xmlns:w="http://schemas.openxmlformats.org/wordprocessingml/2006/main" xmlns:w14="http://schemas.microsoft.com/office/word/2010/wordml" xmlns:wpg="http://schemas.microsoft.com/office/word/2010/wordprocessingGroup" xmlns:wpi="http://schemas.microsoft.com/office/word/2010/wordprocessingInk" xmlns:wne="http://schemas.microsoft.com/office/word/2006/wordml" xmlns:wps="http://schemas.microsoft.com/office/word/2010/wordprocessingShape" mc:Ignorable="w14 wp14">
-  <w:p>
-    <w:pPr>
-      <w:pStyle w:val="Header"/>
-    </w:pPr>
-  </w:p>
-</w:hdr>
-</file>
-
-<file path=word/header3.xml><?xml version="1.0" encoding="utf-8"?>
 <w:hdr xmlns:wpc="http://schemas.microsoft.com/office/word/2010/wordprocessingCanvas" xmlns:mc="http://schemas.openxmlformats.org/markup-compatibility/2006" xmlns:o="urn:schemas-microsoft-com:office:office" xmlns:r="http://schemas.openxmlformats.org/officeDocument/2006/relationships" xmlns:m="http://schemas.openxmlformats.org/officeDocument/2006/math" xmlns:v="urn:schemas-microsoft-com:vml" xmlns:wp14="http://schemas.microsoft.com/office/word/2010/wordprocessingDrawing" xmlns:wp="http://schemas.openxmlformats.org/drawingml/2006/wordprocessingDrawing" xmlns:w10="urn:schemas-microsoft-com:office:word" xmlns:w="http://schemas.openxmlformats.org/wordprocessingml/2006/main" xmlns:w14="http://schemas.microsoft.com/office/word/2010/wordml" xmlns:wpg="http://schemas.microsoft.com/office/word/2010/wordprocessingGroup" xmlns:wpi="http://schemas.microsoft.com/office/word/2010/wordprocessingInk" xmlns:wne="http://schemas.microsoft.com/office/word/2006/wordml" xmlns:wps="http://schemas.microsoft.com/office/word/2010/wordprocessingShape" mc:Ignorable="w14 wp14">
   <w:p>
     <w:pPr>
@@ -12965,7 +13404,7 @@
 </file>
 
 <file path=customXml/itemProps1.xml><?xml version="1.0" encoding="utf-8"?>
-<ds:datastoreItem xmlns:ds="http://schemas.openxmlformats.org/officeDocument/2006/customXml" ds:itemID="{09B1A102-7DAD-407F-B240-FA7C687F166C}">
+<ds:datastoreItem xmlns:ds="http://schemas.openxmlformats.org/officeDocument/2006/customXml" ds:itemID="{84D12E1E-68D8-48E4-BC51-8DF74DD74883}">
   <ds:schemaRefs>
     <ds:schemaRef ds:uri="http://schemas.openxmlformats.org/officeDocument/2006/bibliography"/>
   </ds:schemaRefs>

</xml_diff>